<commit_message>
Fix Definir histórias do usuário #7
</commit_message>
<xml_diff>
--- a/documentacao/RelatorioFinal.docx
+++ b/documentacao/RelatorioFinal.docx
@@ -129,7 +129,7 @@
           <w:szCs w:val="24"/>
           <w:rtl w:val="0"/>
         </w:rPr>
-        <w:t xml:space="preserve">DEVTASK-</w:t>
+        <w:t xml:space="preserve">DEVTASK</w:t>
       </w:r>
     </w:p>
     <w:p>
@@ -297,7 +297,7 @@
           <w:szCs w:val="24"/>
           <w:rtl w:val="0"/>
         </w:rPr>
-        <w:t xml:space="preserve">Belo Horizonte-MG-Belo Horizonte</w:t>
+        <w:t xml:space="preserve">Belo Horizonte-MG-Brasil</w:t>
       </w:r>
     </w:p>
     <w:p>
@@ -318,20 +318,17 @@
     <w:p>
       <w:pPr>
         <w:spacing w:after="200" w:before="240" w:line="360" w:lineRule="auto"/>
-        <w:rPr>
-          <w:b w:val="1"/>
-          <w:sz w:val="24"/>
-          <w:szCs w:val="24"/>
-        </w:rPr>
-      </w:pPr>
-      <w:r>
-        <w:rPr>
-          <w:b w:val="1"/>
-          <w:sz w:val="24"/>
-          <w:szCs w:val="24"/>
-          <w:rtl w:val="0"/>
-        </w:rPr>
-        <w:t xml:space="preserve">Resumo</w:t>
+        <w:jc w:val="center"/>
+        <w:rPr>
+          <w:b w:val="1"/>
+          <w:sz w:val="24"/>
+          <w:szCs w:val="24"/>
+        </w:rPr>
+      </w:pPr>
+      <w:r>
+        <w:rPr>
+          <w:rtl w:val="0"/>
+        </w:rPr>
       </w:r>
     </w:p>
     <w:p>
@@ -339,14 +336,19 @@
         <w:spacing w:after="200" w:before="240" w:line="360" w:lineRule="auto"/>
         <w:jc w:val="center"/>
         <w:rPr>
-          <w:sz w:val="24"/>
-          <w:szCs w:val="24"/>
-        </w:rPr>
-      </w:pPr>
-      <w:r>
-        <w:rPr>
-          <w:rtl w:val="0"/>
-        </w:rPr>
+          <w:b w:val="1"/>
+          <w:sz w:val="24"/>
+          <w:szCs w:val="24"/>
+        </w:rPr>
+      </w:pPr>
+      <w:r>
+        <w:rPr>
+          <w:b w:val="1"/>
+          <w:sz w:val="24"/>
+          <w:szCs w:val="24"/>
+          <w:rtl w:val="0"/>
+        </w:rPr>
+        <w:t xml:space="preserve">E-mails</w:t>
       </w:r>
     </w:p>
     <w:p>
@@ -358,6 +360,18 @@
           <w:szCs w:val="24"/>
         </w:rPr>
       </w:pPr>
+      <w:hyperlink r:id="rId6">
+        <w:r>
+          <w:rPr>
+            <w:color w:val="1155cc"/>
+            <w:sz w:val="24"/>
+            <w:szCs w:val="24"/>
+            <w:u w:val="single"/>
+            <w:rtl w:val="0"/>
+          </w:rPr>
+          <w:t xml:space="preserve">claracamposbh@hotmail.com</w:t>
+        </w:r>
+      </w:hyperlink>
       <w:r>
         <w:rPr>
           <w:rtl w:val="0"/>
@@ -373,6 +387,18 @@
           <w:szCs w:val="24"/>
         </w:rPr>
       </w:pPr>
+      <w:hyperlink r:id="rId7">
+        <w:r>
+          <w:rPr>
+            <w:color w:val="1155cc"/>
+            <w:sz w:val="24"/>
+            <w:szCs w:val="24"/>
+            <w:u w:val="single"/>
+            <w:rtl w:val="0"/>
+          </w:rPr>
+          <w:t xml:space="preserve">marlenevmoliveira@gmail.com</w:t>
+        </w:r>
+      </w:hyperlink>
       <w:r>
         <w:rPr>
           <w:rtl w:val="0"/>
@@ -388,6 +414,18 @@
           <w:szCs w:val="24"/>
         </w:rPr>
       </w:pPr>
+      <w:hyperlink r:id="rId8">
+        <w:r>
+          <w:rPr>
+            <w:color w:val="1155cc"/>
+            <w:sz w:val="24"/>
+            <w:szCs w:val="24"/>
+            <w:u w:val="single"/>
+            <w:rtl w:val="0"/>
+          </w:rPr>
+          <w:t xml:space="preserve">jvitosousa@gmail.com</w:t>
+        </w:r>
+      </w:hyperlink>
       <w:r>
         <w:rPr>
           <w:rtl w:val="0"/>
@@ -403,6 +441,18 @@
           <w:szCs w:val="24"/>
         </w:rPr>
       </w:pPr>
+      <w:hyperlink r:id="rId9">
+        <w:r>
+          <w:rPr>
+            <w:color w:val="1155cc"/>
+            <w:sz w:val="24"/>
+            <w:szCs w:val="24"/>
+            <w:u w:val="single"/>
+            <w:rtl w:val="0"/>
+          </w:rPr>
+          <w:t xml:space="preserve">pepemayrink@gmail.com</w:t>
+        </w:r>
+      </w:hyperlink>
       <w:r>
         <w:rPr>
           <w:rtl w:val="0"/>
@@ -622,6 +672,94 @@
     <w:p>
       <w:pPr>
         <w:spacing w:after="200" w:before="240" w:line="360" w:lineRule="auto"/>
+        <w:jc w:val="center"/>
+        <w:rPr>
+          <w:sz w:val="24"/>
+          <w:szCs w:val="24"/>
+        </w:rPr>
+      </w:pPr>
+      <w:r>
+        <w:rPr>
+          <w:sz w:val="24"/>
+          <w:szCs w:val="24"/>
+          <w:rtl w:val="0"/>
+        </w:rPr>
+        <w:t xml:space="preserve">Belo Horizonte-MG-Brasil</w:t>
+      </w:r>
+    </w:p>
+    <w:p>
+      <w:pPr>
+        <w:spacing w:after="200" w:before="240" w:line="360" w:lineRule="auto"/>
+        <w:rPr>
+          <w:sz w:val="24"/>
+          <w:szCs w:val="24"/>
+        </w:rPr>
+      </w:pPr>
+      <w:r>
+        <w:rPr>
+          <w:rtl w:val="0"/>
+        </w:rPr>
+      </w:r>
+    </w:p>
+    <w:p>
+      <w:pPr>
+        <w:spacing w:after="200" w:before="240" w:line="360" w:lineRule="auto"/>
+        <w:rPr>
+          <w:sz w:val="24"/>
+          <w:szCs w:val="24"/>
+        </w:rPr>
+      </w:pPr>
+      <w:r>
+        <w:rPr>
+          <w:rtl w:val="0"/>
+        </w:rPr>
+      </w:r>
+    </w:p>
+    <w:p>
+      <w:pPr>
+        <w:spacing w:after="200" w:before="240" w:line="360" w:lineRule="auto"/>
+        <w:rPr>
+          <w:sz w:val="24"/>
+          <w:szCs w:val="24"/>
+        </w:rPr>
+      </w:pPr>
+      <w:r>
+        <w:rPr>
+          <w:rtl w:val="0"/>
+        </w:rPr>
+      </w:r>
+    </w:p>
+    <w:p>
+      <w:pPr>
+        <w:spacing w:after="200" w:before="240" w:line="360" w:lineRule="auto"/>
+        <w:rPr>
+          <w:sz w:val="24"/>
+          <w:szCs w:val="24"/>
+        </w:rPr>
+      </w:pPr>
+      <w:r>
+        <w:rPr>
+          <w:rtl w:val="0"/>
+        </w:rPr>
+      </w:r>
+    </w:p>
+    <w:p>
+      <w:pPr>
+        <w:spacing w:after="200" w:before="240" w:line="360" w:lineRule="auto"/>
+        <w:rPr>
+          <w:sz w:val="24"/>
+          <w:szCs w:val="24"/>
+        </w:rPr>
+      </w:pPr>
+      <w:r>
+        <w:rPr>
+          <w:rtl w:val="0"/>
+        </w:rPr>
+      </w:r>
+    </w:p>
+    <w:p>
+      <w:pPr>
+        <w:spacing w:after="200" w:before="240" w:line="360" w:lineRule="auto"/>
         <w:rPr>
           <w:sz w:val="24"/>
           <w:szCs w:val="24"/>
@@ -649,18 +787,18 @@
         </w:rPr>
         <w:drawing>
           <wp:inline distB="228600" distT="228600" distL="228600" distR="228600">
-            <wp:extent cx="2078851" cy="1966913"/>
+            <wp:extent cx="2646525" cy="2511604"/>
             <wp:effectExtent b="0" l="0" r="0" t="0"/>
-            <wp:docPr id="3" name="image1.png"/>
+            <wp:docPr id="2" name="image4.png"/>
             <a:graphic>
               <a:graphicData uri="http://schemas.openxmlformats.org/drawingml/2006/picture">
                 <pic:pic>
                   <pic:nvPicPr>
-                    <pic:cNvPr id="0" name="image1.png"/>
+                    <pic:cNvPr id="0" name="image4.png"/>
                     <pic:cNvPicPr preferRelativeResize="0"/>
                   </pic:nvPicPr>
                   <pic:blipFill>
-                    <a:blip r:embed="rId6"/>
+                    <a:blip r:embed="rId10"/>
                     <a:srcRect b="1590" l="0" r="11963" t="14545"/>
                     <a:stretch>
                       <a:fillRect/>
@@ -669,7 +807,7 @@
                   <pic:spPr>
                     <a:xfrm>
                       <a:off x="0" y="0"/>
-                      <a:ext cx="2078851" cy="1966913"/>
+                      <a:ext cx="2646525" cy="2511604"/>
                     </a:xfrm>
                     <a:prstGeom prst="rect"/>
                     <a:ln/>
@@ -809,112 +947,6 @@
     <w:p>
       <w:pPr>
         <w:spacing w:after="200" w:before="240" w:line="360" w:lineRule="auto"/>
-        <w:jc w:val="center"/>
-        <w:rPr>
-          <w:sz w:val="24"/>
-          <w:szCs w:val="24"/>
-        </w:rPr>
-      </w:pPr>
-      <w:r>
-        <w:rPr>
-          <w:rtl w:val="0"/>
-        </w:rPr>
-      </w:r>
-    </w:p>
-    <w:p>
-      <w:pPr>
-        <w:spacing w:after="200" w:before="240" w:line="360" w:lineRule="auto"/>
-        <w:jc w:val="center"/>
-        <w:rPr>
-          <w:sz w:val="24"/>
-          <w:szCs w:val="24"/>
-        </w:rPr>
-      </w:pPr>
-      <w:r>
-        <w:rPr>
-          <w:rtl w:val="0"/>
-        </w:rPr>
-      </w:r>
-    </w:p>
-    <w:p>
-      <w:pPr>
-        <w:spacing w:after="200" w:before="240" w:line="360" w:lineRule="auto"/>
-        <w:jc w:val="center"/>
-        <w:rPr>
-          <w:sz w:val="24"/>
-          <w:szCs w:val="24"/>
-        </w:rPr>
-      </w:pPr>
-      <w:r>
-        <w:rPr>
-          <w:rtl w:val="0"/>
-        </w:rPr>
-      </w:r>
-    </w:p>
-    <w:p>
-      <w:pPr>
-        <w:spacing w:after="200" w:before="240" w:line="360" w:lineRule="auto"/>
-        <w:jc w:val="center"/>
-        <w:rPr>
-          <w:sz w:val="24"/>
-          <w:szCs w:val="24"/>
-        </w:rPr>
-      </w:pPr>
-      <w:r>
-        <w:rPr>
-          <w:rtl w:val="0"/>
-        </w:rPr>
-      </w:r>
-    </w:p>
-    <w:p>
-      <w:pPr>
-        <w:spacing w:after="200" w:before="240" w:line="360" w:lineRule="auto"/>
-        <w:jc w:val="center"/>
-        <w:rPr>
-          <w:sz w:val="24"/>
-          <w:szCs w:val="24"/>
-        </w:rPr>
-      </w:pPr>
-      <w:r>
-        <w:rPr>
-          <w:rtl w:val="0"/>
-        </w:rPr>
-      </w:r>
-    </w:p>
-    <w:p>
-      <w:pPr>
-        <w:spacing w:after="200" w:before="240" w:line="360" w:lineRule="auto"/>
-        <w:jc w:val="center"/>
-        <w:rPr>
-          <w:sz w:val="24"/>
-          <w:szCs w:val="24"/>
-        </w:rPr>
-      </w:pPr>
-      <w:r>
-        <w:rPr>
-          <w:rtl w:val="0"/>
-        </w:rPr>
-      </w:r>
-    </w:p>
-    <w:p>
-      <w:pPr>
-        <w:spacing w:after="200" w:before="240" w:line="360" w:lineRule="auto"/>
-        <w:jc w:val="center"/>
-        <w:rPr>
-          <w:sz w:val="24"/>
-          <w:szCs w:val="24"/>
-        </w:rPr>
-      </w:pPr>
-      <w:r>
-        <w:rPr>
-          <w:rtl w:val="0"/>
-        </w:rPr>
-      </w:r>
-    </w:p>
-    <w:p>
-      <w:pPr>
-        <w:spacing w:after="200" w:before="240" w:line="360" w:lineRule="auto"/>
-        <w:jc w:val="center"/>
         <w:rPr>
           <w:sz w:val="24"/>
           <w:szCs w:val="24"/>
@@ -931,7 +963,7 @@
         <w:keepNext w:val="1"/>
         <w:numPr>
           <w:ilvl w:val="0"/>
-          <w:numId w:val="8"/>
+          <w:numId w:val="2"/>
         </w:numPr>
         <w:spacing w:after="200" w:line="360" w:lineRule="auto"/>
         <w:ind w:left="720" w:hanging="360"/>
@@ -976,14 +1008,15 @@
     <w:p>
       <w:pPr>
         <w:keepNext w:val="1"/>
-        <w:spacing w:line="360" w:lineRule="auto"/>
-        <w:rPr>
-          <w:b w:val="1"/>
-          <w:sz w:val="24"/>
-          <w:szCs w:val="24"/>
-        </w:rPr>
-      </w:pPr>
-      <w:bookmarkStart w:colFirst="0" w:colLast="0" w:name="_1fob9te" w:id="2"/>
+        <w:spacing w:after="240" w:before="240" w:line="360" w:lineRule="auto"/>
+        <w:ind w:firstLine="700"/>
+        <w:jc w:val="both"/>
+        <w:rPr>
+          <w:sz w:val="24"/>
+          <w:szCs w:val="24"/>
+        </w:rPr>
+      </w:pPr>
+      <w:bookmarkStart w:colFirst="0" w:colLast="0" w:name="_v2fn008rg120" w:id="2"/>
       <w:bookmarkEnd w:id="2"/>
       <w:r>
         <w:rPr>
@@ -994,14 +1027,15 @@
     <w:p>
       <w:pPr>
         <w:keepNext w:val="1"/>
-        <w:spacing w:line="360" w:lineRule="auto"/>
-        <w:rPr>
-          <w:b w:val="1"/>
-          <w:sz w:val="24"/>
-          <w:szCs w:val="24"/>
-        </w:rPr>
-      </w:pPr>
-      <w:bookmarkStart w:colFirst="0" w:colLast="0" w:name="_ecit2rndk7jg" w:id="3"/>
+        <w:spacing w:after="240" w:before="240" w:line="360" w:lineRule="auto"/>
+        <w:ind w:firstLine="700"/>
+        <w:jc w:val="both"/>
+        <w:rPr>
+          <w:sz w:val="24"/>
+          <w:szCs w:val="24"/>
+        </w:rPr>
+      </w:pPr>
+      <w:bookmarkStart w:colFirst="0" w:colLast="0" w:name="_y8dp84s2eekf" w:id="3"/>
       <w:bookmarkEnd w:id="3"/>
       <w:r>
         <w:rPr>
@@ -1012,14 +1046,15 @@
     <w:p>
       <w:pPr>
         <w:keepNext w:val="1"/>
-        <w:spacing w:line="360" w:lineRule="auto"/>
-        <w:rPr>
-          <w:b w:val="1"/>
-          <w:sz w:val="24"/>
-          <w:szCs w:val="24"/>
-        </w:rPr>
-      </w:pPr>
-      <w:bookmarkStart w:colFirst="0" w:colLast="0" w:name="_p3otkdhsqciv" w:id="4"/>
+        <w:spacing w:after="240" w:before="240" w:line="360" w:lineRule="auto"/>
+        <w:ind w:firstLine="700"/>
+        <w:jc w:val="both"/>
+        <w:rPr>
+          <w:sz w:val="24"/>
+          <w:szCs w:val="24"/>
+        </w:rPr>
+      </w:pPr>
+      <w:bookmarkStart w:colFirst="0" w:colLast="0" w:name="_oljvshbth6kz" w:id="4"/>
       <w:bookmarkEnd w:id="4"/>
       <w:r>
         <w:rPr>
@@ -1030,14 +1065,15 @@
     <w:p>
       <w:pPr>
         <w:keepNext w:val="1"/>
-        <w:spacing w:line="360" w:lineRule="auto"/>
-        <w:rPr>
-          <w:b w:val="1"/>
-          <w:sz w:val="24"/>
-          <w:szCs w:val="24"/>
-        </w:rPr>
-      </w:pPr>
-      <w:bookmarkStart w:colFirst="0" w:colLast="0" w:name="_ehtyzdc61bfm" w:id="5"/>
+        <w:spacing w:after="240" w:before="240" w:line="360" w:lineRule="auto"/>
+        <w:ind w:firstLine="700"/>
+        <w:jc w:val="both"/>
+        <w:rPr>
+          <w:sz w:val="24"/>
+          <w:szCs w:val="24"/>
+        </w:rPr>
+      </w:pPr>
+      <w:bookmarkStart w:colFirst="0" w:colLast="0" w:name="_iovsqjdcrrnf" w:id="5"/>
       <w:bookmarkEnd w:id="5"/>
       <w:r>
         <w:rPr>
@@ -1048,14 +1084,15 @@
     <w:p>
       <w:pPr>
         <w:keepNext w:val="1"/>
-        <w:spacing w:line="360" w:lineRule="auto"/>
-        <w:rPr>
-          <w:b w:val="1"/>
-          <w:sz w:val="24"/>
-          <w:szCs w:val="24"/>
-        </w:rPr>
-      </w:pPr>
-      <w:bookmarkStart w:colFirst="0" w:colLast="0" w:name="_2qhfo8ibq8le" w:id="6"/>
+        <w:spacing w:after="240" w:before="240" w:line="360" w:lineRule="auto"/>
+        <w:ind w:firstLine="700"/>
+        <w:jc w:val="both"/>
+        <w:rPr>
+          <w:sz w:val="24"/>
+          <w:szCs w:val="24"/>
+        </w:rPr>
+      </w:pPr>
+      <w:bookmarkStart w:colFirst="0" w:colLast="0" w:name="_l7wb42y8h7qq" w:id="6"/>
       <w:bookmarkEnd w:id="6"/>
       <w:r>
         <w:rPr>
@@ -1066,14 +1103,15 @@
     <w:p>
       <w:pPr>
         <w:keepNext w:val="1"/>
-        <w:spacing w:line="360" w:lineRule="auto"/>
-        <w:rPr>
-          <w:b w:val="1"/>
-          <w:sz w:val="24"/>
-          <w:szCs w:val="24"/>
-        </w:rPr>
-      </w:pPr>
-      <w:bookmarkStart w:colFirst="0" w:colLast="0" w:name="_vho6vx4ka9ft" w:id="7"/>
+        <w:spacing w:after="240" w:before="240" w:line="360" w:lineRule="auto"/>
+        <w:ind w:firstLine="700"/>
+        <w:jc w:val="both"/>
+        <w:rPr>
+          <w:sz w:val="24"/>
+          <w:szCs w:val="24"/>
+        </w:rPr>
+      </w:pPr>
+      <w:bookmarkStart w:colFirst="0" w:colLast="0" w:name="_n8p3adot3uw5" w:id="7"/>
       <w:bookmarkEnd w:id="7"/>
       <w:r>
         <w:rPr>
@@ -1084,14 +1122,15 @@
     <w:p>
       <w:pPr>
         <w:keepNext w:val="1"/>
-        <w:spacing w:line="360" w:lineRule="auto"/>
-        <w:rPr>
-          <w:b w:val="1"/>
-          <w:sz w:val="24"/>
-          <w:szCs w:val="24"/>
-        </w:rPr>
-      </w:pPr>
-      <w:bookmarkStart w:colFirst="0" w:colLast="0" w:name="_5l7p95ii34is" w:id="8"/>
+        <w:spacing w:after="240" w:before="240" w:line="360" w:lineRule="auto"/>
+        <w:ind w:firstLine="700"/>
+        <w:jc w:val="both"/>
+        <w:rPr>
+          <w:sz w:val="24"/>
+          <w:szCs w:val="24"/>
+        </w:rPr>
+      </w:pPr>
+      <w:bookmarkStart w:colFirst="0" w:colLast="0" w:name="_oc1iv54bxqmm" w:id="8"/>
       <w:bookmarkEnd w:id="8"/>
       <w:r>
         <w:rPr>
@@ -1102,14 +1141,15 @@
     <w:p>
       <w:pPr>
         <w:keepNext w:val="1"/>
-        <w:spacing w:line="360" w:lineRule="auto"/>
-        <w:rPr>
-          <w:b w:val="1"/>
-          <w:sz w:val="24"/>
-          <w:szCs w:val="24"/>
-        </w:rPr>
-      </w:pPr>
-      <w:bookmarkStart w:colFirst="0" w:colLast="0" w:name="_3j53yf1xydhg" w:id="9"/>
+        <w:spacing w:after="240" w:before="240" w:line="360" w:lineRule="auto"/>
+        <w:ind w:firstLine="700"/>
+        <w:jc w:val="both"/>
+        <w:rPr>
+          <w:sz w:val="24"/>
+          <w:szCs w:val="24"/>
+        </w:rPr>
+      </w:pPr>
+      <w:bookmarkStart w:colFirst="0" w:colLast="0" w:name="_fm9jcoifzdls" w:id="9"/>
       <w:bookmarkEnd w:id="9"/>
       <w:r>
         <w:rPr>
@@ -1120,14 +1160,15 @@
     <w:p>
       <w:pPr>
         <w:keepNext w:val="1"/>
-        <w:spacing w:line="360" w:lineRule="auto"/>
-        <w:rPr>
-          <w:b w:val="1"/>
-          <w:sz w:val="24"/>
-          <w:szCs w:val="24"/>
-        </w:rPr>
-      </w:pPr>
-      <w:bookmarkStart w:colFirst="0" w:colLast="0" w:name="_5oqz8sx9kb4h" w:id="10"/>
+        <w:spacing w:after="240" w:before="240" w:line="360" w:lineRule="auto"/>
+        <w:ind w:firstLine="700"/>
+        <w:jc w:val="both"/>
+        <w:rPr>
+          <w:sz w:val="24"/>
+          <w:szCs w:val="24"/>
+        </w:rPr>
+      </w:pPr>
+      <w:bookmarkStart w:colFirst="0" w:colLast="0" w:name="_ldi5g4xgy4mb" w:id="10"/>
       <w:bookmarkEnd w:id="10"/>
       <w:r>
         <w:rPr>
@@ -1138,14 +1179,15 @@
     <w:p>
       <w:pPr>
         <w:keepNext w:val="1"/>
-        <w:spacing w:line="360" w:lineRule="auto"/>
-        <w:rPr>
-          <w:b w:val="1"/>
-          <w:sz w:val="24"/>
-          <w:szCs w:val="24"/>
-        </w:rPr>
-      </w:pPr>
-      <w:bookmarkStart w:colFirst="0" w:colLast="0" w:name="_a47uotd4lc2u" w:id="11"/>
+        <w:spacing w:after="240" w:before="240" w:line="360" w:lineRule="auto"/>
+        <w:ind w:firstLine="700"/>
+        <w:jc w:val="both"/>
+        <w:rPr>
+          <w:sz w:val="24"/>
+          <w:szCs w:val="24"/>
+        </w:rPr>
+      </w:pPr>
+      <w:bookmarkStart w:colFirst="0" w:colLast="0" w:name="_4mu8llk6ye7k" w:id="11"/>
       <w:bookmarkEnd w:id="11"/>
       <w:r>
         <w:rPr>
@@ -1156,14 +1198,15 @@
     <w:p>
       <w:pPr>
         <w:keepNext w:val="1"/>
-        <w:spacing w:line="360" w:lineRule="auto"/>
-        <w:rPr>
-          <w:b w:val="1"/>
-          <w:sz w:val="24"/>
-          <w:szCs w:val="24"/>
-        </w:rPr>
-      </w:pPr>
-      <w:bookmarkStart w:colFirst="0" w:colLast="0" w:name="_8a6qyfir5fji" w:id="12"/>
+        <w:spacing w:after="240" w:before="240" w:line="360" w:lineRule="auto"/>
+        <w:ind w:firstLine="700"/>
+        <w:jc w:val="both"/>
+        <w:rPr>
+          <w:sz w:val="24"/>
+          <w:szCs w:val="24"/>
+        </w:rPr>
+      </w:pPr>
+      <w:bookmarkStart w:colFirst="0" w:colLast="0" w:name="_olb1qkxbf4sp" w:id="12"/>
       <w:bookmarkEnd w:id="12"/>
       <w:r>
         <w:rPr>
@@ -1174,14 +1217,15 @@
     <w:p>
       <w:pPr>
         <w:keepNext w:val="1"/>
-        <w:spacing w:line="360" w:lineRule="auto"/>
-        <w:rPr>
-          <w:b w:val="1"/>
-          <w:sz w:val="24"/>
-          <w:szCs w:val="24"/>
-        </w:rPr>
-      </w:pPr>
-      <w:bookmarkStart w:colFirst="0" w:colLast="0" w:name="_e6z1j45yr2q3" w:id="13"/>
+        <w:spacing w:after="240" w:before="240" w:line="360" w:lineRule="auto"/>
+        <w:ind w:firstLine="700"/>
+        <w:jc w:val="both"/>
+        <w:rPr>
+          <w:sz w:val="24"/>
+          <w:szCs w:val="24"/>
+        </w:rPr>
+      </w:pPr>
+      <w:bookmarkStart w:colFirst="0" w:colLast="0" w:name="_xvco7pu21qsg" w:id="13"/>
       <w:bookmarkEnd w:id="13"/>
       <w:r>
         <w:rPr>
@@ -1192,14 +1236,15 @@
     <w:p>
       <w:pPr>
         <w:keepNext w:val="1"/>
-        <w:spacing w:line="360" w:lineRule="auto"/>
-        <w:rPr>
-          <w:b w:val="1"/>
-          <w:sz w:val="24"/>
-          <w:szCs w:val="24"/>
-        </w:rPr>
-      </w:pPr>
-      <w:bookmarkStart w:colFirst="0" w:colLast="0" w:name="_txw54rxuqrn6" w:id="14"/>
+        <w:spacing w:after="240" w:before="240" w:line="360" w:lineRule="auto"/>
+        <w:ind w:firstLine="700"/>
+        <w:jc w:val="both"/>
+        <w:rPr>
+          <w:sz w:val="24"/>
+          <w:szCs w:val="24"/>
+        </w:rPr>
+      </w:pPr>
+      <w:bookmarkStart w:colFirst="0" w:colLast="0" w:name="_9oyuud3yjtti" w:id="14"/>
       <w:bookmarkEnd w:id="14"/>
       <w:r>
         <w:rPr>
@@ -1210,14 +1255,15 @@
     <w:p>
       <w:pPr>
         <w:keepNext w:val="1"/>
-        <w:spacing w:line="360" w:lineRule="auto"/>
-        <w:rPr>
-          <w:b w:val="1"/>
-          <w:sz w:val="24"/>
-          <w:szCs w:val="24"/>
-        </w:rPr>
-      </w:pPr>
-      <w:bookmarkStart w:colFirst="0" w:colLast="0" w:name="_b3ll9tccvo68" w:id="15"/>
+        <w:spacing w:after="240" w:before="240" w:line="360" w:lineRule="auto"/>
+        <w:ind w:firstLine="700"/>
+        <w:jc w:val="both"/>
+        <w:rPr>
+          <w:sz w:val="24"/>
+          <w:szCs w:val="24"/>
+        </w:rPr>
+      </w:pPr>
+      <w:bookmarkStart w:colFirst="0" w:colLast="0" w:name="_3kl7lpeq28n4" w:id="15"/>
       <w:bookmarkEnd w:id="15"/>
       <w:r>
         <w:rPr>
@@ -1228,14 +1274,15 @@
     <w:p>
       <w:pPr>
         <w:keepNext w:val="1"/>
-        <w:spacing w:line="360" w:lineRule="auto"/>
-        <w:rPr>
-          <w:b w:val="1"/>
-          <w:sz w:val="24"/>
-          <w:szCs w:val="24"/>
-        </w:rPr>
-      </w:pPr>
-      <w:bookmarkStart w:colFirst="0" w:colLast="0" w:name="_dry4tvtq714h" w:id="16"/>
+        <w:spacing w:after="240" w:before="240" w:line="360" w:lineRule="auto"/>
+        <w:ind w:firstLine="700"/>
+        <w:jc w:val="both"/>
+        <w:rPr>
+          <w:sz w:val="24"/>
+          <w:szCs w:val="24"/>
+        </w:rPr>
+      </w:pPr>
+      <w:bookmarkStart w:colFirst="0" w:colLast="0" w:name="_lodpqrv8m81j" w:id="16"/>
       <w:bookmarkEnd w:id="16"/>
       <w:r>
         <w:rPr>
@@ -1253,7 +1300,7 @@
           <w:szCs w:val="24"/>
         </w:rPr>
       </w:pPr>
-      <w:bookmarkStart w:colFirst="0" w:colLast="0" w:name="_60244tpzlrgi" w:id="17"/>
+      <w:bookmarkStart w:colFirst="0" w:colLast="0" w:name="_1fob9te" w:id="17"/>
       <w:bookmarkEnd w:id="17"/>
       <w:r>
         <w:rPr>
@@ -1271,7 +1318,7 @@
           <w:szCs w:val="24"/>
         </w:rPr>
       </w:pPr>
-      <w:bookmarkStart w:colFirst="0" w:colLast="0" w:name="_je2xpxgpa8hn" w:id="18"/>
+      <w:bookmarkStart w:colFirst="0" w:colLast="0" w:name="_ecit2rndk7jg" w:id="18"/>
       <w:bookmarkEnd w:id="18"/>
       <w:r>
         <w:rPr>
@@ -1289,7 +1336,7 @@
           <w:szCs w:val="24"/>
         </w:rPr>
       </w:pPr>
-      <w:bookmarkStart w:colFirst="0" w:colLast="0" w:name="_rph1mteh5233" w:id="19"/>
+      <w:bookmarkStart w:colFirst="0" w:colLast="0" w:name="_p3otkdhsqciv" w:id="19"/>
       <w:bookmarkEnd w:id="19"/>
       <w:r>
         <w:rPr>
@@ -1307,7 +1354,7 @@
           <w:szCs w:val="24"/>
         </w:rPr>
       </w:pPr>
-      <w:bookmarkStart w:colFirst="0" w:colLast="0" w:name="_ebe99ag6377" w:id="20"/>
+      <w:bookmarkStart w:colFirst="0" w:colLast="0" w:name="_ehtyzdc61bfm" w:id="20"/>
       <w:bookmarkEnd w:id="20"/>
       <w:r>
         <w:rPr>
@@ -1325,7 +1372,7 @@
           <w:szCs w:val="24"/>
         </w:rPr>
       </w:pPr>
-      <w:bookmarkStart w:colFirst="0" w:colLast="0" w:name="_ddtskh2oondj" w:id="21"/>
+      <w:bookmarkStart w:colFirst="0" w:colLast="0" w:name="_2qhfo8ibq8le" w:id="21"/>
       <w:bookmarkEnd w:id="21"/>
       <w:r>
         <w:rPr>
@@ -1343,7 +1390,7 @@
           <w:szCs w:val="24"/>
         </w:rPr>
       </w:pPr>
-      <w:bookmarkStart w:colFirst="0" w:colLast="0" w:name="_6mc8a9vya8t6" w:id="22"/>
+      <w:bookmarkStart w:colFirst="0" w:colLast="0" w:name="_vho6vx4ka9ft" w:id="22"/>
       <w:bookmarkEnd w:id="22"/>
       <w:r>
         <w:rPr>
@@ -1361,7 +1408,7 @@
           <w:szCs w:val="24"/>
         </w:rPr>
       </w:pPr>
-      <w:bookmarkStart w:colFirst="0" w:colLast="0" w:name="_ffpqx8vo60yp" w:id="23"/>
+      <w:bookmarkStart w:colFirst="0" w:colLast="0" w:name="_rfk5kd2ta364" w:id="23"/>
       <w:bookmarkEnd w:id="23"/>
       <w:r>
         <w:rPr>
@@ -1373,49 +1420,83 @@
       <w:pPr>
         <w:keepNext w:val="1"/>
         <w:spacing w:line="360" w:lineRule="auto"/>
-        <w:rPr>
-          <w:b w:val="1"/>
-          <w:sz w:val="24"/>
-          <w:szCs w:val="24"/>
-        </w:rPr>
-      </w:pPr>
-      <w:bookmarkStart w:colFirst="0" w:colLast="0" w:name="_k6c2h9hz930s" w:id="24"/>
+        <w:jc w:val="both"/>
+        <w:rPr>
+          <w:b w:val="1"/>
+          <w:sz w:val="24"/>
+          <w:szCs w:val="24"/>
+        </w:rPr>
+      </w:pPr>
+      <w:bookmarkStart w:colFirst="0" w:colLast="0" w:name="_5jztdcmgcr32" w:id="24"/>
       <w:bookmarkEnd w:id="24"/>
       <w:r>
         <w:rPr>
-          <w:rtl w:val="0"/>
-        </w:rPr>
+          <w:b w:val="1"/>
+          <w:sz w:val="24"/>
+          <w:szCs w:val="24"/>
+          <w:rtl w:val="0"/>
+        </w:rPr>
+        <w:t xml:space="preserve">2. Participantes do processo</w:t>
       </w:r>
     </w:p>
     <w:p>
       <w:pPr>
         <w:keepNext w:val="1"/>
         <w:spacing w:line="360" w:lineRule="auto"/>
-        <w:rPr>
-          <w:b w:val="1"/>
-          <w:sz w:val="24"/>
-          <w:szCs w:val="24"/>
-        </w:rPr>
-      </w:pPr>
-      <w:bookmarkStart w:colFirst="0" w:colLast="0" w:name="_u2j6zvcj71lg" w:id="25"/>
+        <w:jc w:val="both"/>
+        <w:rPr>
+          <w:sz w:val="24"/>
+          <w:szCs w:val="24"/>
+        </w:rPr>
+      </w:pPr>
+      <w:bookmarkStart w:colFirst="0" w:colLast="0" w:name="_xfgbg9tpget2" w:id="25"/>
       <w:bookmarkEnd w:id="25"/>
       <w:r>
         <w:rPr>
-          <w:rtl w:val="0"/>
-        </w:rPr>
+          <w:b w:val="1"/>
+          <w:sz w:val="24"/>
+          <w:szCs w:val="24"/>
+          <w:rtl w:val="0"/>
+        </w:rPr>
+        <w:tab/>
+      </w:r>
+      <w:r>
+        <w:rPr>
+          <w:sz w:val="24"/>
+          <w:szCs w:val="24"/>
+          <w:rtl w:val="0"/>
+        </w:rPr>
+        <w:t xml:space="preserve">Os participantes do processo (também chamados de “</w:t>
+      </w:r>
+      <w:r>
+        <w:rPr>
+          <w:i w:val="1"/>
+          <w:sz w:val="24"/>
+          <w:szCs w:val="24"/>
+          <w:rtl w:val="0"/>
+        </w:rPr>
+        <w:t xml:space="preserve">stakeholders</w:t>
+      </w:r>
+      <w:r>
+        <w:rPr>
+          <w:sz w:val="24"/>
+          <w:szCs w:val="24"/>
+          <w:rtl w:val="0"/>
+        </w:rPr>
+        <w:t xml:space="preserve">” são as partes interessadas no processo, independente do nível. Para abordar esse tópico, escolhemos a metodologia da Matriz de Stakeholders.</w:t>
       </w:r>
     </w:p>
     <w:p>
       <w:pPr>
         <w:keepNext w:val="1"/>
         <w:spacing w:line="360" w:lineRule="auto"/>
-        <w:rPr>
-          <w:b w:val="1"/>
-          <w:sz w:val="24"/>
-          <w:szCs w:val="24"/>
-        </w:rPr>
-      </w:pPr>
-      <w:bookmarkStart w:colFirst="0" w:colLast="0" w:name="_9fibpyp1bbol" w:id="26"/>
+        <w:jc w:val="both"/>
+        <w:rPr>
+          <w:sz w:val="24"/>
+          <w:szCs w:val="24"/>
+        </w:rPr>
+      </w:pPr>
+      <w:bookmarkStart w:colFirst="0" w:colLast="0" w:name="_91l6lav6ls3z" w:id="26"/>
       <w:bookmarkEnd w:id="26"/>
       <w:r>
         <w:rPr>
@@ -1433,12 +1514,16 @@
           <w:szCs w:val="24"/>
         </w:rPr>
       </w:pPr>
-      <w:bookmarkStart w:colFirst="0" w:colLast="0" w:name="_gpoiahk0zfem" w:id="27"/>
+      <w:bookmarkStart w:colFirst="0" w:colLast="0" w:name="_3znysh7" w:id="27"/>
       <w:bookmarkEnd w:id="27"/>
       <w:r>
         <w:rPr>
-          <w:rtl w:val="0"/>
-        </w:rPr>
+          <w:b w:val="1"/>
+          <w:sz w:val="24"/>
+          <w:szCs w:val="24"/>
+          <w:rtl w:val="0"/>
+        </w:rPr>
+        <w:t xml:space="preserve">2.1. Matriz de stakeholders</w:t>
       </w:r>
     </w:p>
     <w:p>
@@ -1451,7 +1536,7 @@
           <w:szCs w:val="24"/>
         </w:rPr>
       </w:pPr>
-      <w:bookmarkStart w:colFirst="0" w:colLast="0" w:name="_851qo09vxb3j" w:id="28"/>
+      <w:bookmarkStart w:colFirst="0" w:colLast="0" w:name="_7783zno3mq9b" w:id="28"/>
       <w:bookmarkEnd w:id="28"/>
       <w:r>
         <w:rPr>
@@ -1469,7 +1554,7 @@
           <w:szCs w:val="24"/>
         </w:rPr>
       </w:pPr>
-      <w:bookmarkStart w:colFirst="0" w:colLast="0" w:name="_1gx90i1k9qbo" w:id="29"/>
+      <w:bookmarkStart w:colFirst="0" w:colLast="0" w:name="_lq4ziusgurp5" w:id="29"/>
       <w:bookmarkEnd w:id="29"/>
       <w:r>
         <w:rPr>
@@ -1481,202 +1566,38 @@
       <w:pPr>
         <w:keepNext w:val="1"/>
         <w:spacing w:line="360" w:lineRule="auto"/>
-        <w:rPr>
-          <w:b w:val="1"/>
-          <w:sz w:val="24"/>
-          <w:szCs w:val="24"/>
-        </w:rPr>
-      </w:pPr>
-      <w:bookmarkStart w:colFirst="0" w:colLast="0" w:name="_j1l59pcleu0d" w:id="30"/>
+        <w:jc w:val="both"/>
+        <w:rPr>
+          <w:b w:val="1"/>
+          <w:sz w:val="24"/>
+          <w:szCs w:val="24"/>
+        </w:rPr>
+      </w:pPr>
+      <w:bookmarkStart w:colFirst="0" w:colLast="0" w:name="_2et92p0" w:id="30"/>
       <w:bookmarkEnd w:id="30"/>
       <w:r>
         <w:rPr>
-          <w:rtl w:val="0"/>
-        </w:rPr>
+          <w:b w:val="1"/>
+          <w:sz w:val="24"/>
+          <w:szCs w:val="24"/>
+          <w:rtl w:val="0"/>
+        </w:rPr>
+        <w:t xml:space="preserve">2.2. Personas</w:t>
       </w:r>
     </w:p>
     <w:p>
       <w:pPr>
         <w:keepNext w:val="1"/>
         <w:spacing w:line="360" w:lineRule="auto"/>
-        <w:rPr>
-          <w:b w:val="1"/>
-          <w:sz w:val="24"/>
-          <w:szCs w:val="24"/>
-        </w:rPr>
-      </w:pPr>
-      <w:bookmarkStart w:colFirst="0" w:colLast="0" w:name="_rfk5kd2ta364" w:id="31"/>
+        <w:jc w:val="both"/>
+        <w:rPr>
+          <w:b w:val="1"/>
+          <w:sz w:val="24"/>
+          <w:szCs w:val="24"/>
+        </w:rPr>
+      </w:pPr>
+      <w:bookmarkStart w:colFirst="0" w:colLast="0" w:name="_o222bug5b0db" w:id="31"/>
       <w:bookmarkEnd w:id="31"/>
-      <w:r>
-        <w:rPr>
-          <w:rtl w:val="0"/>
-        </w:rPr>
-      </w:r>
-    </w:p>
-    <w:p>
-      <w:pPr>
-        <w:keepNext w:val="1"/>
-        <w:spacing w:line="360" w:lineRule="auto"/>
-        <w:jc w:val="both"/>
-        <w:rPr>
-          <w:b w:val="1"/>
-          <w:sz w:val="24"/>
-          <w:szCs w:val="24"/>
-        </w:rPr>
-      </w:pPr>
-      <w:bookmarkStart w:colFirst="0" w:colLast="0" w:name="_5jztdcmgcr32" w:id="32"/>
-      <w:bookmarkEnd w:id="32"/>
-      <w:r>
-        <w:rPr>
-          <w:b w:val="1"/>
-          <w:sz w:val="24"/>
-          <w:szCs w:val="24"/>
-          <w:rtl w:val="0"/>
-        </w:rPr>
-        <w:t xml:space="preserve">2. Participantes do processo</w:t>
-      </w:r>
-    </w:p>
-    <w:p>
-      <w:pPr>
-        <w:keepNext w:val="1"/>
-        <w:spacing w:line="360" w:lineRule="auto"/>
-        <w:jc w:val="both"/>
-        <w:rPr>
-          <w:sz w:val="24"/>
-          <w:szCs w:val="24"/>
-        </w:rPr>
-      </w:pPr>
-      <w:bookmarkStart w:colFirst="0" w:colLast="0" w:name="_xfgbg9tpget2" w:id="33"/>
-      <w:bookmarkEnd w:id="33"/>
-      <w:r>
-        <w:rPr>
-          <w:b w:val="1"/>
-          <w:sz w:val="24"/>
-          <w:szCs w:val="24"/>
-          <w:rtl w:val="0"/>
-        </w:rPr>
-        <w:tab/>
-      </w:r>
-      <w:r>
-        <w:rPr>
-          <w:sz w:val="24"/>
-          <w:szCs w:val="24"/>
-          <w:rtl w:val="0"/>
-        </w:rPr>
-        <w:t xml:space="preserve">Os participantes do processo (também chamados de “</w:t>
-      </w:r>
-      <w:r>
-        <w:rPr>
-          <w:i w:val="1"/>
-          <w:sz w:val="24"/>
-          <w:szCs w:val="24"/>
-          <w:rtl w:val="0"/>
-        </w:rPr>
-        <w:t xml:space="preserve">stakeholders</w:t>
-      </w:r>
-      <w:r>
-        <w:rPr>
-          <w:sz w:val="24"/>
-          <w:szCs w:val="24"/>
-          <w:rtl w:val="0"/>
-        </w:rPr>
-        <w:t xml:space="preserve">” são as partes interessadas no processo, independente do nível. Para abordar esse tópico, escolhemos a metodologia da Matriz de Stakeholders.</w:t>
-      </w:r>
-    </w:p>
-    <w:p>
-      <w:pPr>
-        <w:keepNext w:val="1"/>
-        <w:spacing w:line="360" w:lineRule="auto"/>
-        <w:jc w:val="both"/>
-        <w:rPr>
-          <w:sz w:val="24"/>
-          <w:szCs w:val="24"/>
-        </w:rPr>
-      </w:pPr>
-      <w:bookmarkStart w:colFirst="0" w:colLast="0" w:name="_91l6lav6ls3z" w:id="34"/>
-      <w:bookmarkEnd w:id="34"/>
-      <w:r>
-        <w:rPr>
-          <w:rtl w:val="0"/>
-        </w:rPr>
-      </w:r>
-    </w:p>
-    <w:p>
-      <w:pPr>
-        <w:keepNext w:val="1"/>
-        <w:spacing w:line="360" w:lineRule="auto"/>
-        <w:rPr>
-          <w:b w:val="1"/>
-          <w:sz w:val="24"/>
-          <w:szCs w:val="24"/>
-        </w:rPr>
-      </w:pPr>
-      <w:bookmarkStart w:colFirst="0" w:colLast="0" w:name="_3znysh7" w:id="35"/>
-      <w:bookmarkEnd w:id="35"/>
-      <w:r>
-        <w:rPr>
-          <w:b w:val="1"/>
-          <w:sz w:val="24"/>
-          <w:szCs w:val="24"/>
-          <w:rtl w:val="0"/>
-        </w:rPr>
-        <w:t xml:space="preserve">2.1. Matriz de stakeholders</w:t>
-      </w:r>
-    </w:p>
-    <w:p>
-      <w:pPr>
-        <w:keepNext w:val="1"/>
-        <w:spacing w:line="360" w:lineRule="auto"/>
-        <w:rPr>
-          <w:b w:val="1"/>
-          <w:sz w:val="24"/>
-          <w:szCs w:val="24"/>
-        </w:rPr>
-      </w:pPr>
-      <w:bookmarkStart w:colFirst="0" w:colLast="0" w:name="_lq4ziusgurp5" w:id="36"/>
-      <w:bookmarkEnd w:id="36"/>
-      <w:r>
-        <w:rPr>
-          <w:rtl w:val="0"/>
-        </w:rPr>
-      </w:r>
-    </w:p>
-    <w:p>
-      <w:pPr>
-        <w:keepNext w:val="1"/>
-        <w:spacing w:line="360" w:lineRule="auto"/>
-        <w:jc w:val="both"/>
-        <w:rPr>
-          <w:b w:val="1"/>
-          <w:sz w:val="24"/>
-          <w:szCs w:val="24"/>
-        </w:rPr>
-      </w:pPr>
-      <w:bookmarkStart w:colFirst="0" w:colLast="0" w:name="_2et92p0" w:id="37"/>
-      <w:bookmarkEnd w:id="37"/>
-      <w:r>
-        <w:rPr>
-          <w:b w:val="1"/>
-          <w:sz w:val="24"/>
-          <w:szCs w:val="24"/>
-          <w:rtl w:val="0"/>
-        </w:rPr>
-        <w:t xml:space="preserve">2.2. Personas</w:t>
-      </w:r>
-    </w:p>
-    <w:p>
-      <w:pPr>
-        <w:keepNext w:val="1"/>
-        <w:spacing w:line="360" w:lineRule="auto"/>
-        <w:jc w:val="both"/>
-        <w:rPr>
-          <w:b w:val="1"/>
-          <w:sz w:val="24"/>
-          <w:szCs w:val="24"/>
-        </w:rPr>
-      </w:pPr>
-      <w:bookmarkStart w:colFirst="0" w:colLast="0" w:name="_o222bug5b0db" w:id="38"/>
-      <w:bookmarkEnd w:id="38"/>
       <w:r>
         <w:rPr>
           <w:rtl w:val="0"/>
@@ -1761,16 +1682,16 @@
                 <wp:inline distB="114300" distT="114300" distL="114300" distR="114300">
                   <wp:extent cx="1771650" cy="1778000"/>
                   <wp:effectExtent b="0" l="0" r="0" t="0"/>
-                  <wp:docPr id="1" name="image2.png"/>
+                  <wp:docPr id="4" name="image3.png"/>
                   <a:graphic>
                     <a:graphicData uri="http://schemas.openxmlformats.org/drawingml/2006/picture">
                       <pic:pic>
                         <pic:nvPicPr>
-                          <pic:cNvPr id="0" name="image2.png"/>
+                          <pic:cNvPr id="0" name="image3.png"/>
                           <pic:cNvPicPr preferRelativeResize="0"/>
                         </pic:nvPicPr>
                         <pic:blipFill>
-                          <a:blip r:embed="rId7"/>
+                          <a:blip r:embed="rId11"/>
                           <a:srcRect b="0" l="0" r="0" t="0"/>
                           <a:stretch>
                             <a:fillRect/>
@@ -1851,6 +1772,7 @@
           <w:p>
             <w:pPr>
               <w:widowControl w:val="0"/>
+              <w:spacing w:line="276" w:lineRule="auto"/>
               <w:rPr>
                 <w:b w:val="1"/>
                 <w:sz w:val="24"/>
@@ -1993,7 +1915,7 @@
               <w:widowControl w:val="0"/>
               <w:numPr>
                 <w:ilvl w:val="0"/>
-                <w:numId w:val="3"/>
+                <w:numId w:val="4"/>
               </w:numPr>
               <w:spacing w:line="360" w:lineRule="auto"/>
               <w:ind w:left="720" w:hanging="360"/>
@@ -2016,7 +1938,7 @@
               <w:widowControl w:val="0"/>
               <w:numPr>
                 <w:ilvl w:val="0"/>
-                <w:numId w:val="3"/>
+                <w:numId w:val="4"/>
               </w:numPr>
               <w:spacing w:line="360" w:lineRule="auto"/>
               <w:ind w:left="720" w:hanging="360"/>
@@ -2073,7 +1995,7 @@
               <w:widowControl w:val="0"/>
               <w:numPr>
                 <w:ilvl w:val="0"/>
-                <w:numId w:val="7"/>
+                <w:numId w:val="12"/>
               </w:numPr>
               <w:spacing w:line="360" w:lineRule="auto"/>
               <w:ind w:left="720" w:hanging="360"/>
@@ -2128,7 +2050,7 @@
               <w:widowControl w:val="0"/>
               <w:numPr>
                 <w:ilvl w:val="0"/>
-                <w:numId w:val="3"/>
+                <w:numId w:val="4"/>
               </w:numPr>
               <w:spacing w:line="360" w:lineRule="auto"/>
               <w:ind w:left="720" w:hanging="360"/>
@@ -2183,7 +2105,7 @@
               <w:widowControl w:val="0"/>
               <w:numPr>
                 <w:ilvl w:val="0"/>
-                <w:numId w:val="2"/>
+                <w:numId w:val="6"/>
               </w:numPr>
               <w:spacing w:line="360" w:lineRule="auto"/>
               <w:ind w:left="720" w:hanging="360"/>
@@ -2206,7 +2128,7 @@
               <w:widowControl w:val="0"/>
               <w:numPr>
                 <w:ilvl w:val="0"/>
-                <w:numId w:val="2"/>
+                <w:numId w:val="6"/>
               </w:numPr>
               <w:spacing w:line="360" w:lineRule="auto"/>
               <w:ind w:left="720" w:hanging="360"/>
@@ -2233,6 +2155,21 @@
         <w:jc w:val="both"/>
         <w:rPr>
           <w:b w:val="1"/>
+          <w:sz w:val="24"/>
+          <w:szCs w:val="24"/>
+        </w:rPr>
+      </w:pPr>
+      <w:r>
+        <w:rPr>
+          <w:rtl w:val="0"/>
+        </w:rPr>
+      </w:r>
+    </w:p>
+    <w:p>
+      <w:pPr>
+        <w:spacing w:line="360" w:lineRule="auto"/>
+        <w:jc w:val="both"/>
+        <w:rPr>
           <w:sz w:val="24"/>
           <w:szCs w:val="24"/>
         </w:rPr>
@@ -2351,16 +2288,16 @@
                 <wp:inline distB="114300" distT="114300" distL="114300" distR="114300">
                   <wp:extent cx="1771650" cy="1778000"/>
                   <wp:effectExtent b="0" l="0" r="0" t="0"/>
-                  <wp:docPr id="2" name="image3.png"/>
+                  <wp:docPr id="3" name="image2.png"/>
                   <a:graphic>
                     <a:graphicData uri="http://schemas.openxmlformats.org/drawingml/2006/picture">
                       <pic:pic>
                         <pic:nvPicPr>
-                          <pic:cNvPr id="0" name="image3.png"/>
+                          <pic:cNvPr id="0" name="image2.png"/>
                           <pic:cNvPicPr preferRelativeResize="0"/>
                         </pic:nvPicPr>
                         <pic:blipFill>
-                          <a:blip r:embed="rId8"/>
+                          <a:blip r:embed="rId12"/>
                           <a:srcRect b="0" l="0" r="0" t="0"/>
                           <a:stretch>
                             <a:fillRect/>
@@ -2441,6 +2378,7 @@
           <w:p>
             <w:pPr>
               <w:widowControl w:val="0"/>
+              <w:spacing w:line="276" w:lineRule="auto"/>
               <w:rPr>
                 <w:b w:val="1"/>
                 <w:sz w:val="24"/>
@@ -2598,7 +2536,7 @@
               <w:widowControl w:val="0"/>
               <w:numPr>
                 <w:ilvl w:val="0"/>
-                <w:numId w:val="4"/>
+                <w:numId w:val="1"/>
               </w:numPr>
               <w:spacing w:line="360" w:lineRule="auto"/>
               <w:ind w:left="720" w:hanging="360"/>
@@ -2621,7 +2559,7 @@
               <w:widowControl w:val="0"/>
               <w:numPr>
                 <w:ilvl w:val="0"/>
-                <w:numId w:val="4"/>
+                <w:numId w:val="1"/>
               </w:numPr>
               <w:spacing w:line="360" w:lineRule="auto"/>
               <w:ind w:left="720" w:hanging="360"/>
@@ -2694,7 +2632,7 @@
               <w:widowControl w:val="0"/>
               <w:numPr>
                 <w:ilvl w:val="0"/>
-                <w:numId w:val="1"/>
+                <w:numId w:val="10"/>
               </w:numPr>
               <w:spacing w:line="360" w:lineRule="auto"/>
               <w:ind w:left="720" w:hanging="360"/>
@@ -2804,7 +2742,7 @@
               <w:widowControl w:val="0"/>
               <w:numPr>
                 <w:ilvl w:val="0"/>
-                <w:numId w:val="9"/>
+                <w:numId w:val="3"/>
               </w:numPr>
               <w:spacing w:line="360" w:lineRule="auto"/>
               <w:ind w:left="720" w:hanging="360"/>
@@ -2827,7 +2765,7 @@
               <w:widowControl w:val="0"/>
               <w:numPr>
                 <w:ilvl w:val="0"/>
-                <w:numId w:val="9"/>
+                <w:numId w:val="3"/>
               </w:numPr>
               <w:spacing w:line="360" w:lineRule="auto"/>
               <w:ind w:left="720" w:hanging="360"/>
@@ -3022,16 +2960,16 @@
                 <wp:inline distB="114300" distT="114300" distL="114300" distR="114300">
                   <wp:extent cx="1771650" cy="1778000"/>
                   <wp:effectExtent b="0" l="0" r="0" t="0"/>
-                  <wp:docPr id="4" name="image4.png"/>
+                  <wp:docPr id="1" name="image1.png"/>
                   <a:graphic>
                     <a:graphicData uri="http://schemas.openxmlformats.org/drawingml/2006/picture">
                       <pic:pic>
                         <pic:nvPicPr>
-                          <pic:cNvPr id="0" name="image4.png"/>
+                          <pic:cNvPr id="0" name="image1.png"/>
                           <pic:cNvPicPr preferRelativeResize="0"/>
                         </pic:nvPicPr>
                         <pic:blipFill>
-                          <a:blip r:embed="rId9"/>
+                          <a:blip r:embed="rId13"/>
                           <a:srcRect b="0" l="0" r="0" t="0"/>
                           <a:stretch>
                             <a:fillRect/>
@@ -3112,6 +3050,7 @@
           <w:p>
             <w:pPr>
               <w:widowControl w:val="0"/>
+              <w:spacing w:line="276" w:lineRule="auto"/>
               <w:rPr>
                 <w:b w:val="1"/>
                 <w:sz w:val="24"/>
@@ -3254,7 +3193,7 @@
               <w:widowControl w:val="0"/>
               <w:numPr>
                 <w:ilvl w:val="0"/>
-                <w:numId w:val="6"/>
+                <w:numId w:val="8"/>
               </w:numPr>
               <w:spacing w:line="360" w:lineRule="auto"/>
               <w:ind w:left="720" w:hanging="360"/>
@@ -3277,7 +3216,7 @@
               <w:widowControl w:val="0"/>
               <w:numPr>
                 <w:ilvl w:val="0"/>
-                <w:numId w:val="6"/>
+                <w:numId w:val="8"/>
               </w:numPr>
               <w:spacing w:line="360" w:lineRule="auto"/>
               <w:ind w:left="720" w:hanging="360"/>
@@ -3405,7 +3344,7 @@
               <w:widowControl w:val="0"/>
               <w:numPr>
                 <w:ilvl w:val="0"/>
-                <w:numId w:val="12"/>
+                <w:numId w:val="7"/>
               </w:numPr>
               <w:spacing w:line="360" w:lineRule="auto"/>
               <w:ind w:left="720" w:hanging="360"/>
@@ -3460,7 +3399,7 @@
               <w:widowControl w:val="0"/>
               <w:numPr>
                 <w:ilvl w:val="0"/>
-                <w:numId w:val="10"/>
+                <w:numId w:val="9"/>
               </w:numPr>
               <w:spacing w:line="360" w:lineRule="auto"/>
               <w:ind w:left="720" w:hanging="360"/>
@@ -3483,7 +3422,7 @@
               <w:widowControl w:val="0"/>
               <w:numPr>
                 <w:ilvl w:val="0"/>
-                <w:numId w:val="10"/>
+                <w:numId w:val="9"/>
               </w:numPr>
               <w:spacing w:line="360" w:lineRule="auto"/>
               <w:ind w:left="720" w:hanging="360"/>
@@ -3541,6 +3480,7 @@
         <w:spacing w:line="360" w:lineRule="auto"/>
         <w:jc w:val="both"/>
         <w:rPr>
+          <w:b w:val="1"/>
           <w:sz w:val="24"/>
           <w:szCs w:val="24"/>
         </w:rPr>
@@ -3587,294 +3527,675 @@
         </w:rPr>
       </w:r>
     </w:p>
-    <w:p>
-      <w:pPr>
-        <w:spacing w:line="360" w:lineRule="auto"/>
-        <w:jc w:val="both"/>
-        <w:rPr>
-          <w:b w:val="1"/>
-          <w:sz w:val="24"/>
-          <w:szCs w:val="24"/>
-        </w:rPr>
-      </w:pPr>
-      <w:r>
-        <w:rPr>
-          <w:rtl w:val="0"/>
-        </w:rPr>
-      </w:r>
-    </w:p>
-    <w:p>
-      <w:pPr>
-        <w:spacing w:line="360" w:lineRule="auto"/>
-        <w:jc w:val="both"/>
-        <w:rPr>
-          <w:b w:val="1"/>
-          <w:sz w:val="24"/>
-          <w:szCs w:val="24"/>
-        </w:rPr>
-      </w:pPr>
-      <w:r>
-        <w:rPr>
-          <w:rtl w:val="0"/>
-        </w:rPr>
-      </w:r>
-    </w:p>
-    <w:p>
-      <w:pPr>
-        <w:spacing w:line="360" w:lineRule="auto"/>
-        <w:jc w:val="both"/>
-        <w:rPr>
-          <w:b w:val="1"/>
-          <w:sz w:val="24"/>
-          <w:szCs w:val="24"/>
-        </w:rPr>
-      </w:pPr>
-      <w:r>
-        <w:rPr>
-          <w:rtl w:val="0"/>
-        </w:rPr>
-      </w:r>
-    </w:p>
-    <w:p>
-      <w:pPr>
-        <w:spacing w:line="360" w:lineRule="auto"/>
-        <w:jc w:val="both"/>
-        <w:rPr>
-          <w:b w:val="1"/>
-          <w:sz w:val="24"/>
-          <w:szCs w:val="24"/>
-        </w:rPr>
-      </w:pPr>
-      <w:r>
-        <w:rPr>
-          <w:rtl w:val="0"/>
-        </w:rPr>
-      </w:r>
-    </w:p>
-    <w:p>
-      <w:pPr>
-        <w:spacing w:line="360" w:lineRule="auto"/>
-        <w:jc w:val="both"/>
-        <w:rPr>
-          <w:b w:val="1"/>
-          <w:sz w:val="24"/>
-          <w:szCs w:val="24"/>
-        </w:rPr>
-      </w:pPr>
-      <w:r>
-        <w:rPr>
-          <w:rtl w:val="0"/>
-        </w:rPr>
-      </w:r>
-    </w:p>
-    <w:p>
-      <w:pPr>
-        <w:spacing w:line="360" w:lineRule="auto"/>
-        <w:jc w:val="both"/>
-        <w:rPr>
-          <w:b w:val="1"/>
-          <w:sz w:val="24"/>
-          <w:szCs w:val="24"/>
-        </w:rPr>
-      </w:pPr>
-      <w:r>
-        <w:rPr>
-          <w:rtl w:val="0"/>
-        </w:rPr>
-      </w:r>
-    </w:p>
-    <w:p>
-      <w:pPr>
-        <w:spacing w:line="360" w:lineRule="auto"/>
-        <w:jc w:val="both"/>
-        <w:rPr>
-          <w:b w:val="1"/>
-          <w:sz w:val="24"/>
-          <w:szCs w:val="24"/>
-        </w:rPr>
-      </w:pPr>
-      <w:r>
-        <w:rPr>
-          <w:rtl w:val="0"/>
-        </w:rPr>
-      </w:r>
-    </w:p>
-    <w:p>
-      <w:pPr>
-        <w:spacing w:line="360" w:lineRule="auto"/>
-        <w:jc w:val="both"/>
-        <w:rPr>
-          <w:b w:val="1"/>
-          <w:sz w:val="24"/>
-          <w:szCs w:val="24"/>
-        </w:rPr>
-      </w:pPr>
-      <w:r>
-        <w:rPr>
-          <w:rtl w:val="0"/>
-        </w:rPr>
-      </w:r>
-    </w:p>
-    <w:p>
-      <w:pPr>
-        <w:spacing w:line="360" w:lineRule="auto"/>
-        <w:jc w:val="both"/>
-        <w:rPr>
-          <w:b w:val="1"/>
-          <w:sz w:val="24"/>
-          <w:szCs w:val="24"/>
-        </w:rPr>
-      </w:pPr>
-      <w:r>
-        <w:rPr>
-          <w:rtl w:val="0"/>
-        </w:rPr>
-      </w:r>
-    </w:p>
-    <w:p>
-      <w:pPr>
-        <w:spacing w:line="360" w:lineRule="auto"/>
-        <w:jc w:val="both"/>
-        <w:rPr>
-          <w:b w:val="1"/>
-          <w:sz w:val="24"/>
-          <w:szCs w:val="24"/>
-        </w:rPr>
-      </w:pPr>
-      <w:r>
-        <w:rPr>
-          <w:rtl w:val="0"/>
-        </w:rPr>
-      </w:r>
-    </w:p>
-    <w:p>
-      <w:pPr>
-        <w:spacing w:line="360" w:lineRule="auto"/>
-        <w:jc w:val="both"/>
-        <w:rPr>
-          <w:b w:val="1"/>
-          <w:sz w:val="24"/>
-          <w:szCs w:val="24"/>
-        </w:rPr>
-      </w:pPr>
-      <w:r>
-        <w:rPr>
-          <w:rtl w:val="0"/>
-        </w:rPr>
-      </w:r>
-    </w:p>
-    <w:p>
-      <w:pPr>
-        <w:spacing w:line="360" w:lineRule="auto"/>
-        <w:jc w:val="both"/>
-        <w:rPr>
-          <w:b w:val="1"/>
-          <w:sz w:val="24"/>
-          <w:szCs w:val="24"/>
-        </w:rPr>
-      </w:pPr>
-      <w:r>
-        <w:rPr>
-          <w:rtl w:val="0"/>
-        </w:rPr>
-      </w:r>
-    </w:p>
-    <w:p>
-      <w:pPr>
-        <w:spacing w:line="360" w:lineRule="auto"/>
-        <w:jc w:val="both"/>
-        <w:rPr>
-          <w:b w:val="1"/>
-          <w:sz w:val="24"/>
-          <w:szCs w:val="24"/>
-        </w:rPr>
-      </w:pPr>
-      <w:r>
-        <w:rPr>
-          <w:rtl w:val="0"/>
-        </w:rPr>
-      </w:r>
-    </w:p>
-    <w:p>
-      <w:pPr>
-        <w:spacing w:line="360" w:lineRule="auto"/>
-        <w:jc w:val="both"/>
-        <w:rPr>
-          <w:b w:val="1"/>
-          <w:sz w:val="24"/>
-          <w:szCs w:val="24"/>
-        </w:rPr>
-      </w:pPr>
-      <w:r>
-        <w:rPr>
-          <w:rtl w:val="0"/>
-        </w:rPr>
-      </w:r>
-    </w:p>
-    <w:p>
-      <w:pPr>
-        <w:spacing w:line="360" w:lineRule="auto"/>
-        <w:jc w:val="both"/>
-        <w:rPr>
-          <w:b w:val="1"/>
-          <w:sz w:val="24"/>
-          <w:szCs w:val="24"/>
-        </w:rPr>
-      </w:pPr>
-      <w:r>
-        <w:rPr>
-          <w:rtl w:val="0"/>
-        </w:rPr>
-      </w:r>
-    </w:p>
-    <w:p>
-      <w:pPr>
-        <w:spacing w:line="360" w:lineRule="auto"/>
-        <w:jc w:val="both"/>
-        <w:rPr>
-          <w:b w:val="1"/>
-          <w:sz w:val="24"/>
-          <w:szCs w:val="24"/>
-        </w:rPr>
-      </w:pPr>
-      <w:r>
-        <w:rPr>
-          <w:rtl w:val="0"/>
-        </w:rPr>
-      </w:r>
-    </w:p>
-    <w:p>
-      <w:pPr>
-        <w:spacing w:line="360" w:lineRule="auto"/>
-        <w:jc w:val="both"/>
-        <w:rPr>
-          <w:b w:val="1"/>
-          <w:sz w:val="24"/>
-          <w:szCs w:val="24"/>
-        </w:rPr>
-      </w:pPr>
-      <w:r>
-        <w:rPr>
-          <w:rtl w:val="0"/>
-        </w:rPr>
-      </w:r>
-    </w:p>
-    <w:p>
-      <w:pPr>
-        <w:spacing w:line="360" w:lineRule="auto"/>
-        <w:jc w:val="both"/>
-        <w:rPr>
-          <w:b w:val="1"/>
-          <w:sz w:val="24"/>
-          <w:szCs w:val="24"/>
-        </w:rPr>
-      </w:pPr>
-      <w:r>
-        <w:rPr>
-          <w:rtl w:val="0"/>
-        </w:rPr>
-      </w:r>
-    </w:p>
+    <w:tbl>
+      <w:tblPr>
+        <w:tblStyle w:val="Table4"/>
+        <w:tblW w:w="9071.0" w:type="dxa"/>
+        <w:jc w:val="left"/>
+        <w:tblInd w:w="100.0" w:type="pct"/>
+        <w:tblBorders>
+          <w:top w:color="000000" w:space="0" w:sz="8" w:val="single"/>
+          <w:left w:color="000000" w:space="0" w:sz="8" w:val="single"/>
+          <w:bottom w:color="000000" w:space="0" w:sz="8" w:val="single"/>
+          <w:right w:color="000000" w:space="0" w:sz="8" w:val="single"/>
+          <w:insideH w:color="000000" w:space="0" w:sz="8" w:val="single"/>
+          <w:insideV w:color="000000" w:space="0" w:sz="8" w:val="single"/>
+        </w:tblBorders>
+        <w:tblLayout w:type="fixed"/>
+        <w:tblLook w:val="0600"/>
+      </w:tblPr>
+      <w:tblGrid>
+        <w:gridCol w:w="3023.666666666667"/>
+        <w:gridCol w:w="3023.666666666667"/>
+        <w:gridCol w:w="3023.666666666667"/>
+        <w:tblGridChange w:id="0">
+          <w:tblGrid>
+            <w:gridCol w:w="3023.666666666667"/>
+            <w:gridCol w:w="3023.666666666667"/>
+            <w:gridCol w:w="3023.666666666667"/>
+          </w:tblGrid>
+        </w:tblGridChange>
+      </w:tblGrid>
+      <w:tr>
+        <w:tc>
+          <w:tcPr>
+            <w:shd w:fill="000000" w:val="clear"/>
+            <w:tcMar>
+              <w:top w:w="100.0" w:type="dxa"/>
+              <w:left w:w="100.0" w:type="dxa"/>
+              <w:bottom w:w="100.0" w:type="dxa"/>
+              <w:right w:w="100.0" w:type="dxa"/>
+            </w:tcMar>
+            <w:vAlign w:val="top"/>
+          </w:tcPr>
+          <w:p>
+            <w:pPr>
+              <w:widowControl w:val="0"/>
+              <w:spacing w:line="360" w:lineRule="auto"/>
+              <w:jc w:val="center"/>
+              <w:rPr>
+                <w:color w:val="ffffff"/>
+                <w:sz w:val="24"/>
+                <w:szCs w:val="24"/>
+              </w:rPr>
+            </w:pPr>
+            <w:r>
+              <w:rPr>
+                <w:color w:val="ffffff"/>
+                <w:sz w:val="24"/>
+                <w:szCs w:val="24"/>
+                <w:rtl w:val="0"/>
+              </w:rPr>
+              <w:t xml:space="preserve">Eu como …  </w:t>
+            </w:r>
+          </w:p>
+          <w:p>
+            <w:pPr>
+              <w:widowControl w:val="0"/>
+              <w:spacing w:line="360" w:lineRule="auto"/>
+              <w:jc w:val="center"/>
+              <w:rPr>
+                <w:color w:val="ffffff"/>
+                <w:sz w:val="24"/>
+                <w:szCs w:val="24"/>
+              </w:rPr>
+            </w:pPr>
+            <w:r>
+              <w:rPr>
+                <w:color w:val="ffffff"/>
+                <w:sz w:val="24"/>
+                <w:szCs w:val="24"/>
+                <w:rtl w:val="0"/>
+              </w:rPr>
+              <w:t xml:space="preserve">[PERSONA]</w:t>
+            </w:r>
+          </w:p>
+        </w:tc>
+        <w:tc>
+          <w:tcPr>
+            <w:shd w:fill="000000" w:val="clear"/>
+            <w:tcMar>
+              <w:top w:w="100.0" w:type="dxa"/>
+              <w:left w:w="100.0" w:type="dxa"/>
+              <w:bottom w:w="100.0" w:type="dxa"/>
+              <w:right w:w="100.0" w:type="dxa"/>
+            </w:tcMar>
+            <w:vAlign w:val="top"/>
+          </w:tcPr>
+          <w:p>
+            <w:pPr>
+              <w:widowControl w:val="0"/>
+              <w:spacing w:line="360" w:lineRule="auto"/>
+              <w:jc w:val="center"/>
+              <w:rPr>
+                <w:color w:val="ffffff"/>
+                <w:sz w:val="24"/>
+                <w:szCs w:val="24"/>
+              </w:rPr>
+            </w:pPr>
+            <w:r>
+              <w:rPr>
+                <w:color w:val="ffffff"/>
+                <w:sz w:val="24"/>
+                <w:szCs w:val="24"/>
+                <w:rtl w:val="0"/>
+              </w:rPr>
+              <w:t xml:space="preserve">… quero/desejo …</w:t>
+            </w:r>
+          </w:p>
+          <w:p>
+            <w:pPr>
+              <w:widowControl w:val="0"/>
+              <w:spacing w:line="360" w:lineRule="auto"/>
+              <w:jc w:val="center"/>
+              <w:rPr>
+                <w:color w:val="ffffff"/>
+                <w:sz w:val="24"/>
+                <w:szCs w:val="24"/>
+              </w:rPr>
+            </w:pPr>
+            <w:r>
+              <w:rPr>
+                <w:color w:val="ffffff"/>
+                <w:sz w:val="24"/>
+                <w:szCs w:val="24"/>
+                <w:rtl w:val="0"/>
+              </w:rPr>
+              <w:t xml:space="preserve">[O QUE]</w:t>
+            </w:r>
+          </w:p>
+        </w:tc>
+        <w:tc>
+          <w:tcPr>
+            <w:shd w:fill="000000" w:val="clear"/>
+            <w:tcMar>
+              <w:top w:w="100.0" w:type="dxa"/>
+              <w:left w:w="100.0" w:type="dxa"/>
+              <w:bottom w:w="100.0" w:type="dxa"/>
+              <w:right w:w="100.0" w:type="dxa"/>
+            </w:tcMar>
+            <w:vAlign w:val="top"/>
+          </w:tcPr>
+          <w:p>
+            <w:pPr>
+              <w:widowControl w:val="0"/>
+              <w:spacing w:line="360" w:lineRule="auto"/>
+              <w:jc w:val="center"/>
+              <w:rPr>
+                <w:color w:val="ffffff"/>
+                <w:sz w:val="24"/>
+                <w:szCs w:val="24"/>
+              </w:rPr>
+            </w:pPr>
+            <w:r>
+              <w:rPr>
+                <w:color w:val="ffffff"/>
+                <w:sz w:val="24"/>
+                <w:szCs w:val="24"/>
+                <w:rtl w:val="0"/>
+              </w:rPr>
+              <w:t xml:space="preserve">… para ....</w:t>
+            </w:r>
+          </w:p>
+          <w:p>
+            <w:pPr>
+              <w:widowControl w:val="0"/>
+              <w:spacing w:line="360" w:lineRule="auto"/>
+              <w:jc w:val="center"/>
+              <w:rPr>
+                <w:color w:val="ffffff"/>
+                <w:sz w:val="24"/>
+                <w:szCs w:val="24"/>
+              </w:rPr>
+            </w:pPr>
+            <w:r>
+              <w:rPr>
+                <w:color w:val="ffffff"/>
+                <w:sz w:val="24"/>
+                <w:szCs w:val="24"/>
+                <w:rtl w:val="0"/>
+              </w:rPr>
+              <w:t xml:space="preserve">[POR QUE]</w:t>
+            </w:r>
+          </w:p>
+        </w:tc>
+      </w:tr>
+      <w:tr>
+        <w:tc>
+          <w:tcPr>
+            <w:shd w:fill="auto" w:val="clear"/>
+            <w:tcMar>
+              <w:top w:w="100.0" w:type="dxa"/>
+              <w:left w:w="100.0" w:type="dxa"/>
+              <w:bottom w:w="100.0" w:type="dxa"/>
+              <w:right w:w="100.0" w:type="dxa"/>
+            </w:tcMar>
+            <w:vAlign w:val="top"/>
+          </w:tcPr>
+          <w:p>
+            <w:pPr>
+              <w:widowControl w:val="0"/>
+              <w:spacing w:line="360" w:lineRule="auto"/>
+              <w:jc w:val="both"/>
+              <w:rPr>
+                <w:sz w:val="24"/>
+                <w:szCs w:val="24"/>
+              </w:rPr>
+            </w:pPr>
+            <w:r>
+              <w:rPr>
+                <w:sz w:val="24"/>
+                <w:szCs w:val="24"/>
+                <w:rtl w:val="0"/>
+              </w:rPr>
+              <w:t xml:space="preserve">Eu como estudante.</w:t>
+            </w:r>
+          </w:p>
+        </w:tc>
+        <w:tc>
+          <w:tcPr>
+            <w:shd w:fill="auto" w:val="clear"/>
+            <w:tcMar>
+              <w:top w:w="100.0" w:type="dxa"/>
+              <w:left w:w="100.0" w:type="dxa"/>
+              <w:bottom w:w="100.0" w:type="dxa"/>
+              <w:right w:w="100.0" w:type="dxa"/>
+            </w:tcMar>
+            <w:vAlign w:val="top"/>
+          </w:tcPr>
+          <w:p>
+            <w:pPr>
+              <w:widowControl w:val="0"/>
+              <w:spacing w:line="360" w:lineRule="auto"/>
+              <w:jc w:val="both"/>
+              <w:rPr>
+                <w:sz w:val="24"/>
+                <w:szCs w:val="24"/>
+              </w:rPr>
+            </w:pPr>
+            <w:r>
+              <w:rPr>
+                <w:sz w:val="24"/>
+                <w:szCs w:val="24"/>
+                <w:rtl w:val="0"/>
+              </w:rPr>
+              <w:t xml:space="preserve">Quero uma oportunidade de aprimorar minhas habilidades.</w:t>
+            </w:r>
+          </w:p>
+        </w:tc>
+        <w:tc>
+          <w:tcPr>
+            <w:shd w:fill="auto" w:val="clear"/>
+            <w:tcMar>
+              <w:top w:w="100.0" w:type="dxa"/>
+              <w:left w:w="100.0" w:type="dxa"/>
+              <w:bottom w:w="100.0" w:type="dxa"/>
+              <w:right w:w="100.0" w:type="dxa"/>
+            </w:tcMar>
+            <w:vAlign w:val="top"/>
+          </w:tcPr>
+          <w:p>
+            <w:pPr>
+              <w:widowControl w:val="0"/>
+              <w:spacing w:line="360" w:lineRule="auto"/>
+              <w:jc w:val="both"/>
+              <w:rPr>
+                <w:sz w:val="24"/>
+                <w:szCs w:val="24"/>
+              </w:rPr>
+            </w:pPr>
+            <w:r>
+              <w:rPr>
+                <w:sz w:val="24"/>
+                <w:szCs w:val="24"/>
+                <w:rtl w:val="0"/>
+              </w:rPr>
+              <w:t xml:space="preserve">Para ser remunerado.</w:t>
+            </w:r>
+          </w:p>
+        </w:tc>
+      </w:tr>
+      <w:tr>
+        <w:tc>
+          <w:tcPr>
+            <w:shd w:fill="auto" w:val="clear"/>
+            <w:tcMar>
+              <w:top w:w="100.0" w:type="dxa"/>
+              <w:left w:w="100.0" w:type="dxa"/>
+              <w:bottom w:w="100.0" w:type="dxa"/>
+              <w:right w:w="100.0" w:type="dxa"/>
+            </w:tcMar>
+            <w:vAlign w:val="top"/>
+          </w:tcPr>
+          <w:p>
+            <w:pPr>
+              <w:widowControl w:val="0"/>
+              <w:spacing w:line="360" w:lineRule="auto"/>
+              <w:jc w:val="both"/>
+              <w:rPr>
+                <w:sz w:val="24"/>
+                <w:szCs w:val="24"/>
+              </w:rPr>
+            </w:pPr>
+            <w:r>
+              <w:rPr>
+                <w:sz w:val="24"/>
+                <w:szCs w:val="24"/>
+                <w:rtl w:val="0"/>
+              </w:rPr>
+              <w:t xml:space="preserve">Eu como desenvolvedor junior.</w:t>
+            </w:r>
+          </w:p>
+        </w:tc>
+        <w:tc>
+          <w:tcPr>
+            <w:shd w:fill="auto" w:val="clear"/>
+            <w:tcMar>
+              <w:top w:w="100.0" w:type="dxa"/>
+              <w:left w:w="100.0" w:type="dxa"/>
+              <w:bottom w:w="100.0" w:type="dxa"/>
+              <w:right w:w="100.0" w:type="dxa"/>
+            </w:tcMar>
+            <w:vAlign w:val="top"/>
+          </w:tcPr>
+          <w:p>
+            <w:pPr>
+              <w:widowControl w:val="0"/>
+              <w:spacing w:line="360" w:lineRule="auto"/>
+              <w:jc w:val="both"/>
+              <w:rPr>
+                <w:sz w:val="24"/>
+                <w:szCs w:val="24"/>
+              </w:rPr>
+            </w:pPr>
+            <w:r>
+              <w:rPr>
+                <w:sz w:val="24"/>
+                <w:szCs w:val="24"/>
+                <w:rtl w:val="0"/>
+              </w:rPr>
+              <w:t xml:space="preserve">Preciso de trabalhos externos ao meu.</w:t>
+            </w:r>
+          </w:p>
+        </w:tc>
+        <w:tc>
+          <w:tcPr>
+            <w:shd w:fill="auto" w:val="clear"/>
+            <w:tcMar>
+              <w:top w:w="100.0" w:type="dxa"/>
+              <w:left w:w="100.0" w:type="dxa"/>
+              <w:bottom w:w="100.0" w:type="dxa"/>
+              <w:right w:w="100.0" w:type="dxa"/>
+            </w:tcMar>
+            <w:vAlign w:val="top"/>
+          </w:tcPr>
+          <w:p>
+            <w:pPr>
+              <w:widowControl w:val="0"/>
+              <w:spacing w:line="360" w:lineRule="auto"/>
+              <w:jc w:val="both"/>
+              <w:rPr>
+                <w:sz w:val="24"/>
+                <w:szCs w:val="24"/>
+              </w:rPr>
+            </w:pPr>
+            <w:r>
+              <w:rPr>
+                <w:sz w:val="24"/>
+                <w:szCs w:val="24"/>
+                <w:rtl w:val="0"/>
+              </w:rPr>
+              <w:t xml:space="preserve">Para ter uma renda extra.</w:t>
+            </w:r>
+          </w:p>
+        </w:tc>
+      </w:tr>
+      <w:tr>
+        <w:tc>
+          <w:tcPr>
+            <w:shd w:fill="auto" w:val="clear"/>
+            <w:tcMar>
+              <w:top w:w="100.0" w:type="dxa"/>
+              <w:left w:w="100.0" w:type="dxa"/>
+              <w:bottom w:w="100.0" w:type="dxa"/>
+              <w:right w:w="100.0" w:type="dxa"/>
+            </w:tcMar>
+            <w:vAlign w:val="top"/>
+          </w:tcPr>
+          <w:p>
+            <w:pPr>
+              <w:widowControl w:val="0"/>
+              <w:spacing w:line="360" w:lineRule="auto"/>
+              <w:jc w:val="both"/>
+              <w:rPr>
+                <w:sz w:val="24"/>
+                <w:szCs w:val="24"/>
+              </w:rPr>
+            </w:pPr>
+            <w:r>
+              <w:rPr>
+                <w:sz w:val="24"/>
+                <w:szCs w:val="24"/>
+                <w:rtl w:val="0"/>
+              </w:rPr>
+              <w:t xml:space="preserve">Eu como estudante.</w:t>
+            </w:r>
+          </w:p>
+        </w:tc>
+        <w:tc>
+          <w:tcPr>
+            <w:shd w:fill="auto" w:val="clear"/>
+            <w:tcMar>
+              <w:top w:w="100.0" w:type="dxa"/>
+              <w:left w:w="100.0" w:type="dxa"/>
+              <w:bottom w:w="100.0" w:type="dxa"/>
+              <w:right w:w="100.0" w:type="dxa"/>
+            </w:tcMar>
+            <w:vAlign w:val="top"/>
+          </w:tcPr>
+          <w:p>
+            <w:pPr>
+              <w:widowControl w:val="0"/>
+              <w:spacing w:line="360" w:lineRule="auto"/>
+              <w:jc w:val="both"/>
+              <w:rPr>
+                <w:sz w:val="24"/>
+                <w:szCs w:val="24"/>
+              </w:rPr>
+            </w:pPr>
+            <w:r>
+              <w:rPr>
+                <w:sz w:val="24"/>
+                <w:szCs w:val="24"/>
+                <w:rtl w:val="0"/>
+              </w:rPr>
+              <w:t xml:space="preserve">Quero divulgar minhas habilidades.</w:t>
+            </w:r>
+          </w:p>
+        </w:tc>
+        <w:tc>
+          <w:tcPr>
+            <w:shd w:fill="auto" w:val="clear"/>
+            <w:tcMar>
+              <w:top w:w="100.0" w:type="dxa"/>
+              <w:left w:w="100.0" w:type="dxa"/>
+              <w:bottom w:w="100.0" w:type="dxa"/>
+              <w:right w:w="100.0" w:type="dxa"/>
+            </w:tcMar>
+            <w:vAlign w:val="top"/>
+          </w:tcPr>
+          <w:p>
+            <w:pPr>
+              <w:widowControl w:val="0"/>
+              <w:spacing w:line="360" w:lineRule="auto"/>
+              <w:jc w:val="both"/>
+              <w:rPr>
+                <w:sz w:val="24"/>
+                <w:szCs w:val="24"/>
+              </w:rPr>
+            </w:pPr>
+            <w:r>
+              <w:rPr>
+                <w:sz w:val="24"/>
+                <w:szCs w:val="24"/>
+                <w:rtl w:val="0"/>
+              </w:rPr>
+              <w:t xml:space="preserve">Para achar um estágio.</w:t>
+            </w:r>
+          </w:p>
+        </w:tc>
+      </w:tr>
+      <w:tr>
+        <w:tc>
+          <w:tcPr>
+            <w:shd w:fill="auto" w:val="clear"/>
+            <w:tcMar>
+              <w:top w:w="100.0" w:type="dxa"/>
+              <w:left w:w="100.0" w:type="dxa"/>
+              <w:bottom w:w="100.0" w:type="dxa"/>
+              <w:right w:w="100.0" w:type="dxa"/>
+            </w:tcMar>
+            <w:vAlign w:val="top"/>
+          </w:tcPr>
+          <w:p>
+            <w:pPr>
+              <w:widowControl w:val="0"/>
+              <w:spacing w:line="360" w:lineRule="auto"/>
+              <w:jc w:val="both"/>
+              <w:rPr>
+                <w:sz w:val="24"/>
+                <w:szCs w:val="24"/>
+              </w:rPr>
+            </w:pPr>
+            <w:r>
+              <w:rPr>
+                <w:sz w:val="24"/>
+                <w:szCs w:val="24"/>
+                <w:rtl w:val="0"/>
+              </w:rPr>
+              <w:t xml:space="preserve">Eu como empresa de software.</w:t>
+            </w:r>
+          </w:p>
+        </w:tc>
+        <w:tc>
+          <w:tcPr>
+            <w:shd w:fill="auto" w:val="clear"/>
+            <w:tcMar>
+              <w:top w:w="100.0" w:type="dxa"/>
+              <w:left w:w="100.0" w:type="dxa"/>
+              <w:bottom w:w="100.0" w:type="dxa"/>
+              <w:right w:w="100.0" w:type="dxa"/>
+            </w:tcMar>
+            <w:vAlign w:val="top"/>
+          </w:tcPr>
+          <w:p>
+            <w:pPr>
+              <w:widowControl w:val="0"/>
+              <w:spacing w:line="360" w:lineRule="auto"/>
+              <w:jc w:val="both"/>
+              <w:rPr>
+                <w:sz w:val="24"/>
+                <w:szCs w:val="24"/>
+              </w:rPr>
+            </w:pPr>
+            <w:r>
+              <w:rPr>
+                <w:sz w:val="24"/>
+                <w:szCs w:val="24"/>
+                <w:rtl w:val="0"/>
+              </w:rPr>
+              <w:t xml:space="preserve">Desejo buscar funcionários.</w:t>
+            </w:r>
+          </w:p>
+        </w:tc>
+        <w:tc>
+          <w:tcPr>
+            <w:shd w:fill="auto" w:val="clear"/>
+            <w:tcMar>
+              <w:top w:w="100.0" w:type="dxa"/>
+              <w:left w:w="100.0" w:type="dxa"/>
+              <w:bottom w:w="100.0" w:type="dxa"/>
+              <w:right w:w="100.0" w:type="dxa"/>
+            </w:tcMar>
+            <w:vAlign w:val="top"/>
+          </w:tcPr>
+          <w:p>
+            <w:pPr>
+              <w:widowControl w:val="0"/>
+              <w:spacing w:line="360" w:lineRule="auto"/>
+              <w:jc w:val="both"/>
+              <w:rPr>
+                <w:sz w:val="24"/>
+                <w:szCs w:val="24"/>
+              </w:rPr>
+            </w:pPr>
+            <w:r>
+              <w:rPr>
+                <w:sz w:val="24"/>
+                <w:szCs w:val="24"/>
+                <w:rtl w:val="0"/>
+              </w:rPr>
+              <w:t xml:space="preserve">Para achar novos talentos.</w:t>
+            </w:r>
+          </w:p>
+        </w:tc>
+      </w:tr>
+      <w:tr>
+        <w:tc>
+          <w:tcPr>
+            <w:shd w:fill="auto" w:val="clear"/>
+            <w:tcMar>
+              <w:top w:w="100.0" w:type="dxa"/>
+              <w:left w:w="100.0" w:type="dxa"/>
+              <w:bottom w:w="100.0" w:type="dxa"/>
+              <w:right w:w="100.0" w:type="dxa"/>
+            </w:tcMar>
+            <w:vAlign w:val="top"/>
+          </w:tcPr>
+          <w:p>
+            <w:pPr>
+              <w:widowControl w:val="0"/>
+              <w:spacing w:line="360" w:lineRule="auto"/>
+              <w:jc w:val="both"/>
+              <w:rPr>
+                <w:sz w:val="24"/>
+                <w:szCs w:val="24"/>
+              </w:rPr>
+            </w:pPr>
+            <w:r>
+              <w:rPr>
+                <w:sz w:val="24"/>
+                <w:szCs w:val="24"/>
+                <w:rtl w:val="0"/>
+              </w:rPr>
+              <w:t xml:space="preserve">Eu como cliente.</w:t>
+            </w:r>
+          </w:p>
+        </w:tc>
+        <w:tc>
+          <w:tcPr>
+            <w:shd w:fill="auto" w:val="clear"/>
+            <w:tcMar>
+              <w:top w:w="100.0" w:type="dxa"/>
+              <w:left w:w="100.0" w:type="dxa"/>
+              <w:bottom w:w="100.0" w:type="dxa"/>
+              <w:right w:w="100.0" w:type="dxa"/>
+            </w:tcMar>
+            <w:vAlign w:val="top"/>
+          </w:tcPr>
+          <w:p>
+            <w:pPr>
+              <w:widowControl w:val="0"/>
+              <w:spacing w:line="360" w:lineRule="auto"/>
+              <w:jc w:val="both"/>
+              <w:rPr>
+                <w:sz w:val="24"/>
+                <w:szCs w:val="24"/>
+              </w:rPr>
+            </w:pPr>
+            <w:r>
+              <w:rPr>
+                <w:sz w:val="24"/>
+                <w:szCs w:val="24"/>
+                <w:rtl w:val="0"/>
+              </w:rPr>
+              <w:t xml:space="preserve">Desejo achar um profissional.</w:t>
+            </w:r>
+          </w:p>
+        </w:tc>
+        <w:tc>
+          <w:tcPr>
+            <w:shd w:fill="auto" w:val="clear"/>
+            <w:tcMar>
+              <w:top w:w="100.0" w:type="dxa"/>
+              <w:left w:w="100.0" w:type="dxa"/>
+              <w:bottom w:w="100.0" w:type="dxa"/>
+              <w:right w:w="100.0" w:type="dxa"/>
+            </w:tcMar>
+            <w:vAlign w:val="top"/>
+          </w:tcPr>
+          <w:p>
+            <w:pPr>
+              <w:widowControl w:val="0"/>
+              <w:spacing w:line="360" w:lineRule="auto"/>
+              <w:jc w:val="both"/>
+              <w:rPr>
+                <w:sz w:val="24"/>
+                <w:szCs w:val="24"/>
+              </w:rPr>
+            </w:pPr>
+            <w:r>
+              <w:rPr>
+                <w:sz w:val="24"/>
+                <w:szCs w:val="24"/>
+                <w:rtl w:val="0"/>
+              </w:rPr>
+              <w:t xml:space="preserve">Desenvolver uma aplicação para meu negócio.</w:t>
+            </w:r>
+          </w:p>
+        </w:tc>
+      </w:tr>
+    </w:tbl>
     <w:p>
       <w:pPr>
         <w:spacing w:line="360" w:lineRule="auto"/>
@@ -7405,6 +7726,21 @@
           <w:rtl w:val="0"/>
         </w:rPr>
         <w:t xml:space="preserve">9. Conclusão</w:t>
+      </w:r>
+    </w:p>
+    <w:p>
+      <w:pPr>
+        <w:spacing w:line="360" w:lineRule="auto"/>
+        <w:jc w:val="both"/>
+        <w:rPr>
+          <w:sz w:val="24"/>
+          <w:szCs w:val="24"/>
+        </w:rPr>
+      </w:pPr>
+      <w:r>
+        <w:rPr>
+          <w:rtl w:val="0"/>
+        </w:rPr>
       </w:r>
     </w:p>
     <w:p>
@@ -7541,8 +7877,8 @@
   <w:abstractNum w:abstractNumId="2">
     <w:lvl w:ilvl="0">
       <w:start w:val="1"/>
-      <w:numFmt w:val="bullet"/>
-      <w:lvlText w:val="●"/>
+      <w:numFmt w:val="decimal"/>
+      <w:lvlText w:val="%1."/>
       <w:lvlJc w:val="left"/>
       <w:pPr>
         <w:ind w:left="720" w:hanging="360"/>
@@ -7553,8 +7889,8 @@
     </w:lvl>
     <w:lvl w:ilvl="1">
       <w:start w:val="1"/>
-      <w:numFmt w:val="bullet"/>
-      <w:lvlText w:val="○"/>
+      <w:numFmt w:val="lowerLetter"/>
+      <w:lvlText w:val="%2."/>
       <w:lvlJc w:val="left"/>
       <w:pPr>
         <w:ind w:left="1440" w:hanging="360"/>
@@ -7565,9 +7901,9 @@
     </w:lvl>
     <w:lvl w:ilvl="2">
       <w:start w:val="1"/>
-      <w:numFmt w:val="bullet"/>
-      <w:lvlText w:val="■"/>
-      <w:lvlJc w:val="left"/>
+      <w:numFmt w:val="lowerRoman"/>
+      <w:lvlText w:val="%3."/>
+      <w:lvlJc w:val="right"/>
       <w:pPr>
         <w:ind w:left="2160" w:hanging="360"/>
       </w:pPr>
@@ -7577,8 +7913,8 @@
     </w:lvl>
     <w:lvl w:ilvl="3">
       <w:start w:val="1"/>
-      <w:numFmt w:val="bullet"/>
-      <w:lvlText w:val="●"/>
+      <w:numFmt w:val="decimal"/>
+      <w:lvlText w:val="%4."/>
       <w:lvlJc w:val="left"/>
       <w:pPr>
         <w:ind w:left="2880" w:hanging="360"/>
@@ -7589,8 +7925,8 @@
     </w:lvl>
     <w:lvl w:ilvl="4">
       <w:start w:val="1"/>
-      <w:numFmt w:val="bullet"/>
-      <w:lvlText w:val="○"/>
+      <w:numFmt w:val="lowerLetter"/>
+      <w:lvlText w:val="%5."/>
       <w:lvlJc w:val="left"/>
       <w:pPr>
         <w:ind w:left="3600" w:hanging="360"/>
@@ -7601,9 +7937,9 @@
     </w:lvl>
     <w:lvl w:ilvl="5">
       <w:start w:val="1"/>
-      <w:numFmt w:val="bullet"/>
-      <w:lvlText w:val="■"/>
-      <w:lvlJc w:val="left"/>
+      <w:numFmt w:val="lowerRoman"/>
+      <w:lvlText w:val="%6."/>
+      <w:lvlJc w:val="right"/>
       <w:pPr>
         <w:ind w:left="4320" w:hanging="360"/>
       </w:pPr>
@@ -7613,8 +7949,8 @@
     </w:lvl>
     <w:lvl w:ilvl="6">
       <w:start w:val="1"/>
-      <w:numFmt w:val="bullet"/>
-      <w:lvlText w:val="●"/>
+      <w:numFmt w:val="decimal"/>
+      <w:lvlText w:val="%7."/>
       <w:lvlJc w:val="left"/>
       <w:pPr>
         <w:ind w:left="5040" w:hanging="360"/>
@@ -7625,8 +7961,8 @@
     </w:lvl>
     <w:lvl w:ilvl="7">
       <w:start w:val="1"/>
-      <w:numFmt w:val="bullet"/>
-      <w:lvlText w:val="○"/>
+      <w:numFmt w:val="lowerLetter"/>
+      <w:lvlText w:val="%8."/>
       <w:lvlJc w:val="left"/>
       <w:pPr>
         <w:ind w:left="5760" w:hanging="360"/>
@@ -7637,9 +7973,9 @@
     </w:lvl>
     <w:lvl w:ilvl="8">
       <w:start w:val="1"/>
-      <w:numFmt w:val="bullet"/>
-      <w:lvlText w:val="■"/>
-      <w:lvlJc w:val="left"/>
+      <w:numFmt w:val="lowerRoman"/>
+      <w:lvlText w:val="%9."/>
+      <w:lvlJc w:val="right"/>
       <w:pPr>
         <w:ind w:left="6480" w:hanging="360"/>
       </w:pPr>
@@ -8201,8 +8537,8 @@
   <w:abstractNum w:abstractNumId="8">
     <w:lvl w:ilvl="0">
       <w:start w:val="1"/>
-      <w:numFmt w:val="decimal"/>
-      <w:lvlText w:val="%1."/>
+      <w:numFmt w:val="bullet"/>
+      <w:lvlText w:val="●"/>
       <w:lvlJc w:val="left"/>
       <w:pPr>
         <w:ind w:left="720" w:hanging="360"/>
@@ -8213,8 +8549,8 @@
     </w:lvl>
     <w:lvl w:ilvl="1">
       <w:start w:val="1"/>
-      <w:numFmt w:val="lowerLetter"/>
-      <w:lvlText w:val="%2."/>
+      <w:numFmt w:val="bullet"/>
+      <w:lvlText w:val="○"/>
       <w:lvlJc w:val="left"/>
       <w:pPr>
         <w:ind w:left="1440" w:hanging="360"/>
@@ -8225,9 +8561,9 @@
     </w:lvl>
     <w:lvl w:ilvl="2">
       <w:start w:val="1"/>
-      <w:numFmt w:val="lowerRoman"/>
-      <w:lvlText w:val="%3."/>
-      <w:lvlJc w:val="right"/>
+      <w:numFmt w:val="bullet"/>
+      <w:lvlText w:val="■"/>
+      <w:lvlJc w:val="left"/>
       <w:pPr>
         <w:ind w:left="2160" w:hanging="360"/>
       </w:pPr>
@@ -8237,8 +8573,8 @@
     </w:lvl>
     <w:lvl w:ilvl="3">
       <w:start w:val="1"/>
-      <w:numFmt w:val="decimal"/>
-      <w:lvlText w:val="%4."/>
+      <w:numFmt w:val="bullet"/>
+      <w:lvlText w:val="●"/>
       <w:lvlJc w:val="left"/>
       <w:pPr>
         <w:ind w:left="2880" w:hanging="360"/>
@@ -8249,8 +8585,8 @@
     </w:lvl>
     <w:lvl w:ilvl="4">
       <w:start w:val="1"/>
-      <w:numFmt w:val="lowerLetter"/>
-      <w:lvlText w:val="%5."/>
+      <w:numFmt w:val="bullet"/>
+      <w:lvlText w:val="○"/>
       <w:lvlJc w:val="left"/>
       <w:pPr>
         <w:ind w:left="3600" w:hanging="360"/>
@@ -8261,9 +8597,9 @@
     </w:lvl>
     <w:lvl w:ilvl="5">
       <w:start w:val="1"/>
-      <w:numFmt w:val="lowerRoman"/>
-      <w:lvlText w:val="%6."/>
-      <w:lvlJc w:val="right"/>
+      <w:numFmt w:val="bullet"/>
+      <w:lvlText w:val="■"/>
+      <w:lvlJc w:val="left"/>
       <w:pPr>
         <w:ind w:left="4320" w:hanging="360"/>
       </w:pPr>
@@ -8273,8 +8609,8 @@
     </w:lvl>
     <w:lvl w:ilvl="6">
       <w:start w:val="1"/>
-      <w:numFmt w:val="decimal"/>
-      <w:lvlText w:val="%7."/>
+      <w:numFmt w:val="bullet"/>
+      <w:lvlText w:val="●"/>
       <w:lvlJc w:val="left"/>
       <w:pPr>
         <w:ind w:left="5040" w:hanging="360"/>
@@ -8285,8 +8621,8 @@
     </w:lvl>
     <w:lvl w:ilvl="7">
       <w:start w:val="1"/>
-      <w:numFmt w:val="lowerLetter"/>
-      <w:lvlText w:val="%8."/>
+      <w:numFmt w:val="bullet"/>
+      <w:lvlText w:val="○"/>
       <w:lvlJc w:val="left"/>
       <w:pPr>
         <w:ind w:left="5760" w:hanging="360"/>
@@ -8297,9 +8633,9 @@
     </w:lvl>
     <w:lvl w:ilvl="8">
       <w:start w:val="1"/>
-      <w:numFmt w:val="lowerRoman"/>
-      <w:lvlText w:val="%9."/>
-      <w:lvlJc w:val="right"/>
+      <w:numFmt w:val="bullet"/>
+      <w:lvlText w:val="■"/>
+      <w:lvlJc w:val="left"/>
       <w:pPr>
         <w:ind w:left="6480" w:hanging="360"/>
       </w:pPr>
@@ -8959,6 +9295,19 @@
     </w:tblPr>
   </w:style>
   <w:style w:type="table" w:styleId="Table3">
+    <w:basedOn w:val="TableNormal"/>
+    <w:tblPr>
+      <w:tblStyleRowBandSize w:val="1"/>
+      <w:tblStyleColBandSize w:val="1"/>
+      <w:tblCellMar>
+        <w:top w:w="100.0" w:type="dxa"/>
+        <w:left w:w="100.0" w:type="dxa"/>
+        <w:bottom w:w="100.0" w:type="dxa"/>
+        <w:right w:w="100.0" w:type="dxa"/>
+      </w:tblCellMar>
+    </w:tblPr>
+  </w:style>
+  <w:style w:type="table" w:styleId="Table4">
     <w:basedOn w:val="TableNormal"/>
     <w:tblPr>
       <w:tblStyleRowBandSize w:val="1"/>

</xml_diff>

<commit_message>
Fix Definir Matriz de stakeholders #5
</commit_message>
<xml_diff>
--- a/documentacao/RelatorioFinal.docx
+++ b/documentacao/RelatorioFinal.docx
@@ -360,22 +360,13 @@
           <w:szCs w:val="24"/>
         </w:rPr>
       </w:pPr>
-      <w:hyperlink r:id="rId6">
-        <w:r>
-          <w:rPr>
-            <w:color w:val="1155cc"/>
-            <w:sz w:val="24"/>
-            <w:szCs w:val="24"/>
-            <w:u w:val="single"/>
-            <w:rtl w:val="0"/>
-          </w:rPr>
-          <w:t xml:space="preserve">claracamposbh@hotmail.com</w:t>
-        </w:r>
-      </w:hyperlink>
-      <w:r>
-        <w:rPr>
-          <w:rtl w:val="0"/>
-        </w:rPr>
+      <w:r>
+        <w:rPr>
+          <w:sz w:val="24"/>
+          <w:szCs w:val="24"/>
+          <w:rtl w:val="0"/>
+        </w:rPr>
+        <w:t xml:space="preserve">claracamposbh@hotmail.com</w:t>
       </w:r>
     </w:p>
     <w:p>
@@ -387,22 +378,13 @@
           <w:szCs w:val="24"/>
         </w:rPr>
       </w:pPr>
-      <w:hyperlink r:id="rId7">
-        <w:r>
-          <w:rPr>
-            <w:color w:val="1155cc"/>
-            <w:sz w:val="24"/>
-            <w:szCs w:val="24"/>
-            <w:u w:val="single"/>
-            <w:rtl w:val="0"/>
-          </w:rPr>
-          <w:t xml:space="preserve">marlenevmoliveira@gmail.com</w:t>
-        </w:r>
-      </w:hyperlink>
-      <w:r>
-        <w:rPr>
-          <w:rtl w:val="0"/>
-        </w:rPr>
+      <w:r>
+        <w:rPr>
+          <w:sz w:val="24"/>
+          <w:szCs w:val="24"/>
+          <w:rtl w:val="0"/>
+        </w:rPr>
+        <w:t xml:space="preserve">marlenevmoliveira@gmail.com</w:t>
       </w:r>
     </w:p>
     <w:p>
@@ -414,22 +396,13 @@
           <w:szCs w:val="24"/>
         </w:rPr>
       </w:pPr>
-      <w:hyperlink r:id="rId8">
-        <w:r>
-          <w:rPr>
-            <w:color w:val="1155cc"/>
-            <w:sz w:val="24"/>
-            <w:szCs w:val="24"/>
-            <w:u w:val="single"/>
-            <w:rtl w:val="0"/>
-          </w:rPr>
-          <w:t xml:space="preserve">jvitosousa@gmail.com</w:t>
-        </w:r>
-      </w:hyperlink>
-      <w:r>
-        <w:rPr>
-          <w:rtl w:val="0"/>
-        </w:rPr>
+      <w:r>
+        <w:rPr>
+          <w:sz w:val="24"/>
+          <w:szCs w:val="24"/>
+          <w:rtl w:val="0"/>
+        </w:rPr>
+        <w:t xml:space="preserve">jvitosousa@gmail.com</w:t>
       </w:r>
     </w:p>
     <w:p>
@@ -441,22 +414,13 @@
           <w:szCs w:val="24"/>
         </w:rPr>
       </w:pPr>
-      <w:hyperlink r:id="rId9">
-        <w:r>
-          <w:rPr>
-            <w:color w:val="1155cc"/>
-            <w:sz w:val="24"/>
-            <w:szCs w:val="24"/>
-            <w:u w:val="single"/>
-            <w:rtl w:val="0"/>
-          </w:rPr>
-          <w:t xml:space="preserve">pepemayrink@gmail.com</w:t>
-        </w:r>
-      </w:hyperlink>
-      <w:r>
-        <w:rPr>
-          <w:rtl w:val="0"/>
-        </w:rPr>
+      <w:r>
+        <w:rPr>
+          <w:sz w:val="24"/>
+          <w:szCs w:val="24"/>
+          <w:rtl w:val="0"/>
+        </w:rPr>
+        <w:t xml:space="preserve">pepemayrink@gmail.com</w:t>
       </w:r>
     </w:p>
     <w:p>
@@ -789,16 +753,16 @@
           <wp:inline distB="228600" distT="228600" distL="228600" distR="228600">
             <wp:extent cx="2646525" cy="2511604"/>
             <wp:effectExtent b="0" l="0" r="0" t="0"/>
-            <wp:docPr id="2" name="image4.png"/>
+            <wp:docPr id="2" name="image1.png"/>
             <a:graphic>
               <a:graphicData uri="http://schemas.openxmlformats.org/drawingml/2006/picture">
                 <pic:pic>
                   <pic:nvPicPr>
-                    <pic:cNvPr id="0" name="image4.png"/>
+                    <pic:cNvPr id="0" name="image1.png"/>
                     <pic:cNvPicPr preferRelativeResize="0"/>
                   </pic:nvPicPr>
                   <pic:blipFill>
-                    <a:blip r:embed="rId10"/>
+                    <a:blip r:embed="rId6"/>
                     <a:srcRect b="1590" l="0" r="11963" t="14545"/>
                     <a:stretch>
                       <a:fillRect/>
@@ -963,7 +927,7 @@
         <w:keepNext w:val="1"/>
         <w:numPr>
           <w:ilvl w:val="0"/>
-          <w:numId w:val="2"/>
+          <w:numId w:val="12"/>
         </w:numPr>
         <w:spacing w:after="200" w:line="360" w:lineRule="auto"/>
         <w:ind w:left="720" w:hanging="360"/>
@@ -1016,7 +980,7 @@
           <w:szCs w:val="24"/>
         </w:rPr>
       </w:pPr>
-      <w:bookmarkStart w:colFirst="0" w:colLast="0" w:name="_v2fn008rg120" w:id="2"/>
+      <w:bookmarkStart w:colFirst="0" w:colLast="0" w:name="_qwe29scb21wq" w:id="2"/>
       <w:bookmarkEnd w:id="2"/>
       <w:r>
         <w:rPr>
@@ -1035,7 +999,7 @@
           <w:szCs w:val="24"/>
         </w:rPr>
       </w:pPr>
-      <w:bookmarkStart w:colFirst="0" w:colLast="0" w:name="_y8dp84s2eekf" w:id="3"/>
+      <w:bookmarkStart w:colFirst="0" w:colLast="0" w:name="_yic3ymqbrvfb" w:id="3"/>
       <w:bookmarkEnd w:id="3"/>
       <w:r>
         <w:rPr>
@@ -1054,7 +1018,7 @@
           <w:szCs w:val="24"/>
         </w:rPr>
       </w:pPr>
-      <w:bookmarkStart w:colFirst="0" w:colLast="0" w:name="_oljvshbth6kz" w:id="4"/>
+      <w:bookmarkStart w:colFirst="0" w:colLast="0" w:name="_yu3vlg5tv8gt" w:id="4"/>
       <w:bookmarkEnd w:id="4"/>
       <w:r>
         <w:rPr>
@@ -1073,7 +1037,7 @@
           <w:szCs w:val="24"/>
         </w:rPr>
       </w:pPr>
-      <w:bookmarkStart w:colFirst="0" w:colLast="0" w:name="_iovsqjdcrrnf" w:id="5"/>
+      <w:bookmarkStart w:colFirst="0" w:colLast="0" w:name="_jiblufx9vz7n" w:id="5"/>
       <w:bookmarkEnd w:id="5"/>
       <w:r>
         <w:rPr>
@@ -1092,7 +1056,7 @@
           <w:szCs w:val="24"/>
         </w:rPr>
       </w:pPr>
-      <w:bookmarkStart w:colFirst="0" w:colLast="0" w:name="_l7wb42y8h7qq" w:id="6"/>
+      <w:bookmarkStart w:colFirst="0" w:colLast="0" w:name="_otibj16vzeqf" w:id="6"/>
       <w:bookmarkEnd w:id="6"/>
       <w:r>
         <w:rPr>
@@ -1111,7 +1075,7 @@
           <w:szCs w:val="24"/>
         </w:rPr>
       </w:pPr>
-      <w:bookmarkStart w:colFirst="0" w:colLast="0" w:name="_n8p3adot3uw5" w:id="7"/>
+      <w:bookmarkStart w:colFirst="0" w:colLast="0" w:name="_e40bretrujlt" w:id="7"/>
       <w:bookmarkEnd w:id="7"/>
       <w:r>
         <w:rPr>
@@ -1130,7 +1094,7 @@
           <w:szCs w:val="24"/>
         </w:rPr>
       </w:pPr>
-      <w:bookmarkStart w:colFirst="0" w:colLast="0" w:name="_oc1iv54bxqmm" w:id="8"/>
+      <w:bookmarkStart w:colFirst="0" w:colLast="0" w:name="_1z0ql3hjlxcw" w:id="8"/>
       <w:bookmarkEnd w:id="8"/>
       <w:r>
         <w:rPr>
@@ -1149,7 +1113,7 @@
           <w:szCs w:val="24"/>
         </w:rPr>
       </w:pPr>
-      <w:bookmarkStart w:colFirst="0" w:colLast="0" w:name="_fm9jcoifzdls" w:id="9"/>
+      <w:bookmarkStart w:colFirst="0" w:colLast="0" w:name="_wa4floksoktd" w:id="9"/>
       <w:bookmarkEnd w:id="9"/>
       <w:r>
         <w:rPr>
@@ -1168,7 +1132,7 @@
           <w:szCs w:val="24"/>
         </w:rPr>
       </w:pPr>
-      <w:bookmarkStart w:colFirst="0" w:colLast="0" w:name="_ldi5g4xgy4mb" w:id="10"/>
+      <w:bookmarkStart w:colFirst="0" w:colLast="0" w:name="_h3ml38mre188" w:id="10"/>
       <w:bookmarkEnd w:id="10"/>
       <w:r>
         <w:rPr>
@@ -1187,7 +1151,7 @@
           <w:szCs w:val="24"/>
         </w:rPr>
       </w:pPr>
-      <w:bookmarkStart w:colFirst="0" w:colLast="0" w:name="_4mu8llk6ye7k" w:id="11"/>
+      <w:bookmarkStart w:colFirst="0" w:colLast="0" w:name="_v92e4glxnrgk" w:id="11"/>
       <w:bookmarkEnd w:id="11"/>
       <w:r>
         <w:rPr>
@@ -1206,7 +1170,7 @@
           <w:szCs w:val="24"/>
         </w:rPr>
       </w:pPr>
-      <w:bookmarkStart w:colFirst="0" w:colLast="0" w:name="_olb1qkxbf4sp" w:id="12"/>
+      <w:bookmarkStart w:colFirst="0" w:colLast="0" w:name="_uwy0myklltp5" w:id="12"/>
       <w:bookmarkEnd w:id="12"/>
       <w:r>
         <w:rPr>
@@ -1225,7 +1189,7 @@
           <w:szCs w:val="24"/>
         </w:rPr>
       </w:pPr>
-      <w:bookmarkStart w:colFirst="0" w:colLast="0" w:name="_xvco7pu21qsg" w:id="13"/>
+      <w:bookmarkStart w:colFirst="0" w:colLast="0" w:name="_zhq6ejlymylf" w:id="13"/>
       <w:bookmarkEnd w:id="13"/>
       <w:r>
         <w:rPr>
@@ -1244,7 +1208,7 @@
           <w:szCs w:val="24"/>
         </w:rPr>
       </w:pPr>
-      <w:bookmarkStart w:colFirst="0" w:colLast="0" w:name="_9oyuud3yjtti" w:id="14"/>
+      <w:bookmarkStart w:colFirst="0" w:colLast="0" w:name="_bt7wjtw77i" w:id="14"/>
       <w:bookmarkEnd w:id="14"/>
       <w:r>
         <w:rPr>
@@ -1263,7 +1227,7 @@
           <w:szCs w:val="24"/>
         </w:rPr>
       </w:pPr>
-      <w:bookmarkStart w:colFirst="0" w:colLast="0" w:name="_3kl7lpeq28n4" w:id="15"/>
+      <w:bookmarkStart w:colFirst="0" w:colLast="0" w:name="_4ygm2nbv06lv" w:id="15"/>
       <w:bookmarkEnd w:id="15"/>
       <w:r>
         <w:rPr>
@@ -1282,7 +1246,7 @@
           <w:szCs w:val="24"/>
         </w:rPr>
       </w:pPr>
-      <w:bookmarkStart w:colFirst="0" w:colLast="0" w:name="_lodpqrv8m81j" w:id="16"/>
+      <w:bookmarkStart w:colFirst="0" w:colLast="0" w:name="_26g54xljyol5" w:id="16"/>
       <w:bookmarkEnd w:id="16"/>
       <w:r>
         <w:rPr>
@@ -1293,14 +1257,15 @@
     <w:p>
       <w:pPr>
         <w:keepNext w:val="1"/>
-        <w:spacing w:line="360" w:lineRule="auto"/>
-        <w:rPr>
-          <w:b w:val="1"/>
-          <w:sz w:val="24"/>
-          <w:szCs w:val="24"/>
-        </w:rPr>
-      </w:pPr>
-      <w:bookmarkStart w:colFirst="0" w:colLast="0" w:name="_1fob9te" w:id="17"/>
+        <w:spacing w:after="240" w:before="240" w:line="360" w:lineRule="auto"/>
+        <w:ind w:firstLine="700"/>
+        <w:jc w:val="both"/>
+        <w:rPr>
+          <w:sz w:val="24"/>
+          <w:szCs w:val="24"/>
+        </w:rPr>
+      </w:pPr>
+      <w:bookmarkStart w:colFirst="0" w:colLast="0" w:name="_7n4x99n92xk9" w:id="17"/>
       <w:bookmarkEnd w:id="17"/>
       <w:r>
         <w:rPr>
@@ -1311,14 +1276,15 @@
     <w:p>
       <w:pPr>
         <w:keepNext w:val="1"/>
-        <w:spacing w:line="360" w:lineRule="auto"/>
-        <w:rPr>
-          <w:b w:val="1"/>
-          <w:sz w:val="24"/>
-          <w:szCs w:val="24"/>
-        </w:rPr>
-      </w:pPr>
-      <w:bookmarkStart w:colFirst="0" w:colLast="0" w:name="_ecit2rndk7jg" w:id="18"/>
+        <w:spacing w:after="240" w:before="240" w:line="360" w:lineRule="auto"/>
+        <w:ind w:firstLine="700"/>
+        <w:jc w:val="both"/>
+        <w:rPr>
+          <w:sz w:val="24"/>
+          <w:szCs w:val="24"/>
+        </w:rPr>
+      </w:pPr>
+      <w:bookmarkStart w:colFirst="0" w:colLast="0" w:name="_l608058phvuh" w:id="18"/>
       <w:bookmarkEnd w:id="18"/>
       <w:r>
         <w:rPr>
@@ -1329,14 +1295,15 @@
     <w:p>
       <w:pPr>
         <w:keepNext w:val="1"/>
-        <w:spacing w:line="360" w:lineRule="auto"/>
-        <w:rPr>
-          <w:b w:val="1"/>
-          <w:sz w:val="24"/>
-          <w:szCs w:val="24"/>
-        </w:rPr>
-      </w:pPr>
-      <w:bookmarkStart w:colFirst="0" w:colLast="0" w:name="_p3otkdhsqciv" w:id="19"/>
+        <w:spacing w:after="240" w:before="240" w:line="360" w:lineRule="auto"/>
+        <w:ind w:firstLine="700"/>
+        <w:jc w:val="both"/>
+        <w:rPr>
+          <w:sz w:val="24"/>
+          <w:szCs w:val="24"/>
+        </w:rPr>
+      </w:pPr>
+      <w:bookmarkStart w:colFirst="0" w:colLast="0" w:name="_yk2cs0dz9o1x" w:id="19"/>
       <w:bookmarkEnd w:id="19"/>
       <w:r>
         <w:rPr>
@@ -1354,7 +1321,7 @@
           <w:szCs w:val="24"/>
         </w:rPr>
       </w:pPr>
-      <w:bookmarkStart w:colFirst="0" w:colLast="0" w:name="_ehtyzdc61bfm" w:id="20"/>
+      <w:bookmarkStart w:colFirst="0" w:colLast="0" w:name="_2qhfo8ibq8le" w:id="20"/>
       <w:bookmarkEnd w:id="20"/>
       <w:r>
         <w:rPr>
@@ -1372,7 +1339,7 @@
           <w:szCs w:val="24"/>
         </w:rPr>
       </w:pPr>
-      <w:bookmarkStart w:colFirst="0" w:colLast="0" w:name="_2qhfo8ibq8le" w:id="21"/>
+      <w:bookmarkStart w:colFirst="0" w:colLast="0" w:name="_vho6vx4ka9ft" w:id="21"/>
       <w:bookmarkEnd w:id="21"/>
       <w:r>
         <w:rPr>
@@ -1390,7 +1357,7 @@
           <w:szCs w:val="24"/>
         </w:rPr>
       </w:pPr>
-      <w:bookmarkStart w:colFirst="0" w:colLast="0" w:name="_vho6vx4ka9ft" w:id="22"/>
+      <w:bookmarkStart w:colFirst="0" w:colLast="0" w:name="_rfk5kd2ta364" w:id="22"/>
       <w:bookmarkEnd w:id="22"/>
       <w:r>
         <w:rPr>
@@ -1402,18 +1369,23 @@
       <w:pPr>
         <w:keepNext w:val="1"/>
         <w:spacing w:line="360" w:lineRule="auto"/>
-        <w:rPr>
-          <w:b w:val="1"/>
-          <w:sz w:val="24"/>
-          <w:szCs w:val="24"/>
-        </w:rPr>
-      </w:pPr>
-      <w:bookmarkStart w:colFirst="0" w:colLast="0" w:name="_rfk5kd2ta364" w:id="23"/>
+        <w:jc w:val="both"/>
+        <w:rPr>
+          <w:b w:val="1"/>
+          <w:sz w:val="24"/>
+          <w:szCs w:val="24"/>
+        </w:rPr>
+      </w:pPr>
+      <w:bookmarkStart w:colFirst="0" w:colLast="0" w:name="_5jztdcmgcr32" w:id="23"/>
       <w:bookmarkEnd w:id="23"/>
       <w:r>
         <w:rPr>
-          <w:rtl w:val="0"/>
-        </w:rPr>
+          <w:b w:val="1"/>
+          <w:sz w:val="24"/>
+          <w:szCs w:val="24"/>
+          <w:rtl w:val="0"/>
+        </w:rPr>
+        <w:t xml:space="preserve">2. Participantes do processo</w:t>
       </w:r>
     </w:p>
     <w:p>
@@ -1422,12 +1394,11 @@
         <w:spacing w:line="360" w:lineRule="auto"/>
         <w:jc w:val="both"/>
         <w:rPr>
-          <w:b w:val="1"/>
-          <w:sz w:val="24"/>
-          <w:szCs w:val="24"/>
-        </w:rPr>
-      </w:pPr>
-      <w:bookmarkStart w:colFirst="0" w:colLast="0" w:name="_5jztdcmgcr32" w:id="24"/>
+          <w:sz w:val="24"/>
+          <w:szCs w:val="24"/>
+        </w:rPr>
+      </w:pPr>
+      <w:bookmarkStart w:colFirst="0" w:colLast="0" w:name="_xfgbg9tpget2" w:id="24"/>
       <w:bookmarkEnd w:id="24"/>
       <w:r>
         <w:rPr>
@@ -1436,7 +1407,49 @@
           <w:szCs w:val="24"/>
           <w:rtl w:val="0"/>
         </w:rPr>
-        <w:t xml:space="preserve">2. Participantes do processo</w:t>
+        <w:tab/>
+      </w:r>
+      <w:r>
+        <w:rPr>
+          <w:sz w:val="24"/>
+          <w:szCs w:val="24"/>
+          <w:rtl w:val="0"/>
+        </w:rPr>
+        <w:t xml:space="preserve">Os participantes do processo (também chamados de “</w:t>
+      </w:r>
+      <w:r>
+        <w:rPr>
+          <w:i w:val="1"/>
+          <w:sz w:val="24"/>
+          <w:szCs w:val="24"/>
+          <w:rtl w:val="0"/>
+        </w:rPr>
+        <w:t xml:space="preserve">stakeholders</w:t>
+      </w:r>
+      <w:r>
+        <w:rPr>
+          <w:sz w:val="24"/>
+          <w:szCs w:val="24"/>
+          <w:rtl w:val="0"/>
+        </w:rPr>
+        <w:t xml:space="preserve">” são as partes interessadas no processo, independente do nível. Para abordar esse tópico, escolhemos a metodologia da Matriz de </w:t>
+      </w:r>
+      <w:r>
+        <w:rPr>
+          <w:i w:val="1"/>
+          <w:sz w:val="24"/>
+          <w:szCs w:val="24"/>
+          <w:rtl w:val="0"/>
+        </w:rPr>
+        <w:t xml:space="preserve">Stakeholders</w:t>
+      </w:r>
+      <w:r>
+        <w:rPr>
+          <w:sz w:val="24"/>
+          <w:szCs w:val="24"/>
+          <w:rtl w:val="0"/>
+        </w:rPr>
+        <w:t xml:space="preserve">.</w:t>
       </w:r>
     </w:p>
     <w:p>
@@ -1449,30 +1462,74 @@
           <w:szCs w:val="24"/>
         </w:rPr>
       </w:pPr>
-      <w:bookmarkStart w:colFirst="0" w:colLast="0" w:name="_xfgbg9tpget2" w:id="25"/>
+      <w:bookmarkStart w:colFirst="0" w:colLast="0" w:name="_91l6lav6ls3z" w:id="25"/>
       <w:bookmarkEnd w:id="25"/>
       <w:r>
         <w:rPr>
-          <w:b w:val="1"/>
-          <w:sz w:val="24"/>
-          <w:szCs w:val="24"/>
-          <w:rtl w:val="0"/>
-        </w:rPr>
-        <w:tab/>
-      </w:r>
-      <w:r>
-        <w:rPr>
-          <w:sz w:val="24"/>
-          <w:szCs w:val="24"/>
-          <w:rtl w:val="0"/>
-        </w:rPr>
-        <w:t xml:space="preserve">Os participantes do processo (também chamados de “</w:t>
-      </w:r>
-      <w:r>
-        <w:rPr>
+          <w:rtl w:val="0"/>
+        </w:rPr>
+      </w:r>
+    </w:p>
+    <w:p>
+      <w:pPr>
+        <w:keepNext w:val="1"/>
+        <w:spacing w:line="360" w:lineRule="auto"/>
+        <w:rPr>
+          <w:b w:val="1"/>
           <w:i w:val="1"/>
           <w:sz w:val="24"/>
           <w:szCs w:val="24"/>
+        </w:rPr>
+      </w:pPr>
+      <w:bookmarkStart w:colFirst="0" w:colLast="0" w:name="_3znysh7" w:id="26"/>
+      <w:bookmarkEnd w:id="26"/>
+      <w:r>
+        <w:rPr>
+          <w:b w:val="1"/>
+          <w:sz w:val="24"/>
+          <w:szCs w:val="24"/>
+          <w:rtl w:val="0"/>
+        </w:rPr>
+        <w:t xml:space="preserve">2.1. Matriz de </w:t>
+      </w:r>
+      <w:r>
+        <w:rPr>
+          <w:b w:val="1"/>
+          <w:i w:val="1"/>
+          <w:sz w:val="24"/>
+          <w:szCs w:val="24"/>
+          <w:rtl w:val="0"/>
+        </w:rPr>
+        <w:t xml:space="preserve">Stakeholders</w:t>
+      </w:r>
+    </w:p>
+    <w:p>
+      <w:pPr>
+        <w:keepNext w:val="1"/>
+        <w:spacing w:line="360" w:lineRule="auto"/>
+        <w:ind w:firstLine="720"/>
+        <w:jc w:val="both"/>
+        <w:rPr>
+          <w:b w:val="1"/>
+          <w:sz w:val="24"/>
+          <w:szCs w:val="24"/>
+        </w:rPr>
+      </w:pPr>
+      <w:bookmarkStart w:colFirst="0" w:colLast="0" w:name="_2pdiepisi0m9" w:id="27"/>
+      <w:bookmarkEnd w:id="27"/>
+      <w:r>
+        <w:rPr>
+          <w:sz w:val="24"/>
+          <w:szCs w:val="24"/>
+          <w:rtl w:val="0"/>
+        </w:rPr>
+        <w:t xml:space="preserve">A matriz de </w:t>
+      </w:r>
+      <w:r>
+        <w:rPr>
+          <w:i w:val="1"/>
+          <w:sz w:val="24"/>
+          <w:szCs w:val="24"/>
           <w:rtl w:val="0"/>
         </w:rPr>
         <w:t xml:space="preserve">stakeholders</w:t>
@@ -1483,21 +1540,26 @@
           <w:szCs w:val="24"/>
           <w:rtl w:val="0"/>
         </w:rPr>
-        <w:t xml:space="preserve">” são as partes interessadas no processo, independente do nível. Para abordar esse tópico, escolhemos a metodologia da Matriz de Stakeholders.</w:t>
+        <w:t xml:space="preserve"> consiste no mapeamento de todas as partes interessadas na solução, organizadas por níveis de enfoque. De acordo com as discussões, foram listados na matriz abaixo os diferentes perfis das partes interessadas, pessoas e organizações direta ou indiretamente afetadas pelo projeto consideradas as chaves para a tomada de decisões do projeto. </w:t>
+      </w:r>
+      <w:r>
+        <w:rPr>
+          <w:rtl w:val="0"/>
+        </w:rPr>
       </w:r>
     </w:p>
     <w:p>
       <w:pPr>
         <w:keepNext w:val="1"/>
         <w:spacing w:line="360" w:lineRule="auto"/>
-        <w:jc w:val="both"/>
-        <w:rPr>
-          <w:sz w:val="24"/>
-          <w:szCs w:val="24"/>
-        </w:rPr>
-      </w:pPr>
-      <w:bookmarkStart w:colFirst="0" w:colLast="0" w:name="_91l6lav6ls3z" w:id="26"/>
-      <w:bookmarkEnd w:id="26"/>
+        <w:rPr>
+          <w:b w:val="1"/>
+          <w:sz w:val="24"/>
+          <w:szCs w:val="24"/>
+        </w:rPr>
+      </w:pPr>
+      <w:bookmarkStart w:colFirst="0" w:colLast="0" w:name="_ewtqi7u6wmpd" w:id="28"/>
+      <w:bookmarkEnd w:id="28"/>
       <w:r>
         <w:rPr>
           <w:rtl w:val="0"/>
@@ -1514,16 +1576,12 @@
           <w:szCs w:val="24"/>
         </w:rPr>
       </w:pPr>
-      <w:bookmarkStart w:colFirst="0" w:colLast="0" w:name="_3znysh7" w:id="27"/>
-      <w:bookmarkEnd w:id="27"/>
-      <w:r>
-        <w:rPr>
-          <w:b w:val="1"/>
-          <w:sz w:val="24"/>
-          <w:szCs w:val="24"/>
-          <w:rtl w:val="0"/>
-        </w:rPr>
-        <w:t xml:space="preserve">2.1. Matriz de stakeholders</w:t>
+      <w:bookmarkStart w:colFirst="0" w:colLast="0" w:name="_vuc5vcchfjgq" w:id="29"/>
+      <w:bookmarkEnd w:id="29"/>
+      <w:r>
+        <w:rPr>
+          <w:rtl w:val="0"/>
+        </w:rPr>
       </w:r>
     </w:p>
     <w:p>
@@ -1536,8 +1594,47 @@
           <w:szCs w:val="24"/>
         </w:rPr>
       </w:pPr>
-      <w:bookmarkStart w:colFirst="0" w:colLast="0" w:name="_7783zno3mq9b" w:id="28"/>
-      <w:bookmarkEnd w:id="28"/>
+      <w:bookmarkStart w:colFirst="0" w:colLast="0" w:name="_bgi1uw1gb4tq" w:id="30"/>
+      <w:bookmarkEnd w:id="30"/>
+      <w:r>
+        <w:rPr>
+          <w:b w:val="1"/>
+          <w:sz w:val="24"/>
+          <w:szCs w:val="24"/>
+        </w:rPr>
+        <w:drawing>
+          <wp:inline distB="114300" distT="114300" distL="114300" distR="114300">
+            <wp:extent cx="5731200" cy="4051300"/>
+            <wp:effectExtent b="0" l="0" r="0" t="0"/>
+            <wp:docPr id="3" name="image5.png"/>
+            <a:graphic>
+              <a:graphicData uri="http://schemas.openxmlformats.org/drawingml/2006/picture">
+                <pic:pic>
+                  <pic:nvPicPr>
+                    <pic:cNvPr id="0" name="image5.png"/>
+                    <pic:cNvPicPr preferRelativeResize="0"/>
+                  </pic:nvPicPr>
+                  <pic:blipFill>
+                    <a:blip r:embed="rId7"/>
+                    <a:srcRect b="0" l="0" r="0" t="0"/>
+                    <a:stretch>
+                      <a:fillRect/>
+                    </a:stretch>
+                  </pic:blipFill>
+                  <pic:spPr>
+                    <a:xfrm>
+                      <a:off x="0" y="0"/>
+                      <a:ext cx="5731200" cy="4051300"/>
+                    </a:xfrm>
+                    <a:prstGeom prst="rect"/>
+                    <a:ln/>
+                  </pic:spPr>
+                </pic:pic>
+              </a:graphicData>
+            </a:graphic>
+          </wp:inline>
+        </w:drawing>
+      </w:r>
       <w:r>
         <w:rPr>
           <w:rtl w:val="0"/>
@@ -1554,8 +1651,8 @@
           <w:szCs w:val="24"/>
         </w:rPr>
       </w:pPr>
-      <w:bookmarkStart w:colFirst="0" w:colLast="0" w:name="_lq4ziusgurp5" w:id="29"/>
-      <w:bookmarkEnd w:id="29"/>
+      <w:bookmarkStart w:colFirst="0" w:colLast="0" w:name="_nixr95a70mm5" w:id="31"/>
+      <w:bookmarkEnd w:id="31"/>
       <w:r>
         <w:rPr>
           <w:rtl w:val="0"/>
@@ -1566,15 +1663,100 @@
       <w:pPr>
         <w:keepNext w:val="1"/>
         <w:spacing w:line="360" w:lineRule="auto"/>
-        <w:jc w:val="both"/>
-        <w:rPr>
-          <w:b w:val="1"/>
-          <w:sz w:val="24"/>
-          <w:szCs w:val="24"/>
-        </w:rPr>
-      </w:pPr>
-      <w:bookmarkStart w:colFirst="0" w:colLast="0" w:name="_2et92p0" w:id="30"/>
-      <w:bookmarkEnd w:id="30"/>
+        <w:jc w:val="center"/>
+        <w:rPr>
+          <w:b w:val="1"/>
+          <w:sz w:val="24"/>
+          <w:szCs w:val="24"/>
+        </w:rPr>
+      </w:pPr>
+      <w:bookmarkStart w:colFirst="0" w:colLast="0" w:name="_r7wzp8nchpwf" w:id="32"/>
+      <w:bookmarkEnd w:id="32"/>
+      <w:r>
+        <w:rPr>
+          <w:b w:val="1"/>
+          <w:sz w:val="24"/>
+          <w:szCs w:val="24"/>
+          <w:rtl w:val="0"/>
+        </w:rPr>
+        <w:t xml:space="preserve">Figura - X</w:t>
+      </w:r>
+    </w:p>
+    <w:p>
+      <w:pPr>
+        <w:keepNext w:val="1"/>
+        <w:spacing w:line="360" w:lineRule="auto"/>
+        <w:rPr>
+          <w:b w:val="1"/>
+          <w:sz w:val="24"/>
+          <w:szCs w:val="24"/>
+        </w:rPr>
+      </w:pPr>
+      <w:bookmarkStart w:colFirst="0" w:colLast="0" w:name="_wwdue4gc534j" w:id="33"/>
+      <w:bookmarkEnd w:id="33"/>
+      <w:r>
+        <w:rPr>
+          <w:sz w:val="24"/>
+          <w:szCs w:val="24"/>
+          <w:rtl w:val="0"/>
+        </w:rPr>
+        <w:t xml:space="preserve">Ao centro da Figura temos os dois perfis a serem atendidos, “Dev iniciante” e “Cliente de Software”. Já no segundo nível temos as “Empresas de software”, não sendo o foco da solução, mas que também se beneficiam do processo. Os outros perfis no arco mais externo são os que podem ter algum contato com a plataforma de forma indireta, podendo também ser a fonte da maioria dos utilizadores principais.</w:t>
+      </w:r>
+      <w:r>
+        <w:rPr>
+          <w:rtl w:val="0"/>
+        </w:rPr>
+      </w:r>
+    </w:p>
+    <w:p>
+      <w:pPr>
+        <w:keepNext w:val="1"/>
+        <w:spacing w:line="360" w:lineRule="auto"/>
+        <w:rPr>
+          <w:b w:val="1"/>
+          <w:sz w:val="24"/>
+          <w:szCs w:val="24"/>
+        </w:rPr>
+      </w:pPr>
+      <w:bookmarkStart w:colFirst="0" w:colLast="0" w:name="_7783zno3mq9b" w:id="34"/>
+      <w:bookmarkEnd w:id="34"/>
+      <w:r>
+        <w:rPr>
+          <w:rtl w:val="0"/>
+        </w:rPr>
+      </w:r>
+    </w:p>
+    <w:p>
+      <w:pPr>
+        <w:keepNext w:val="1"/>
+        <w:spacing w:line="360" w:lineRule="auto"/>
+        <w:rPr>
+          <w:b w:val="1"/>
+          <w:sz w:val="24"/>
+          <w:szCs w:val="24"/>
+        </w:rPr>
+      </w:pPr>
+      <w:bookmarkStart w:colFirst="0" w:colLast="0" w:name="_lq4ziusgurp5" w:id="35"/>
+      <w:bookmarkEnd w:id="35"/>
+      <w:r>
+        <w:rPr>
+          <w:rtl w:val="0"/>
+        </w:rPr>
+      </w:r>
+    </w:p>
+    <w:p>
+      <w:pPr>
+        <w:keepNext w:val="1"/>
+        <w:spacing w:line="360" w:lineRule="auto"/>
+        <w:jc w:val="both"/>
+        <w:rPr>
+          <w:b w:val="1"/>
+          <w:sz w:val="24"/>
+          <w:szCs w:val="24"/>
+        </w:rPr>
+      </w:pPr>
+      <w:bookmarkStart w:colFirst="0" w:colLast="0" w:name="_2et92p0" w:id="36"/>
+      <w:bookmarkEnd w:id="36"/>
       <w:r>
         <w:rPr>
           <w:b w:val="1"/>
@@ -1596,8 +1778,8 @@
           <w:szCs w:val="24"/>
         </w:rPr>
       </w:pPr>
-      <w:bookmarkStart w:colFirst="0" w:colLast="0" w:name="_o222bug5b0db" w:id="31"/>
-      <w:bookmarkEnd w:id="31"/>
+      <w:bookmarkStart w:colFirst="0" w:colLast="0" w:name="_o222bug5b0db" w:id="37"/>
+      <w:bookmarkEnd w:id="37"/>
       <w:r>
         <w:rPr>
           <w:rtl w:val="0"/>
@@ -1682,16 +1864,16 @@
                 <wp:inline distB="114300" distT="114300" distL="114300" distR="114300">
                   <wp:extent cx="1771650" cy="1778000"/>
                   <wp:effectExtent b="0" l="0" r="0" t="0"/>
-                  <wp:docPr id="4" name="image3.png"/>
+                  <wp:docPr id="1" name="image2.png"/>
                   <a:graphic>
                     <a:graphicData uri="http://schemas.openxmlformats.org/drawingml/2006/picture">
                       <pic:pic>
                         <pic:nvPicPr>
-                          <pic:cNvPr id="0" name="image3.png"/>
+                          <pic:cNvPr id="0" name="image2.png"/>
                           <pic:cNvPicPr preferRelativeResize="0"/>
                         </pic:nvPicPr>
                         <pic:blipFill>
-                          <a:blip r:embed="rId11"/>
+                          <a:blip r:embed="rId8"/>
                           <a:srcRect b="0" l="0" r="0" t="0"/>
                           <a:stretch>
                             <a:fillRect/>
@@ -1915,7 +2097,7 @@
               <w:widowControl w:val="0"/>
               <w:numPr>
                 <w:ilvl w:val="0"/>
-                <w:numId w:val="4"/>
+                <w:numId w:val="11"/>
               </w:numPr>
               <w:spacing w:line="360" w:lineRule="auto"/>
               <w:ind w:left="720" w:hanging="360"/>
@@ -1938,7 +2120,7 @@
               <w:widowControl w:val="0"/>
               <w:numPr>
                 <w:ilvl w:val="0"/>
-                <w:numId w:val="4"/>
+                <w:numId w:val="11"/>
               </w:numPr>
               <w:spacing w:line="360" w:lineRule="auto"/>
               <w:ind w:left="720" w:hanging="360"/>
@@ -1995,7 +2177,7 @@
               <w:widowControl w:val="0"/>
               <w:numPr>
                 <w:ilvl w:val="0"/>
-                <w:numId w:val="12"/>
+                <w:numId w:val="3"/>
               </w:numPr>
               <w:spacing w:line="360" w:lineRule="auto"/>
               <w:ind w:left="720" w:hanging="360"/>
@@ -2050,7 +2232,7 @@
               <w:widowControl w:val="0"/>
               <w:numPr>
                 <w:ilvl w:val="0"/>
-                <w:numId w:val="4"/>
+                <w:numId w:val="11"/>
               </w:numPr>
               <w:spacing w:line="360" w:lineRule="auto"/>
               <w:ind w:left="720" w:hanging="360"/>
@@ -2105,7 +2287,7 @@
               <w:widowControl w:val="0"/>
               <w:numPr>
                 <w:ilvl w:val="0"/>
-                <w:numId w:val="6"/>
+                <w:numId w:val="8"/>
               </w:numPr>
               <w:spacing w:line="360" w:lineRule="auto"/>
               <w:ind w:left="720" w:hanging="360"/>
@@ -2128,7 +2310,7 @@
               <w:widowControl w:val="0"/>
               <w:numPr>
                 <w:ilvl w:val="0"/>
-                <w:numId w:val="6"/>
+                <w:numId w:val="8"/>
               </w:numPr>
               <w:spacing w:line="360" w:lineRule="auto"/>
               <w:ind w:left="720" w:hanging="360"/>
@@ -2288,16 +2470,16 @@
                 <wp:inline distB="114300" distT="114300" distL="114300" distR="114300">
                   <wp:extent cx="1771650" cy="1778000"/>
                   <wp:effectExtent b="0" l="0" r="0" t="0"/>
-                  <wp:docPr id="3" name="image2.png"/>
+                  <wp:docPr id="4" name="image3.png"/>
                   <a:graphic>
                     <a:graphicData uri="http://schemas.openxmlformats.org/drawingml/2006/picture">
                       <pic:pic>
                         <pic:nvPicPr>
-                          <pic:cNvPr id="0" name="image2.png"/>
+                          <pic:cNvPr id="0" name="image3.png"/>
                           <pic:cNvPicPr preferRelativeResize="0"/>
                         </pic:nvPicPr>
                         <pic:blipFill>
-                          <a:blip r:embed="rId12"/>
+                          <a:blip r:embed="rId9"/>
                           <a:srcRect b="0" l="0" r="0" t="0"/>
                           <a:stretch>
                             <a:fillRect/>
@@ -2632,7 +2814,7 @@
               <w:widowControl w:val="0"/>
               <w:numPr>
                 <w:ilvl w:val="0"/>
-                <w:numId w:val="10"/>
+                <w:numId w:val="5"/>
               </w:numPr>
               <w:spacing w:line="360" w:lineRule="auto"/>
               <w:ind w:left="720" w:hanging="360"/>
@@ -2687,7 +2869,7 @@
               <w:widowControl w:val="0"/>
               <w:numPr>
                 <w:ilvl w:val="0"/>
-                <w:numId w:val="5"/>
+                <w:numId w:val="6"/>
               </w:numPr>
               <w:spacing w:line="360" w:lineRule="auto"/>
               <w:ind w:left="720" w:hanging="360"/>
@@ -2742,7 +2924,7 @@
               <w:widowControl w:val="0"/>
               <w:numPr>
                 <w:ilvl w:val="0"/>
-                <w:numId w:val="3"/>
+                <w:numId w:val="2"/>
               </w:numPr>
               <w:spacing w:line="360" w:lineRule="auto"/>
               <w:ind w:left="720" w:hanging="360"/>
@@ -2765,7 +2947,7 @@
               <w:widowControl w:val="0"/>
               <w:numPr>
                 <w:ilvl w:val="0"/>
-                <w:numId w:val="3"/>
+                <w:numId w:val="2"/>
               </w:numPr>
               <w:spacing w:line="360" w:lineRule="auto"/>
               <w:ind w:left="720" w:hanging="360"/>
@@ -2960,16 +3142,16 @@
                 <wp:inline distB="114300" distT="114300" distL="114300" distR="114300">
                   <wp:extent cx="1771650" cy="1778000"/>
                   <wp:effectExtent b="0" l="0" r="0" t="0"/>
-                  <wp:docPr id="1" name="image1.png"/>
+                  <wp:docPr id="5" name="image4.png"/>
                   <a:graphic>
                     <a:graphicData uri="http://schemas.openxmlformats.org/drawingml/2006/picture">
                       <pic:pic>
                         <pic:nvPicPr>
-                          <pic:cNvPr id="0" name="image1.png"/>
+                          <pic:cNvPr id="0" name="image4.png"/>
                           <pic:cNvPicPr preferRelativeResize="0"/>
                         </pic:nvPicPr>
                         <pic:blipFill>
-                          <a:blip r:embed="rId13"/>
+                          <a:blip r:embed="rId10"/>
                           <a:srcRect b="0" l="0" r="0" t="0"/>
                           <a:stretch>
                             <a:fillRect/>
@@ -3193,7 +3375,7 @@
               <w:widowControl w:val="0"/>
               <w:numPr>
                 <w:ilvl w:val="0"/>
-                <w:numId w:val="8"/>
+                <w:numId w:val="10"/>
               </w:numPr>
               <w:spacing w:line="360" w:lineRule="auto"/>
               <w:ind w:left="720" w:hanging="360"/>
@@ -3216,7 +3398,7 @@
               <w:widowControl w:val="0"/>
               <w:numPr>
                 <w:ilvl w:val="0"/>
-                <w:numId w:val="8"/>
+                <w:numId w:val="10"/>
               </w:numPr>
               <w:spacing w:line="360" w:lineRule="auto"/>
               <w:ind w:left="720" w:hanging="360"/>
@@ -3289,7 +3471,7 @@
               <w:widowControl w:val="0"/>
               <w:numPr>
                 <w:ilvl w:val="0"/>
-                <w:numId w:val="11"/>
+                <w:numId w:val="9"/>
               </w:numPr>
               <w:spacing w:line="360" w:lineRule="auto"/>
               <w:ind w:left="720" w:hanging="360"/>
@@ -3399,7 +3581,7 @@
               <w:widowControl w:val="0"/>
               <w:numPr>
                 <w:ilvl w:val="0"/>
-                <w:numId w:val="9"/>
+                <w:numId w:val="4"/>
               </w:numPr>
               <w:spacing w:line="360" w:lineRule="auto"/>
               <w:ind w:left="720" w:hanging="360"/>
@@ -3422,7 +3604,7 @@
               <w:widowControl w:val="0"/>
               <w:numPr>
                 <w:ilvl w:val="0"/>
-                <w:numId w:val="9"/>
+                <w:numId w:val="4"/>
               </w:numPr>
               <w:spacing w:line="360" w:lineRule="auto"/>
               <w:ind w:left="720" w:hanging="360"/>
@@ -7877,6 +8059,1106 @@
   <w:abstractNum w:abstractNumId="2">
     <w:lvl w:ilvl="0">
       <w:start w:val="1"/>
+      <w:numFmt w:val="bullet"/>
+      <w:lvlText w:val="●"/>
+      <w:lvlJc w:val="left"/>
+      <w:pPr>
+        <w:ind w:left="720" w:hanging="360"/>
+      </w:pPr>
+      <w:rPr>
+        <w:u w:val="none"/>
+      </w:rPr>
+    </w:lvl>
+    <w:lvl w:ilvl="1">
+      <w:start w:val="1"/>
+      <w:numFmt w:val="bullet"/>
+      <w:lvlText w:val="○"/>
+      <w:lvlJc w:val="left"/>
+      <w:pPr>
+        <w:ind w:left="1440" w:hanging="360"/>
+      </w:pPr>
+      <w:rPr>
+        <w:u w:val="none"/>
+      </w:rPr>
+    </w:lvl>
+    <w:lvl w:ilvl="2">
+      <w:start w:val="1"/>
+      <w:numFmt w:val="bullet"/>
+      <w:lvlText w:val="■"/>
+      <w:lvlJc w:val="left"/>
+      <w:pPr>
+        <w:ind w:left="2160" w:hanging="360"/>
+      </w:pPr>
+      <w:rPr>
+        <w:u w:val="none"/>
+      </w:rPr>
+    </w:lvl>
+    <w:lvl w:ilvl="3">
+      <w:start w:val="1"/>
+      <w:numFmt w:val="bullet"/>
+      <w:lvlText w:val="●"/>
+      <w:lvlJc w:val="left"/>
+      <w:pPr>
+        <w:ind w:left="2880" w:hanging="360"/>
+      </w:pPr>
+      <w:rPr>
+        <w:u w:val="none"/>
+      </w:rPr>
+    </w:lvl>
+    <w:lvl w:ilvl="4">
+      <w:start w:val="1"/>
+      <w:numFmt w:val="bullet"/>
+      <w:lvlText w:val="○"/>
+      <w:lvlJc w:val="left"/>
+      <w:pPr>
+        <w:ind w:left="3600" w:hanging="360"/>
+      </w:pPr>
+      <w:rPr>
+        <w:u w:val="none"/>
+      </w:rPr>
+    </w:lvl>
+    <w:lvl w:ilvl="5">
+      <w:start w:val="1"/>
+      <w:numFmt w:val="bullet"/>
+      <w:lvlText w:val="■"/>
+      <w:lvlJc w:val="left"/>
+      <w:pPr>
+        <w:ind w:left="4320" w:hanging="360"/>
+      </w:pPr>
+      <w:rPr>
+        <w:u w:val="none"/>
+      </w:rPr>
+    </w:lvl>
+    <w:lvl w:ilvl="6">
+      <w:start w:val="1"/>
+      <w:numFmt w:val="bullet"/>
+      <w:lvlText w:val="●"/>
+      <w:lvlJc w:val="left"/>
+      <w:pPr>
+        <w:ind w:left="5040" w:hanging="360"/>
+      </w:pPr>
+      <w:rPr>
+        <w:u w:val="none"/>
+      </w:rPr>
+    </w:lvl>
+    <w:lvl w:ilvl="7">
+      <w:start w:val="1"/>
+      <w:numFmt w:val="bullet"/>
+      <w:lvlText w:val="○"/>
+      <w:lvlJc w:val="left"/>
+      <w:pPr>
+        <w:ind w:left="5760" w:hanging="360"/>
+      </w:pPr>
+      <w:rPr>
+        <w:u w:val="none"/>
+      </w:rPr>
+    </w:lvl>
+    <w:lvl w:ilvl="8">
+      <w:start w:val="1"/>
+      <w:numFmt w:val="bullet"/>
+      <w:lvlText w:val="■"/>
+      <w:lvlJc w:val="left"/>
+      <w:pPr>
+        <w:ind w:left="6480" w:hanging="360"/>
+      </w:pPr>
+      <w:rPr>
+        <w:u w:val="none"/>
+      </w:rPr>
+    </w:lvl>
+  </w:abstractNum>
+  <w:abstractNum w:abstractNumId="3">
+    <w:lvl w:ilvl="0">
+      <w:start w:val="1"/>
+      <w:numFmt w:val="bullet"/>
+      <w:lvlText w:val="●"/>
+      <w:lvlJc w:val="left"/>
+      <w:pPr>
+        <w:ind w:left="720" w:hanging="360"/>
+      </w:pPr>
+      <w:rPr>
+        <w:u w:val="none"/>
+      </w:rPr>
+    </w:lvl>
+    <w:lvl w:ilvl="1">
+      <w:start w:val="1"/>
+      <w:numFmt w:val="bullet"/>
+      <w:lvlText w:val="○"/>
+      <w:lvlJc w:val="left"/>
+      <w:pPr>
+        <w:ind w:left="1440" w:hanging="360"/>
+      </w:pPr>
+      <w:rPr>
+        <w:u w:val="none"/>
+      </w:rPr>
+    </w:lvl>
+    <w:lvl w:ilvl="2">
+      <w:start w:val="1"/>
+      <w:numFmt w:val="bullet"/>
+      <w:lvlText w:val="■"/>
+      <w:lvlJc w:val="left"/>
+      <w:pPr>
+        <w:ind w:left="2160" w:hanging="360"/>
+      </w:pPr>
+      <w:rPr>
+        <w:u w:val="none"/>
+      </w:rPr>
+    </w:lvl>
+    <w:lvl w:ilvl="3">
+      <w:start w:val="1"/>
+      <w:numFmt w:val="bullet"/>
+      <w:lvlText w:val="●"/>
+      <w:lvlJc w:val="left"/>
+      <w:pPr>
+        <w:ind w:left="2880" w:hanging="360"/>
+      </w:pPr>
+      <w:rPr>
+        <w:u w:val="none"/>
+      </w:rPr>
+    </w:lvl>
+    <w:lvl w:ilvl="4">
+      <w:start w:val="1"/>
+      <w:numFmt w:val="bullet"/>
+      <w:lvlText w:val="○"/>
+      <w:lvlJc w:val="left"/>
+      <w:pPr>
+        <w:ind w:left="3600" w:hanging="360"/>
+      </w:pPr>
+      <w:rPr>
+        <w:u w:val="none"/>
+      </w:rPr>
+    </w:lvl>
+    <w:lvl w:ilvl="5">
+      <w:start w:val="1"/>
+      <w:numFmt w:val="bullet"/>
+      <w:lvlText w:val="■"/>
+      <w:lvlJc w:val="left"/>
+      <w:pPr>
+        <w:ind w:left="4320" w:hanging="360"/>
+      </w:pPr>
+      <w:rPr>
+        <w:u w:val="none"/>
+      </w:rPr>
+    </w:lvl>
+    <w:lvl w:ilvl="6">
+      <w:start w:val="1"/>
+      <w:numFmt w:val="bullet"/>
+      <w:lvlText w:val="●"/>
+      <w:lvlJc w:val="left"/>
+      <w:pPr>
+        <w:ind w:left="5040" w:hanging="360"/>
+      </w:pPr>
+      <w:rPr>
+        <w:u w:val="none"/>
+      </w:rPr>
+    </w:lvl>
+    <w:lvl w:ilvl="7">
+      <w:start w:val="1"/>
+      <w:numFmt w:val="bullet"/>
+      <w:lvlText w:val="○"/>
+      <w:lvlJc w:val="left"/>
+      <w:pPr>
+        <w:ind w:left="5760" w:hanging="360"/>
+      </w:pPr>
+      <w:rPr>
+        <w:u w:val="none"/>
+      </w:rPr>
+    </w:lvl>
+    <w:lvl w:ilvl="8">
+      <w:start w:val="1"/>
+      <w:numFmt w:val="bullet"/>
+      <w:lvlText w:val="■"/>
+      <w:lvlJc w:val="left"/>
+      <w:pPr>
+        <w:ind w:left="6480" w:hanging="360"/>
+      </w:pPr>
+      <w:rPr>
+        <w:u w:val="none"/>
+      </w:rPr>
+    </w:lvl>
+  </w:abstractNum>
+  <w:abstractNum w:abstractNumId="4">
+    <w:lvl w:ilvl="0">
+      <w:start w:val="1"/>
+      <w:numFmt w:val="bullet"/>
+      <w:lvlText w:val="●"/>
+      <w:lvlJc w:val="left"/>
+      <w:pPr>
+        <w:ind w:left="720" w:hanging="360"/>
+      </w:pPr>
+      <w:rPr>
+        <w:u w:val="none"/>
+      </w:rPr>
+    </w:lvl>
+    <w:lvl w:ilvl="1">
+      <w:start w:val="1"/>
+      <w:numFmt w:val="bullet"/>
+      <w:lvlText w:val="○"/>
+      <w:lvlJc w:val="left"/>
+      <w:pPr>
+        <w:ind w:left="1440" w:hanging="360"/>
+      </w:pPr>
+      <w:rPr>
+        <w:u w:val="none"/>
+      </w:rPr>
+    </w:lvl>
+    <w:lvl w:ilvl="2">
+      <w:start w:val="1"/>
+      <w:numFmt w:val="bullet"/>
+      <w:lvlText w:val="■"/>
+      <w:lvlJc w:val="left"/>
+      <w:pPr>
+        <w:ind w:left="2160" w:hanging="360"/>
+      </w:pPr>
+      <w:rPr>
+        <w:u w:val="none"/>
+      </w:rPr>
+    </w:lvl>
+    <w:lvl w:ilvl="3">
+      <w:start w:val="1"/>
+      <w:numFmt w:val="bullet"/>
+      <w:lvlText w:val="●"/>
+      <w:lvlJc w:val="left"/>
+      <w:pPr>
+        <w:ind w:left="2880" w:hanging="360"/>
+      </w:pPr>
+      <w:rPr>
+        <w:u w:val="none"/>
+      </w:rPr>
+    </w:lvl>
+    <w:lvl w:ilvl="4">
+      <w:start w:val="1"/>
+      <w:numFmt w:val="bullet"/>
+      <w:lvlText w:val="○"/>
+      <w:lvlJc w:val="left"/>
+      <w:pPr>
+        <w:ind w:left="3600" w:hanging="360"/>
+      </w:pPr>
+      <w:rPr>
+        <w:u w:val="none"/>
+      </w:rPr>
+    </w:lvl>
+    <w:lvl w:ilvl="5">
+      <w:start w:val="1"/>
+      <w:numFmt w:val="bullet"/>
+      <w:lvlText w:val="■"/>
+      <w:lvlJc w:val="left"/>
+      <w:pPr>
+        <w:ind w:left="4320" w:hanging="360"/>
+      </w:pPr>
+      <w:rPr>
+        <w:u w:val="none"/>
+      </w:rPr>
+    </w:lvl>
+    <w:lvl w:ilvl="6">
+      <w:start w:val="1"/>
+      <w:numFmt w:val="bullet"/>
+      <w:lvlText w:val="●"/>
+      <w:lvlJc w:val="left"/>
+      <w:pPr>
+        <w:ind w:left="5040" w:hanging="360"/>
+      </w:pPr>
+      <w:rPr>
+        <w:u w:val="none"/>
+      </w:rPr>
+    </w:lvl>
+    <w:lvl w:ilvl="7">
+      <w:start w:val="1"/>
+      <w:numFmt w:val="bullet"/>
+      <w:lvlText w:val="○"/>
+      <w:lvlJc w:val="left"/>
+      <w:pPr>
+        <w:ind w:left="5760" w:hanging="360"/>
+      </w:pPr>
+      <w:rPr>
+        <w:u w:val="none"/>
+      </w:rPr>
+    </w:lvl>
+    <w:lvl w:ilvl="8">
+      <w:start w:val="1"/>
+      <w:numFmt w:val="bullet"/>
+      <w:lvlText w:val="■"/>
+      <w:lvlJc w:val="left"/>
+      <w:pPr>
+        <w:ind w:left="6480" w:hanging="360"/>
+      </w:pPr>
+      <w:rPr>
+        <w:u w:val="none"/>
+      </w:rPr>
+    </w:lvl>
+  </w:abstractNum>
+  <w:abstractNum w:abstractNumId="5">
+    <w:lvl w:ilvl="0">
+      <w:start w:val="1"/>
+      <w:numFmt w:val="bullet"/>
+      <w:lvlText w:val="●"/>
+      <w:lvlJc w:val="left"/>
+      <w:pPr>
+        <w:ind w:left="720" w:hanging="360"/>
+      </w:pPr>
+      <w:rPr>
+        <w:u w:val="none"/>
+      </w:rPr>
+    </w:lvl>
+    <w:lvl w:ilvl="1">
+      <w:start w:val="1"/>
+      <w:numFmt w:val="bullet"/>
+      <w:lvlText w:val="○"/>
+      <w:lvlJc w:val="left"/>
+      <w:pPr>
+        <w:ind w:left="1440" w:hanging="360"/>
+      </w:pPr>
+      <w:rPr>
+        <w:u w:val="none"/>
+      </w:rPr>
+    </w:lvl>
+    <w:lvl w:ilvl="2">
+      <w:start w:val="1"/>
+      <w:numFmt w:val="bullet"/>
+      <w:lvlText w:val="■"/>
+      <w:lvlJc w:val="left"/>
+      <w:pPr>
+        <w:ind w:left="2160" w:hanging="360"/>
+      </w:pPr>
+      <w:rPr>
+        <w:u w:val="none"/>
+      </w:rPr>
+    </w:lvl>
+    <w:lvl w:ilvl="3">
+      <w:start w:val="1"/>
+      <w:numFmt w:val="bullet"/>
+      <w:lvlText w:val="●"/>
+      <w:lvlJc w:val="left"/>
+      <w:pPr>
+        <w:ind w:left="2880" w:hanging="360"/>
+      </w:pPr>
+      <w:rPr>
+        <w:u w:val="none"/>
+      </w:rPr>
+    </w:lvl>
+    <w:lvl w:ilvl="4">
+      <w:start w:val="1"/>
+      <w:numFmt w:val="bullet"/>
+      <w:lvlText w:val="○"/>
+      <w:lvlJc w:val="left"/>
+      <w:pPr>
+        <w:ind w:left="3600" w:hanging="360"/>
+      </w:pPr>
+      <w:rPr>
+        <w:u w:val="none"/>
+      </w:rPr>
+    </w:lvl>
+    <w:lvl w:ilvl="5">
+      <w:start w:val="1"/>
+      <w:numFmt w:val="bullet"/>
+      <w:lvlText w:val="■"/>
+      <w:lvlJc w:val="left"/>
+      <w:pPr>
+        <w:ind w:left="4320" w:hanging="360"/>
+      </w:pPr>
+      <w:rPr>
+        <w:u w:val="none"/>
+      </w:rPr>
+    </w:lvl>
+    <w:lvl w:ilvl="6">
+      <w:start w:val="1"/>
+      <w:numFmt w:val="bullet"/>
+      <w:lvlText w:val="●"/>
+      <w:lvlJc w:val="left"/>
+      <w:pPr>
+        <w:ind w:left="5040" w:hanging="360"/>
+      </w:pPr>
+      <w:rPr>
+        <w:u w:val="none"/>
+      </w:rPr>
+    </w:lvl>
+    <w:lvl w:ilvl="7">
+      <w:start w:val="1"/>
+      <w:numFmt w:val="bullet"/>
+      <w:lvlText w:val="○"/>
+      <w:lvlJc w:val="left"/>
+      <w:pPr>
+        <w:ind w:left="5760" w:hanging="360"/>
+      </w:pPr>
+      <w:rPr>
+        <w:u w:val="none"/>
+      </w:rPr>
+    </w:lvl>
+    <w:lvl w:ilvl="8">
+      <w:start w:val="1"/>
+      <w:numFmt w:val="bullet"/>
+      <w:lvlText w:val="■"/>
+      <w:lvlJc w:val="left"/>
+      <w:pPr>
+        <w:ind w:left="6480" w:hanging="360"/>
+      </w:pPr>
+      <w:rPr>
+        <w:u w:val="none"/>
+      </w:rPr>
+    </w:lvl>
+  </w:abstractNum>
+  <w:abstractNum w:abstractNumId="6">
+    <w:lvl w:ilvl="0">
+      <w:start w:val="1"/>
+      <w:numFmt w:val="bullet"/>
+      <w:lvlText w:val="●"/>
+      <w:lvlJc w:val="left"/>
+      <w:pPr>
+        <w:ind w:left="720" w:hanging="360"/>
+      </w:pPr>
+      <w:rPr>
+        <w:u w:val="none"/>
+      </w:rPr>
+    </w:lvl>
+    <w:lvl w:ilvl="1">
+      <w:start w:val="1"/>
+      <w:numFmt w:val="bullet"/>
+      <w:lvlText w:val="○"/>
+      <w:lvlJc w:val="left"/>
+      <w:pPr>
+        <w:ind w:left="1440" w:hanging="360"/>
+      </w:pPr>
+      <w:rPr>
+        <w:u w:val="none"/>
+      </w:rPr>
+    </w:lvl>
+    <w:lvl w:ilvl="2">
+      <w:start w:val="1"/>
+      <w:numFmt w:val="bullet"/>
+      <w:lvlText w:val="■"/>
+      <w:lvlJc w:val="left"/>
+      <w:pPr>
+        <w:ind w:left="2160" w:hanging="360"/>
+      </w:pPr>
+      <w:rPr>
+        <w:u w:val="none"/>
+      </w:rPr>
+    </w:lvl>
+    <w:lvl w:ilvl="3">
+      <w:start w:val="1"/>
+      <w:numFmt w:val="bullet"/>
+      <w:lvlText w:val="●"/>
+      <w:lvlJc w:val="left"/>
+      <w:pPr>
+        <w:ind w:left="2880" w:hanging="360"/>
+      </w:pPr>
+      <w:rPr>
+        <w:u w:val="none"/>
+      </w:rPr>
+    </w:lvl>
+    <w:lvl w:ilvl="4">
+      <w:start w:val="1"/>
+      <w:numFmt w:val="bullet"/>
+      <w:lvlText w:val="○"/>
+      <w:lvlJc w:val="left"/>
+      <w:pPr>
+        <w:ind w:left="3600" w:hanging="360"/>
+      </w:pPr>
+      <w:rPr>
+        <w:u w:val="none"/>
+      </w:rPr>
+    </w:lvl>
+    <w:lvl w:ilvl="5">
+      <w:start w:val="1"/>
+      <w:numFmt w:val="bullet"/>
+      <w:lvlText w:val="■"/>
+      <w:lvlJc w:val="left"/>
+      <w:pPr>
+        <w:ind w:left="4320" w:hanging="360"/>
+      </w:pPr>
+      <w:rPr>
+        <w:u w:val="none"/>
+      </w:rPr>
+    </w:lvl>
+    <w:lvl w:ilvl="6">
+      <w:start w:val="1"/>
+      <w:numFmt w:val="bullet"/>
+      <w:lvlText w:val="●"/>
+      <w:lvlJc w:val="left"/>
+      <w:pPr>
+        <w:ind w:left="5040" w:hanging="360"/>
+      </w:pPr>
+      <w:rPr>
+        <w:u w:val="none"/>
+      </w:rPr>
+    </w:lvl>
+    <w:lvl w:ilvl="7">
+      <w:start w:val="1"/>
+      <w:numFmt w:val="bullet"/>
+      <w:lvlText w:val="○"/>
+      <w:lvlJc w:val="left"/>
+      <w:pPr>
+        <w:ind w:left="5760" w:hanging="360"/>
+      </w:pPr>
+      <w:rPr>
+        <w:u w:val="none"/>
+      </w:rPr>
+    </w:lvl>
+    <w:lvl w:ilvl="8">
+      <w:start w:val="1"/>
+      <w:numFmt w:val="bullet"/>
+      <w:lvlText w:val="■"/>
+      <w:lvlJc w:val="left"/>
+      <w:pPr>
+        <w:ind w:left="6480" w:hanging="360"/>
+      </w:pPr>
+      <w:rPr>
+        <w:u w:val="none"/>
+      </w:rPr>
+    </w:lvl>
+  </w:abstractNum>
+  <w:abstractNum w:abstractNumId="7">
+    <w:lvl w:ilvl="0">
+      <w:start w:val="1"/>
+      <w:numFmt w:val="bullet"/>
+      <w:lvlText w:val="●"/>
+      <w:lvlJc w:val="left"/>
+      <w:pPr>
+        <w:ind w:left="720" w:hanging="360"/>
+      </w:pPr>
+      <w:rPr>
+        <w:u w:val="none"/>
+      </w:rPr>
+    </w:lvl>
+    <w:lvl w:ilvl="1">
+      <w:start w:val="1"/>
+      <w:numFmt w:val="bullet"/>
+      <w:lvlText w:val="○"/>
+      <w:lvlJc w:val="left"/>
+      <w:pPr>
+        <w:ind w:left="1440" w:hanging="360"/>
+      </w:pPr>
+      <w:rPr>
+        <w:u w:val="none"/>
+      </w:rPr>
+    </w:lvl>
+    <w:lvl w:ilvl="2">
+      <w:start w:val="1"/>
+      <w:numFmt w:val="bullet"/>
+      <w:lvlText w:val="■"/>
+      <w:lvlJc w:val="left"/>
+      <w:pPr>
+        <w:ind w:left="2160" w:hanging="360"/>
+      </w:pPr>
+      <w:rPr>
+        <w:u w:val="none"/>
+      </w:rPr>
+    </w:lvl>
+    <w:lvl w:ilvl="3">
+      <w:start w:val="1"/>
+      <w:numFmt w:val="bullet"/>
+      <w:lvlText w:val="●"/>
+      <w:lvlJc w:val="left"/>
+      <w:pPr>
+        <w:ind w:left="2880" w:hanging="360"/>
+      </w:pPr>
+      <w:rPr>
+        <w:u w:val="none"/>
+      </w:rPr>
+    </w:lvl>
+    <w:lvl w:ilvl="4">
+      <w:start w:val="1"/>
+      <w:numFmt w:val="bullet"/>
+      <w:lvlText w:val="○"/>
+      <w:lvlJc w:val="left"/>
+      <w:pPr>
+        <w:ind w:left="3600" w:hanging="360"/>
+      </w:pPr>
+      <w:rPr>
+        <w:u w:val="none"/>
+      </w:rPr>
+    </w:lvl>
+    <w:lvl w:ilvl="5">
+      <w:start w:val="1"/>
+      <w:numFmt w:val="bullet"/>
+      <w:lvlText w:val="■"/>
+      <w:lvlJc w:val="left"/>
+      <w:pPr>
+        <w:ind w:left="4320" w:hanging="360"/>
+      </w:pPr>
+      <w:rPr>
+        <w:u w:val="none"/>
+      </w:rPr>
+    </w:lvl>
+    <w:lvl w:ilvl="6">
+      <w:start w:val="1"/>
+      <w:numFmt w:val="bullet"/>
+      <w:lvlText w:val="●"/>
+      <w:lvlJc w:val="left"/>
+      <w:pPr>
+        <w:ind w:left="5040" w:hanging="360"/>
+      </w:pPr>
+      <w:rPr>
+        <w:u w:val="none"/>
+      </w:rPr>
+    </w:lvl>
+    <w:lvl w:ilvl="7">
+      <w:start w:val="1"/>
+      <w:numFmt w:val="bullet"/>
+      <w:lvlText w:val="○"/>
+      <w:lvlJc w:val="left"/>
+      <w:pPr>
+        <w:ind w:left="5760" w:hanging="360"/>
+      </w:pPr>
+      <w:rPr>
+        <w:u w:val="none"/>
+      </w:rPr>
+    </w:lvl>
+    <w:lvl w:ilvl="8">
+      <w:start w:val="1"/>
+      <w:numFmt w:val="bullet"/>
+      <w:lvlText w:val="■"/>
+      <w:lvlJc w:val="left"/>
+      <w:pPr>
+        <w:ind w:left="6480" w:hanging="360"/>
+      </w:pPr>
+      <w:rPr>
+        <w:u w:val="none"/>
+      </w:rPr>
+    </w:lvl>
+  </w:abstractNum>
+  <w:abstractNum w:abstractNumId="8">
+    <w:lvl w:ilvl="0">
+      <w:start w:val="1"/>
+      <w:numFmt w:val="bullet"/>
+      <w:lvlText w:val="●"/>
+      <w:lvlJc w:val="left"/>
+      <w:pPr>
+        <w:ind w:left="720" w:hanging="360"/>
+      </w:pPr>
+      <w:rPr>
+        <w:u w:val="none"/>
+      </w:rPr>
+    </w:lvl>
+    <w:lvl w:ilvl="1">
+      <w:start w:val="1"/>
+      <w:numFmt w:val="bullet"/>
+      <w:lvlText w:val="○"/>
+      <w:lvlJc w:val="left"/>
+      <w:pPr>
+        <w:ind w:left="1440" w:hanging="360"/>
+      </w:pPr>
+      <w:rPr>
+        <w:u w:val="none"/>
+      </w:rPr>
+    </w:lvl>
+    <w:lvl w:ilvl="2">
+      <w:start w:val="1"/>
+      <w:numFmt w:val="bullet"/>
+      <w:lvlText w:val="■"/>
+      <w:lvlJc w:val="left"/>
+      <w:pPr>
+        <w:ind w:left="2160" w:hanging="360"/>
+      </w:pPr>
+      <w:rPr>
+        <w:u w:val="none"/>
+      </w:rPr>
+    </w:lvl>
+    <w:lvl w:ilvl="3">
+      <w:start w:val="1"/>
+      <w:numFmt w:val="bullet"/>
+      <w:lvlText w:val="●"/>
+      <w:lvlJc w:val="left"/>
+      <w:pPr>
+        <w:ind w:left="2880" w:hanging="360"/>
+      </w:pPr>
+      <w:rPr>
+        <w:u w:val="none"/>
+      </w:rPr>
+    </w:lvl>
+    <w:lvl w:ilvl="4">
+      <w:start w:val="1"/>
+      <w:numFmt w:val="bullet"/>
+      <w:lvlText w:val="○"/>
+      <w:lvlJc w:val="left"/>
+      <w:pPr>
+        <w:ind w:left="3600" w:hanging="360"/>
+      </w:pPr>
+      <w:rPr>
+        <w:u w:val="none"/>
+      </w:rPr>
+    </w:lvl>
+    <w:lvl w:ilvl="5">
+      <w:start w:val="1"/>
+      <w:numFmt w:val="bullet"/>
+      <w:lvlText w:val="■"/>
+      <w:lvlJc w:val="left"/>
+      <w:pPr>
+        <w:ind w:left="4320" w:hanging="360"/>
+      </w:pPr>
+      <w:rPr>
+        <w:u w:val="none"/>
+      </w:rPr>
+    </w:lvl>
+    <w:lvl w:ilvl="6">
+      <w:start w:val="1"/>
+      <w:numFmt w:val="bullet"/>
+      <w:lvlText w:val="●"/>
+      <w:lvlJc w:val="left"/>
+      <w:pPr>
+        <w:ind w:left="5040" w:hanging="360"/>
+      </w:pPr>
+      <w:rPr>
+        <w:u w:val="none"/>
+      </w:rPr>
+    </w:lvl>
+    <w:lvl w:ilvl="7">
+      <w:start w:val="1"/>
+      <w:numFmt w:val="bullet"/>
+      <w:lvlText w:val="○"/>
+      <w:lvlJc w:val="left"/>
+      <w:pPr>
+        <w:ind w:left="5760" w:hanging="360"/>
+      </w:pPr>
+      <w:rPr>
+        <w:u w:val="none"/>
+      </w:rPr>
+    </w:lvl>
+    <w:lvl w:ilvl="8">
+      <w:start w:val="1"/>
+      <w:numFmt w:val="bullet"/>
+      <w:lvlText w:val="■"/>
+      <w:lvlJc w:val="left"/>
+      <w:pPr>
+        <w:ind w:left="6480" w:hanging="360"/>
+      </w:pPr>
+      <w:rPr>
+        <w:u w:val="none"/>
+      </w:rPr>
+    </w:lvl>
+  </w:abstractNum>
+  <w:abstractNum w:abstractNumId="9">
+    <w:lvl w:ilvl="0">
+      <w:start w:val="1"/>
+      <w:numFmt w:val="bullet"/>
+      <w:lvlText w:val="●"/>
+      <w:lvlJc w:val="left"/>
+      <w:pPr>
+        <w:ind w:left="720" w:hanging="360"/>
+      </w:pPr>
+      <w:rPr>
+        <w:u w:val="none"/>
+      </w:rPr>
+    </w:lvl>
+    <w:lvl w:ilvl="1">
+      <w:start w:val="1"/>
+      <w:numFmt w:val="bullet"/>
+      <w:lvlText w:val="○"/>
+      <w:lvlJc w:val="left"/>
+      <w:pPr>
+        <w:ind w:left="1440" w:hanging="360"/>
+      </w:pPr>
+      <w:rPr>
+        <w:u w:val="none"/>
+      </w:rPr>
+    </w:lvl>
+    <w:lvl w:ilvl="2">
+      <w:start w:val="1"/>
+      <w:numFmt w:val="bullet"/>
+      <w:lvlText w:val="■"/>
+      <w:lvlJc w:val="left"/>
+      <w:pPr>
+        <w:ind w:left="2160" w:hanging="360"/>
+      </w:pPr>
+      <w:rPr>
+        <w:u w:val="none"/>
+      </w:rPr>
+    </w:lvl>
+    <w:lvl w:ilvl="3">
+      <w:start w:val="1"/>
+      <w:numFmt w:val="bullet"/>
+      <w:lvlText w:val="●"/>
+      <w:lvlJc w:val="left"/>
+      <w:pPr>
+        <w:ind w:left="2880" w:hanging="360"/>
+      </w:pPr>
+      <w:rPr>
+        <w:u w:val="none"/>
+      </w:rPr>
+    </w:lvl>
+    <w:lvl w:ilvl="4">
+      <w:start w:val="1"/>
+      <w:numFmt w:val="bullet"/>
+      <w:lvlText w:val="○"/>
+      <w:lvlJc w:val="left"/>
+      <w:pPr>
+        <w:ind w:left="3600" w:hanging="360"/>
+      </w:pPr>
+      <w:rPr>
+        <w:u w:val="none"/>
+      </w:rPr>
+    </w:lvl>
+    <w:lvl w:ilvl="5">
+      <w:start w:val="1"/>
+      <w:numFmt w:val="bullet"/>
+      <w:lvlText w:val="■"/>
+      <w:lvlJc w:val="left"/>
+      <w:pPr>
+        <w:ind w:left="4320" w:hanging="360"/>
+      </w:pPr>
+      <w:rPr>
+        <w:u w:val="none"/>
+      </w:rPr>
+    </w:lvl>
+    <w:lvl w:ilvl="6">
+      <w:start w:val="1"/>
+      <w:numFmt w:val="bullet"/>
+      <w:lvlText w:val="●"/>
+      <w:lvlJc w:val="left"/>
+      <w:pPr>
+        <w:ind w:left="5040" w:hanging="360"/>
+      </w:pPr>
+      <w:rPr>
+        <w:u w:val="none"/>
+      </w:rPr>
+    </w:lvl>
+    <w:lvl w:ilvl="7">
+      <w:start w:val="1"/>
+      <w:numFmt w:val="bullet"/>
+      <w:lvlText w:val="○"/>
+      <w:lvlJc w:val="left"/>
+      <w:pPr>
+        <w:ind w:left="5760" w:hanging="360"/>
+      </w:pPr>
+      <w:rPr>
+        <w:u w:val="none"/>
+      </w:rPr>
+    </w:lvl>
+    <w:lvl w:ilvl="8">
+      <w:start w:val="1"/>
+      <w:numFmt w:val="bullet"/>
+      <w:lvlText w:val="■"/>
+      <w:lvlJc w:val="left"/>
+      <w:pPr>
+        <w:ind w:left="6480" w:hanging="360"/>
+      </w:pPr>
+      <w:rPr>
+        <w:u w:val="none"/>
+      </w:rPr>
+    </w:lvl>
+  </w:abstractNum>
+  <w:abstractNum w:abstractNumId="10">
+    <w:lvl w:ilvl="0">
+      <w:start w:val="1"/>
+      <w:numFmt w:val="bullet"/>
+      <w:lvlText w:val="●"/>
+      <w:lvlJc w:val="left"/>
+      <w:pPr>
+        <w:ind w:left="720" w:hanging="360"/>
+      </w:pPr>
+      <w:rPr>
+        <w:u w:val="none"/>
+      </w:rPr>
+    </w:lvl>
+    <w:lvl w:ilvl="1">
+      <w:start w:val="1"/>
+      <w:numFmt w:val="bullet"/>
+      <w:lvlText w:val="○"/>
+      <w:lvlJc w:val="left"/>
+      <w:pPr>
+        <w:ind w:left="1440" w:hanging="360"/>
+      </w:pPr>
+      <w:rPr>
+        <w:u w:val="none"/>
+      </w:rPr>
+    </w:lvl>
+    <w:lvl w:ilvl="2">
+      <w:start w:val="1"/>
+      <w:numFmt w:val="bullet"/>
+      <w:lvlText w:val="■"/>
+      <w:lvlJc w:val="left"/>
+      <w:pPr>
+        <w:ind w:left="2160" w:hanging="360"/>
+      </w:pPr>
+      <w:rPr>
+        <w:u w:val="none"/>
+      </w:rPr>
+    </w:lvl>
+    <w:lvl w:ilvl="3">
+      <w:start w:val="1"/>
+      <w:numFmt w:val="bullet"/>
+      <w:lvlText w:val="●"/>
+      <w:lvlJc w:val="left"/>
+      <w:pPr>
+        <w:ind w:left="2880" w:hanging="360"/>
+      </w:pPr>
+      <w:rPr>
+        <w:u w:val="none"/>
+      </w:rPr>
+    </w:lvl>
+    <w:lvl w:ilvl="4">
+      <w:start w:val="1"/>
+      <w:numFmt w:val="bullet"/>
+      <w:lvlText w:val="○"/>
+      <w:lvlJc w:val="left"/>
+      <w:pPr>
+        <w:ind w:left="3600" w:hanging="360"/>
+      </w:pPr>
+      <w:rPr>
+        <w:u w:val="none"/>
+      </w:rPr>
+    </w:lvl>
+    <w:lvl w:ilvl="5">
+      <w:start w:val="1"/>
+      <w:numFmt w:val="bullet"/>
+      <w:lvlText w:val="■"/>
+      <w:lvlJc w:val="left"/>
+      <w:pPr>
+        <w:ind w:left="4320" w:hanging="360"/>
+      </w:pPr>
+      <w:rPr>
+        <w:u w:val="none"/>
+      </w:rPr>
+    </w:lvl>
+    <w:lvl w:ilvl="6">
+      <w:start w:val="1"/>
+      <w:numFmt w:val="bullet"/>
+      <w:lvlText w:val="●"/>
+      <w:lvlJc w:val="left"/>
+      <w:pPr>
+        <w:ind w:left="5040" w:hanging="360"/>
+      </w:pPr>
+      <w:rPr>
+        <w:u w:val="none"/>
+      </w:rPr>
+    </w:lvl>
+    <w:lvl w:ilvl="7">
+      <w:start w:val="1"/>
+      <w:numFmt w:val="bullet"/>
+      <w:lvlText w:val="○"/>
+      <w:lvlJc w:val="left"/>
+      <w:pPr>
+        <w:ind w:left="5760" w:hanging="360"/>
+      </w:pPr>
+      <w:rPr>
+        <w:u w:val="none"/>
+      </w:rPr>
+    </w:lvl>
+    <w:lvl w:ilvl="8">
+      <w:start w:val="1"/>
+      <w:numFmt w:val="bullet"/>
+      <w:lvlText w:val="■"/>
+      <w:lvlJc w:val="left"/>
+      <w:pPr>
+        <w:ind w:left="6480" w:hanging="360"/>
+      </w:pPr>
+      <w:rPr>
+        <w:u w:val="none"/>
+      </w:rPr>
+    </w:lvl>
+  </w:abstractNum>
+  <w:abstractNum w:abstractNumId="11">
+    <w:lvl w:ilvl="0">
+      <w:start w:val="1"/>
+      <w:numFmt w:val="bullet"/>
+      <w:lvlText w:val="●"/>
+      <w:lvlJc w:val="left"/>
+      <w:pPr>
+        <w:ind w:left="720" w:hanging="360"/>
+      </w:pPr>
+      <w:rPr>
+        <w:u w:val="none"/>
+      </w:rPr>
+    </w:lvl>
+    <w:lvl w:ilvl="1">
+      <w:start w:val="1"/>
+      <w:numFmt w:val="bullet"/>
+      <w:lvlText w:val="○"/>
+      <w:lvlJc w:val="left"/>
+      <w:pPr>
+        <w:ind w:left="1440" w:hanging="360"/>
+      </w:pPr>
+      <w:rPr>
+        <w:u w:val="none"/>
+      </w:rPr>
+    </w:lvl>
+    <w:lvl w:ilvl="2">
+      <w:start w:val="1"/>
+      <w:numFmt w:val="bullet"/>
+      <w:lvlText w:val="■"/>
+      <w:lvlJc w:val="left"/>
+      <w:pPr>
+        <w:ind w:left="2160" w:hanging="360"/>
+      </w:pPr>
+      <w:rPr>
+        <w:u w:val="none"/>
+      </w:rPr>
+    </w:lvl>
+    <w:lvl w:ilvl="3">
+      <w:start w:val="1"/>
+      <w:numFmt w:val="bullet"/>
+      <w:lvlText w:val="●"/>
+      <w:lvlJc w:val="left"/>
+      <w:pPr>
+        <w:ind w:left="2880" w:hanging="360"/>
+      </w:pPr>
+      <w:rPr>
+        <w:u w:val="none"/>
+      </w:rPr>
+    </w:lvl>
+    <w:lvl w:ilvl="4">
+      <w:start w:val="1"/>
+      <w:numFmt w:val="bullet"/>
+      <w:lvlText w:val="○"/>
+      <w:lvlJc w:val="left"/>
+      <w:pPr>
+        <w:ind w:left="3600" w:hanging="360"/>
+      </w:pPr>
+      <w:rPr>
+        <w:u w:val="none"/>
+      </w:rPr>
+    </w:lvl>
+    <w:lvl w:ilvl="5">
+      <w:start w:val="1"/>
+      <w:numFmt w:val="bullet"/>
+      <w:lvlText w:val="■"/>
+      <w:lvlJc w:val="left"/>
+      <w:pPr>
+        <w:ind w:left="4320" w:hanging="360"/>
+      </w:pPr>
+      <w:rPr>
+        <w:u w:val="none"/>
+      </w:rPr>
+    </w:lvl>
+    <w:lvl w:ilvl="6">
+      <w:start w:val="1"/>
+      <w:numFmt w:val="bullet"/>
+      <w:lvlText w:val="●"/>
+      <w:lvlJc w:val="left"/>
+      <w:pPr>
+        <w:ind w:left="5040" w:hanging="360"/>
+      </w:pPr>
+      <w:rPr>
+        <w:u w:val="none"/>
+      </w:rPr>
+    </w:lvl>
+    <w:lvl w:ilvl="7">
+      <w:start w:val="1"/>
+      <w:numFmt w:val="bullet"/>
+      <w:lvlText w:val="○"/>
+      <w:lvlJc w:val="left"/>
+      <w:pPr>
+        <w:ind w:left="5760" w:hanging="360"/>
+      </w:pPr>
+      <w:rPr>
+        <w:u w:val="none"/>
+      </w:rPr>
+    </w:lvl>
+    <w:lvl w:ilvl="8">
+      <w:start w:val="1"/>
+      <w:numFmt w:val="bullet"/>
+      <w:lvlText w:val="■"/>
+      <w:lvlJc w:val="left"/>
+      <w:pPr>
+        <w:ind w:left="6480" w:hanging="360"/>
+      </w:pPr>
+      <w:rPr>
+        <w:u w:val="none"/>
+      </w:rPr>
+    </w:lvl>
+  </w:abstractNum>
+  <w:abstractNum w:abstractNumId="12">
+    <w:lvl w:ilvl="0">
+      <w:start w:val="1"/>
       <w:numFmt w:val="decimal"/>
       <w:lvlText w:val="%1."/>
       <w:lvlJc w:val="left"/>
@@ -7976,1106 +9258,6 @@
       <w:numFmt w:val="lowerRoman"/>
       <w:lvlText w:val="%9."/>
       <w:lvlJc w:val="right"/>
-      <w:pPr>
-        <w:ind w:left="6480" w:hanging="360"/>
-      </w:pPr>
-      <w:rPr>
-        <w:u w:val="none"/>
-      </w:rPr>
-    </w:lvl>
-  </w:abstractNum>
-  <w:abstractNum w:abstractNumId="3">
-    <w:lvl w:ilvl="0">
-      <w:start w:val="1"/>
-      <w:numFmt w:val="bullet"/>
-      <w:lvlText w:val="●"/>
-      <w:lvlJc w:val="left"/>
-      <w:pPr>
-        <w:ind w:left="720" w:hanging="360"/>
-      </w:pPr>
-      <w:rPr>
-        <w:u w:val="none"/>
-      </w:rPr>
-    </w:lvl>
-    <w:lvl w:ilvl="1">
-      <w:start w:val="1"/>
-      <w:numFmt w:val="bullet"/>
-      <w:lvlText w:val="○"/>
-      <w:lvlJc w:val="left"/>
-      <w:pPr>
-        <w:ind w:left="1440" w:hanging="360"/>
-      </w:pPr>
-      <w:rPr>
-        <w:u w:val="none"/>
-      </w:rPr>
-    </w:lvl>
-    <w:lvl w:ilvl="2">
-      <w:start w:val="1"/>
-      <w:numFmt w:val="bullet"/>
-      <w:lvlText w:val="■"/>
-      <w:lvlJc w:val="left"/>
-      <w:pPr>
-        <w:ind w:left="2160" w:hanging="360"/>
-      </w:pPr>
-      <w:rPr>
-        <w:u w:val="none"/>
-      </w:rPr>
-    </w:lvl>
-    <w:lvl w:ilvl="3">
-      <w:start w:val="1"/>
-      <w:numFmt w:val="bullet"/>
-      <w:lvlText w:val="●"/>
-      <w:lvlJc w:val="left"/>
-      <w:pPr>
-        <w:ind w:left="2880" w:hanging="360"/>
-      </w:pPr>
-      <w:rPr>
-        <w:u w:val="none"/>
-      </w:rPr>
-    </w:lvl>
-    <w:lvl w:ilvl="4">
-      <w:start w:val="1"/>
-      <w:numFmt w:val="bullet"/>
-      <w:lvlText w:val="○"/>
-      <w:lvlJc w:val="left"/>
-      <w:pPr>
-        <w:ind w:left="3600" w:hanging="360"/>
-      </w:pPr>
-      <w:rPr>
-        <w:u w:val="none"/>
-      </w:rPr>
-    </w:lvl>
-    <w:lvl w:ilvl="5">
-      <w:start w:val="1"/>
-      <w:numFmt w:val="bullet"/>
-      <w:lvlText w:val="■"/>
-      <w:lvlJc w:val="left"/>
-      <w:pPr>
-        <w:ind w:left="4320" w:hanging="360"/>
-      </w:pPr>
-      <w:rPr>
-        <w:u w:val="none"/>
-      </w:rPr>
-    </w:lvl>
-    <w:lvl w:ilvl="6">
-      <w:start w:val="1"/>
-      <w:numFmt w:val="bullet"/>
-      <w:lvlText w:val="●"/>
-      <w:lvlJc w:val="left"/>
-      <w:pPr>
-        <w:ind w:left="5040" w:hanging="360"/>
-      </w:pPr>
-      <w:rPr>
-        <w:u w:val="none"/>
-      </w:rPr>
-    </w:lvl>
-    <w:lvl w:ilvl="7">
-      <w:start w:val="1"/>
-      <w:numFmt w:val="bullet"/>
-      <w:lvlText w:val="○"/>
-      <w:lvlJc w:val="left"/>
-      <w:pPr>
-        <w:ind w:left="5760" w:hanging="360"/>
-      </w:pPr>
-      <w:rPr>
-        <w:u w:val="none"/>
-      </w:rPr>
-    </w:lvl>
-    <w:lvl w:ilvl="8">
-      <w:start w:val="1"/>
-      <w:numFmt w:val="bullet"/>
-      <w:lvlText w:val="■"/>
-      <w:lvlJc w:val="left"/>
-      <w:pPr>
-        <w:ind w:left="6480" w:hanging="360"/>
-      </w:pPr>
-      <w:rPr>
-        <w:u w:val="none"/>
-      </w:rPr>
-    </w:lvl>
-  </w:abstractNum>
-  <w:abstractNum w:abstractNumId="4">
-    <w:lvl w:ilvl="0">
-      <w:start w:val="1"/>
-      <w:numFmt w:val="bullet"/>
-      <w:lvlText w:val="●"/>
-      <w:lvlJc w:val="left"/>
-      <w:pPr>
-        <w:ind w:left="720" w:hanging="360"/>
-      </w:pPr>
-      <w:rPr>
-        <w:u w:val="none"/>
-      </w:rPr>
-    </w:lvl>
-    <w:lvl w:ilvl="1">
-      <w:start w:val="1"/>
-      <w:numFmt w:val="bullet"/>
-      <w:lvlText w:val="○"/>
-      <w:lvlJc w:val="left"/>
-      <w:pPr>
-        <w:ind w:left="1440" w:hanging="360"/>
-      </w:pPr>
-      <w:rPr>
-        <w:u w:val="none"/>
-      </w:rPr>
-    </w:lvl>
-    <w:lvl w:ilvl="2">
-      <w:start w:val="1"/>
-      <w:numFmt w:val="bullet"/>
-      <w:lvlText w:val="■"/>
-      <w:lvlJc w:val="left"/>
-      <w:pPr>
-        <w:ind w:left="2160" w:hanging="360"/>
-      </w:pPr>
-      <w:rPr>
-        <w:u w:val="none"/>
-      </w:rPr>
-    </w:lvl>
-    <w:lvl w:ilvl="3">
-      <w:start w:val="1"/>
-      <w:numFmt w:val="bullet"/>
-      <w:lvlText w:val="●"/>
-      <w:lvlJc w:val="left"/>
-      <w:pPr>
-        <w:ind w:left="2880" w:hanging="360"/>
-      </w:pPr>
-      <w:rPr>
-        <w:u w:val="none"/>
-      </w:rPr>
-    </w:lvl>
-    <w:lvl w:ilvl="4">
-      <w:start w:val="1"/>
-      <w:numFmt w:val="bullet"/>
-      <w:lvlText w:val="○"/>
-      <w:lvlJc w:val="left"/>
-      <w:pPr>
-        <w:ind w:left="3600" w:hanging="360"/>
-      </w:pPr>
-      <w:rPr>
-        <w:u w:val="none"/>
-      </w:rPr>
-    </w:lvl>
-    <w:lvl w:ilvl="5">
-      <w:start w:val="1"/>
-      <w:numFmt w:val="bullet"/>
-      <w:lvlText w:val="■"/>
-      <w:lvlJc w:val="left"/>
-      <w:pPr>
-        <w:ind w:left="4320" w:hanging="360"/>
-      </w:pPr>
-      <w:rPr>
-        <w:u w:val="none"/>
-      </w:rPr>
-    </w:lvl>
-    <w:lvl w:ilvl="6">
-      <w:start w:val="1"/>
-      <w:numFmt w:val="bullet"/>
-      <w:lvlText w:val="●"/>
-      <w:lvlJc w:val="left"/>
-      <w:pPr>
-        <w:ind w:left="5040" w:hanging="360"/>
-      </w:pPr>
-      <w:rPr>
-        <w:u w:val="none"/>
-      </w:rPr>
-    </w:lvl>
-    <w:lvl w:ilvl="7">
-      <w:start w:val="1"/>
-      <w:numFmt w:val="bullet"/>
-      <w:lvlText w:val="○"/>
-      <w:lvlJc w:val="left"/>
-      <w:pPr>
-        <w:ind w:left="5760" w:hanging="360"/>
-      </w:pPr>
-      <w:rPr>
-        <w:u w:val="none"/>
-      </w:rPr>
-    </w:lvl>
-    <w:lvl w:ilvl="8">
-      <w:start w:val="1"/>
-      <w:numFmt w:val="bullet"/>
-      <w:lvlText w:val="■"/>
-      <w:lvlJc w:val="left"/>
-      <w:pPr>
-        <w:ind w:left="6480" w:hanging="360"/>
-      </w:pPr>
-      <w:rPr>
-        <w:u w:val="none"/>
-      </w:rPr>
-    </w:lvl>
-  </w:abstractNum>
-  <w:abstractNum w:abstractNumId="5">
-    <w:lvl w:ilvl="0">
-      <w:start w:val="1"/>
-      <w:numFmt w:val="bullet"/>
-      <w:lvlText w:val="●"/>
-      <w:lvlJc w:val="left"/>
-      <w:pPr>
-        <w:ind w:left="720" w:hanging="360"/>
-      </w:pPr>
-      <w:rPr>
-        <w:u w:val="none"/>
-      </w:rPr>
-    </w:lvl>
-    <w:lvl w:ilvl="1">
-      <w:start w:val="1"/>
-      <w:numFmt w:val="bullet"/>
-      <w:lvlText w:val="○"/>
-      <w:lvlJc w:val="left"/>
-      <w:pPr>
-        <w:ind w:left="1440" w:hanging="360"/>
-      </w:pPr>
-      <w:rPr>
-        <w:u w:val="none"/>
-      </w:rPr>
-    </w:lvl>
-    <w:lvl w:ilvl="2">
-      <w:start w:val="1"/>
-      <w:numFmt w:val="bullet"/>
-      <w:lvlText w:val="■"/>
-      <w:lvlJc w:val="left"/>
-      <w:pPr>
-        <w:ind w:left="2160" w:hanging="360"/>
-      </w:pPr>
-      <w:rPr>
-        <w:u w:val="none"/>
-      </w:rPr>
-    </w:lvl>
-    <w:lvl w:ilvl="3">
-      <w:start w:val="1"/>
-      <w:numFmt w:val="bullet"/>
-      <w:lvlText w:val="●"/>
-      <w:lvlJc w:val="left"/>
-      <w:pPr>
-        <w:ind w:left="2880" w:hanging="360"/>
-      </w:pPr>
-      <w:rPr>
-        <w:u w:val="none"/>
-      </w:rPr>
-    </w:lvl>
-    <w:lvl w:ilvl="4">
-      <w:start w:val="1"/>
-      <w:numFmt w:val="bullet"/>
-      <w:lvlText w:val="○"/>
-      <w:lvlJc w:val="left"/>
-      <w:pPr>
-        <w:ind w:left="3600" w:hanging="360"/>
-      </w:pPr>
-      <w:rPr>
-        <w:u w:val="none"/>
-      </w:rPr>
-    </w:lvl>
-    <w:lvl w:ilvl="5">
-      <w:start w:val="1"/>
-      <w:numFmt w:val="bullet"/>
-      <w:lvlText w:val="■"/>
-      <w:lvlJc w:val="left"/>
-      <w:pPr>
-        <w:ind w:left="4320" w:hanging="360"/>
-      </w:pPr>
-      <w:rPr>
-        <w:u w:val="none"/>
-      </w:rPr>
-    </w:lvl>
-    <w:lvl w:ilvl="6">
-      <w:start w:val="1"/>
-      <w:numFmt w:val="bullet"/>
-      <w:lvlText w:val="●"/>
-      <w:lvlJc w:val="left"/>
-      <w:pPr>
-        <w:ind w:left="5040" w:hanging="360"/>
-      </w:pPr>
-      <w:rPr>
-        <w:u w:val="none"/>
-      </w:rPr>
-    </w:lvl>
-    <w:lvl w:ilvl="7">
-      <w:start w:val="1"/>
-      <w:numFmt w:val="bullet"/>
-      <w:lvlText w:val="○"/>
-      <w:lvlJc w:val="left"/>
-      <w:pPr>
-        <w:ind w:left="5760" w:hanging="360"/>
-      </w:pPr>
-      <w:rPr>
-        <w:u w:val="none"/>
-      </w:rPr>
-    </w:lvl>
-    <w:lvl w:ilvl="8">
-      <w:start w:val="1"/>
-      <w:numFmt w:val="bullet"/>
-      <w:lvlText w:val="■"/>
-      <w:lvlJc w:val="left"/>
-      <w:pPr>
-        <w:ind w:left="6480" w:hanging="360"/>
-      </w:pPr>
-      <w:rPr>
-        <w:u w:val="none"/>
-      </w:rPr>
-    </w:lvl>
-  </w:abstractNum>
-  <w:abstractNum w:abstractNumId="6">
-    <w:lvl w:ilvl="0">
-      <w:start w:val="1"/>
-      <w:numFmt w:val="bullet"/>
-      <w:lvlText w:val="●"/>
-      <w:lvlJc w:val="left"/>
-      <w:pPr>
-        <w:ind w:left="720" w:hanging="360"/>
-      </w:pPr>
-      <w:rPr>
-        <w:u w:val="none"/>
-      </w:rPr>
-    </w:lvl>
-    <w:lvl w:ilvl="1">
-      <w:start w:val="1"/>
-      <w:numFmt w:val="bullet"/>
-      <w:lvlText w:val="○"/>
-      <w:lvlJc w:val="left"/>
-      <w:pPr>
-        <w:ind w:left="1440" w:hanging="360"/>
-      </w:pPr>
-      <w:rPr>
-        <w:u w:val="none"/>
-      </w:rPr>
-    </w:lvl>
-    <w:lvl w:ilvl="2">
-      <w:start w:val="1"/>
-      <w:numFmt w:val="bullet"/>
-      <w:lvlText w:val="■"/>
-      <w:lvlJc w:val="left"/>
-      <w:pPr>
-        <w:ind w:left="2160" w:hanging="360"/>
-      </w:pPr>
-      <w:rPr>
-        <w:u w:val="none"/>
-      </w:rPr>
-    </w:lvl>
-    <w:lvl w:ilvl="3">
-      <w:start w:val="1"/>
-      <w:numFmt w:val="bullet"/>
-      <w:lvlText w:val="●"/>
-      <w:lvlJc w:val="left"/>
-      <w:pPr>
-        <w:ind w:left="2880" w:hanging="360"/>
-      </w:pPr>
-      <w:rPr>
-        <w:u w:val="none"/>
-      </w:rPr>
-    </w:lvl>
-    <w:lvl w:ilvl="4">
-      <w:start w:val="1"/>
-      <w:numFmt w:val="bullet"/>
-      <w:lvlText w:val="○"/>
-      <w:lvlJc w:val="left"/>
-      <w:pPr>
-        <w:ind w:left="3600" w:hanging="360"/>
-      </w:pPr>
-      <w:rPr>
-        <w:u w:val="none"/>
-      </w:rPr>
-    </w:lvl>
-    <w:lvl w:ilvl="5">
-      <w:start w:val="1"/>
-      <w:numFmt w:val="bullet"/>
-      <w:lvlText w:val="■"/>
-      <w:lvlJc w:val="left"/>
-      <w:pPr>
-        <w:ind w:left="4320" w:hanging="360"/>
-      </w:pPr>
-      <w:rPr>
-        <w:u w:val="none"/>
-      </w:rPr>
-    </w:lvl>
-    <w:lvl w:ilvl="6">
-      <w:start w:val="1"/>
-      <w:numFmt w:val="bullet"/>
-      <w:lvlText w:val="●"/>
-      <w:lvlJc w:val="left"/>
-      <w:pPr>
-        <w:ind w:left="5040" w:hanging="360"/>
-      </w:pPr>
-      <w:rPr>
-        <w:u w:val="none"/>
-      </w:rPr>
-    </w:lvl>
-    <w:lvl w:ilvl="7">
-      <w:start w:val="1"/>
-      <w:numFmt w:val="bullet"/>
-      <w:lvlText w:val="○"/>
-      <w:lvlJc w:val="left"/>
-      <w:pPr>
-        <w:ind w:left="5760" w:hanging="360"/>
-      </w:pPr>
-      <w:rPr>
-        <w:u w:val="none"/>
-      </w:rPr>
-    </w:lvl>
-    <w:lvl w:ilvl="8">
-      <w:start w:val="1"/>
-      <w:numFmt w:val="bullet"/>
-      <w:lvlText w:val="■"/>
-      <w:lvlJc w:val="left"/>
-      <w:pPr>
-        <w:ind w:left="6480" w:hanging="360"/>
-      </w:pPr>
-      <w:rPr>
-        <w:u w:val="none"/>
-      </w:rPr>
-    </w:lvl>
-  </w:abstractNum>
-  <w:abstractNum w:abstractNumId="7">
-    <w:lvl w:ilvl="0">
-      <w:start w:val="1"/>
-      <w:numFmt w:val="bullet"/>
-      <w:lvlText w:val="●"/>
-      <w:lvlJc w:val="left"/>
-      <w:pPr>
-        <w:ind w:left="720" w:hanging="360"/>
-      </w:pPr>
-      <w:rPr>
-        <w:u w:val="none"/>
-      </w:rPr>
-    </w:lvl>
-    <w:lvl w:ilvl="1">
-      <w:start w:val="1"/>
-      <w:numFmt w:val="bullet"/>
-      <w:lvlText w:val="○"/>
-      <w:lvlJc w:val="left"/>
-      <w:pPr>
-        <w:ind w:left="1440" w:hanging="360"/>
-      </w:pPr>
-      <w:rPr>
-        <w:u w:val="none"/>
-      </w:rPr>
-    </w:lvl>
-    <w:lvl w:ilvl="2">
-      <w:start w:val="1"/>
-      <w:numFmt w:val="bullet"/>
-      <w:lvlText w:val="■"/>
-      <w:lvlJc w:val="left"/>
-      <w:pPr>
-        <w:ind w:left="2160" w:hanging="360"/>
-      </w:pPr>
-      <w:rPr>
-        <w:u w:val="none"/>
-      </w:rPr>
-    </w:lvl>
-    <w:lvl w:ilvl="3">
-      <w:start w:val="1"/>
-      <w:numFmt w:val="bullet"/>
-      <w:lvlText w:val="●"/>
-      <w:lvlJc w:val="left"/>
-      <w:pPr>
-        <w:ind w:left="2880" w:hanging="360"/>
-      </w:pPr>
-      <w:rPr>
-        <w:u w:val="none"/>
-      </w:rPr>
-    </w:lvl>
-    <w:lvl w:ilvl="4">
-      <w:start w:val="1"/>
-      <w:numFmt w:val="bullet"/>
-      <w:lvlText w:val="○"/>
-      <w:lvlJc w:val="left"/>
-      <w:pPr>
-        <w:ind w:left="3600" w:hanging="360"/>
-      </w:pPr>
-      <w:rPr>
-        <w:u w:val="none"/>
-      </w:rPr>
-    </w:lvl>
-    <w:lvl w:ilvl="5">
-      <w:start w:val="1"/>
-      <w:numFmt w:val="bullet"/>
-      <w:lvlText w:val="■"/>
-      <w:lvlJc w:val="left"/>
-      <w:pPr>
-        <w:ind w:left="4320" w:hanging="360"/>
-      </w:pPr>
-      <w:rPr>
-        <w:u w:val="none"/>
-      </w:rPr>
-    </w:lvl>
-    <w:lvl w:ilvl="6">
-      <w:start w:val="1"/>
-      <w:numFmt w:val="bullet"/>
-      <w:lvlText w:val="●"/>
-      <w:lvlJc w:val="left"/>
-      <w:pPr>
-        <w:ind w:left="5040" w:hanging="360"/>
-      </w:pPr>
-      <w:rPr>
-        <w:u w:val="none"/>
-      </w:rPr>
-    </w:lvl>
-    <w:lvl w:ilvl="7">
-      <w:start w:val="1"/>
-      <w:numFmt w:val="bullet"/>
-      <w:lvlText w:val="○"/>
-      <w:lvlJc w:val="left"/>
-      <w:pPr>
-        <w:ind w:left="5760" w:hanging="360"/>
-      </w:pPr>
-      <w:rPr>
-        <w:u w:val="none"/>
-      </w:rPr>
-    </w:lvl>
-    <w:lvl w:ilvl="8">
-      <w:start w:val="1"/>
-      <w:numFmt w:val="bullet"/>
-      <w:lvlText w:val="■"/>
-      <w:lvlJc w:val="left"/>
-      <w:pPr>
-        <w:ind w:left="6480" w:hanging="360"/>
-      </w:pPr>
-      <w:rPr>
-        <w:u w:val="none"/>
-      </w:rPr>
-    </w:lvl>
-  </w:abstractNum>
-  <w:abstractNum w:abstractNumId="8">
-    <w:lvl w:ilvl="0">
-      <w:start w:val="1"/>
-      <w:numFmt w:val="bullet"/>
-      <w:lvlText w:val="●"/>
-      <w:lvlJc w:val="left"/>
-      <w:pPr>
-        <w:ind w:left="720" w:hanging="360"/>
-      </w:pPr>
-      <w:rPr>
-        <w:u w:val="none"/>
-      </w:rPr>
-    </w:lvl>
-    <w:lvl w:ilvl="1">
-      <w:start w:val="1"/>
-      <w:numFmt w:val="bullet"/>
-      <w:lvlText w:val="○"/>
-      <w:lvlJc w:val="left"/>
-      <w:pPr>
-        <w:ind w:left="1440" w:hanging="360"/>
-      </w:pPr>
-      <w:rPr>
-        <w:u w:val="none"/>
-      </w:rPr>
-    </w:lvl>
-    <w:lvl w:ilvl="2">
-      <w:start w:val="1"/>
-      <w:numFmt w:val="bullet"/>
-      <w:lvlText w:val="■"/>
-      <w:lvlJc w:val="left"/>
-      <w:pPr>
-        <w:ind w:left="2160" w:hanging="360"/>
-      </w:pPr>
-      <w:rPr>
-        <w:u w:val="none"/>
-      </w:rPr>
-    </w:lvl>
-    <w:lvl w:ilvl="3">
-      <w:start w:val="1"/>
-      <w:numFmt w:val="bullet"/>
-      <w:lvlText w:val="●"/>
-      <w:lvlJc w:val="left"/>
-      <w:pPr>
-        <w:ind w:left="2880" w:hanging="360"/>
-      </w:pPr>
-      <w:rPr>
-        <w:u w:val="none"/>
-      </w:rPr>
-    </w:lvl>
-    <w:lvl w:ilvl="4">
-      <w:start w:val="1"/>
-      <w:numFmt w:val="bullet"/>
-      <w:lvlText w:val="○"/>
-      <w:lvlJc w:val="left"/>
-      <w:pPr>
-        <w:ind w:left="3600" w:hanging="360"/>
-      </w:pPr>
-      <w:rPr>
-        <w:u w:val="none"/>
-      </w:rPr>
-    </w:lvl>
-    <w:lvl w:ilvl="5">
-      <w:start w:val="1"/>
-      <w:numFmt w:val="bullet"/>
-      <w:lvlText w:val="■"/>
-      <w:lvlJc w:val="left"/>
-      <w:pPr>
-        <w:ind w:left="4320" w:hanging="360"/>
-      </w:pPr>
-      <w:rPr>
-        <w:u w:val="none"/>
-      </w:rPr>
-    </w:lvl>
-    <w:lvl w:ilvl="6">
-      <w:start w:val="1"/>
-      <w:numFmt w:val="bullet"/>
-      <w:lvlText w:val="●"/>
-      <w:lvlJc w:val="left"/>
-      <w:pPr>
-        <w:ind w:left="5040" w:hanging="360"/>
-      </w:pPr>
-      <w:rPr>
-        <w:u w:val="none"/>
-      </w:rPr>
-    </w:lvl>
-    <w:lvl w:ilvl="7">
-      <w:start w:val="1"/>
-      <w:numFmt w:val="bullet"/>
-      <w:lvlText w:val="○"/>
-      <w:lvlJc w:val="left"/>
-      <w:pPr>
-        <w:ind w:left="5760" w:hanging="360"/>
-      </w:pPr>
-      <w:rPr>
-        <w:u w:val="none"/>
-      </w:rPr>
-    </w:lvl>
-    <w:lvl w:ilvl="8">
-      <w:start w:val="1"/>
-      <w:numFmt w:val="bullet"/>
-      <w:lvlText w:val="■"/>
-      <w:lvlJc w:val="left"/>
-      <w:pPr>
-        <w:ind w:left="6480" w:hanging="360"/>
-      </w:pPr>
-      <w:rPr>
-        <w:u w:val="none"/>
-      </w:rPr>
-    </w:lvl>
-  </w:abstractNum>
-  <w:abstractNum w:abstractNumId="9">
-    <w:lvl w:ilvl="0">
-      <w:start w:val="1"/>
-      <w:numFmt w:val="bullet"/>
-      <w:lvlText w:val="●"/>
-      <w:lvlJc w:val="left"/>
-      <w:pPr>
-        <w:ind w:left="720" w:hanging="360"/>
-      </w:pPr>
-      <w:rPr>
-        <w:u w:val="none"/>
-      </w:rPr>
-    </w:lvl>
-    <w:lvl w:ilvl="1">
-      <w:start w:val="1"/>
-      <w:numFmt w:val="bullet"/>
-      <w:lvlText w:val="○"/>
-      <w:lvlJc w:val="left"/>
-      <w:pPr>
-        <w:ind w:left="1440" w:hanging="360"/>
-      </w:pPr>
-      <w:rPr>
-        <w:u w:val="none"/>
-      </w:rPr>
-    </w:lvl>
-    <w:lvl w:ilvl="2">
-      <w:start w:val="1"/>
-      <w:numFmt w:val="bullet"/>
-      <w:lvlText w:val="■"/>
-      <w:lvlJc w:val="left"/>
-      <w:pPr>
-        <w:ind w:left="2160" w:hanging="360"/>
-      </w:pPr>
-      <w:rPr>
-        <w:u w:val="none"/>
-      </w:rPr>
-    </w:lvl>
-    <w:lvl w:ilvl="3">
-      <w:start w:val="1"/>
-      <w:numFmt w:val="bullet"/>
-      <w:lvlText w:val="●"/>
-      <w:lvlJc w:val="left"/>
-      <w:pPr>
-        <w:ind w:left="2880" w:hanging="360"/>
-      </w:pPr>
-      <w:rPr>
-        <w:u w:val="none"/>
-      </w:rPr>
-    </w:lvl>
-    <w:lvl w:ilvl="4">
-      <w:start w:val="1"/>
-      <w:numFmt w:val="bullet"/>
-      <w:lvlText w:val="○"/>
-      <w:lvlJc w:val="left"/>
-      <w:pPr>
-        <w:ind w:left="3600" w:hanging="360"/>
-      </w:pPr>
-      <w:rPr>
-        <w:u w:val="none"/>
-      </w:rPr>
-    </w:lvl>
-    <w:lvl w:ilvl="5">
-      <w:start w:val="1"/>
-      <w:numFmt w:val="bullet"/>
-      <w:lvlText w:val="■"/>
-      <w:lvlJc w:val="left"/>
-      <w:pPr>
-        <w:ind w:left="4320" w:hanging="360"/>
-      </w:pPr>
-      <w:rPr>
-        <w:u w:val="none"/>
-      </w:rPr>
-    </w:lvl>
-    <w:lvl w:ilvl="6">
-      <w:start w:val="1"/>
-      <w:numFmt w:val="bullet"/>
-      <w:lvlText w:val="●"/>
-      <w:lvlJc w:val="left"/>
-      <w:pPr>
-        <w:ind w:left="5040" w:hanging="360"/>
-      </w:pPr>
-      <w:rPr>
-        <w:u w:val="none"/>
-      </w:rPr>
-    </w:lvl>
-    <w:lvl w:ilvl="7">
-      <w:start w:val="1"/>
-      <w:numFmt w:val="bullet"/>
-      <w:lvlText w:val="○"/>
-      <w:lvlJc w:val="left"/>
-      <w:pPr>
-        <w:ind w:left="5760" w:hanging="360"/>
-      </w:pPr>
-      <w:rPr>
-        <w:u w:val="none"/>
-      </w:rPr>
-    </w:lvl>
-    <w:lvl w:ilvl="8">
-      <w:start w:val="1"/>
-      <w:numFmt w:val="bullet"/>
-      <w:lvlText w:val="■"/>
-      <w:lvlJc w:val="left"/>
-      <w:pPr>
-        <w:ind w:left="6480" w:hanging="360"/>
-      </w:pPr>
-      <w:rPr>
-        <w:u w:val="none"/>
-      </w:rPr>
-    </w:lvl>
-  </w:abstractNum>
-  <w:abstractNum w:abstractNumId="10">
-    <w:lvl w:ilvl="0">
-      <w:start w:val="1"/>
-      <w:numFmt w:val="bullet"/>
-      <w:lvlText w:val="●"/>
-      <w:lvlJc w:val="left"/>
-      <w:pPr>
-        <w:ind w:left="720" w:hanging="360"/>
-      </w:pPr>
-      <w:rPr>
-        <w:u w:val="none"/>
-      </w:rPr>
-    </w:lvl>
-    <w:lvl w:ilvl="1">
-      <w:start w:val="1"/>
-      <w:numFmt w:val="bullet"/>
-      <w:lvlText w:val="○"/>
-      <w:lvlJc w:val="left"/>
-      <w:pPr>
-        <w:ind w:left="1440" w:hanging="360"/>
-      </w:pPr>
-      <w:rPr>
-        <w:u w:val="none"/>
-      </w:rPr>
-    </w:lvl>
-    <w:lvl w:ilvl="2">
-      <w:start w:val="1"/>
-      <w:numFmt w:val="bullet"/>
-      <w:lvlText w:val="■"/>
-      <w:lvlJc w:val="left"/>
-      <w:pPr>
-        <w:ind w:left="2160" w:hanging="360"/>
-      </w:pPr>
-      <w:rPr>
-        <w:u w:val="none"/>
-      </w:rPr>
-    </w:lvl>
-    <w:lvl w:ilvl="3">
-      <w:start w:val="1"/>
-      <w:numFmt w:val="bullet"/>
-      <w:lvlText w:val="●"/>
-      <w:lvlJc w:val="left"/>
-      <w:pPr>
-        <w:ind w:left="2880" w:hanging="360"/>
-      </w:pPr>
-      <w:rPr>
-        <w:u w:val="none"/>
-      </w:rPr>
-    </w:lvl>
-    <w:lvl w:ilvl="4">
-      <w:start w:val="1"/>
-      <w:numFmt w:val="bullet"/>
-      <w:lvlText w:val="○"/>
-      <w:lvlJc w:val="left"/>
-      <w:pPr>
-        <w:ind w:left="3600" w:hanging="360"/>
-      </w:pPr>
-      <w:rPr>
-        <w:u w:val="none"/>
-      </w:rPr>
-    </w:lvl>
-    <w:lvl w:ilvl="5">
-      <w:start w:val="1"/>
-      <w:numFmt w:val="bullet"/>
-      <w:lvlText w:val="■"/>
-      <w:lvlJc w:val="left"/>
-      <w:pPr>
-        <w:ind w:left="4320" w:hanging="360"/>
-      </w:pPr>
-      <w:rPr>
-        <w:u w:val="none"/>
-      </w:rPr>
-    </w:lvl>
-    <w:lvl w:ilvl="6">
-      <w:start w:val="1"/>
-      <w:numFmt w:val="bullet"/>
-      <w:lvlText w:val="●"/>
-      <w:lvlJc w:val="left"/>
-      <w:pPr>
-        <w:ind w:left="5040" w:hanging="360"/>
-      </w:pPr>
-      <w:rPr>
-        <w:u w:val="none"/>
-      </w:rPr>
-    </w:lvl>
-    <w:lvl w:ilvl="7">
-      <w:start w:val="1"/>
-      <w:numFmt w:val="bullet"/>
-      <w:lvlText w:val="○"/>
-      <w:lvlJc w:val="left"/>
-      <w:pPr>
-        <w:ind w:left="5760" w:hanging="360"/>
-      </w:pPr>
-      <w:rPr>
-        <w:u w:val="none"/>
-      </w:rPr>
-    </w:lvl>
-    <w:lvl w:ilvl="8">
-      <w:start w:val="1"/>
-      <w:numFmt w:val="bullet"/>
-      <w:lvlText w:val="■"/>
-      <w:lvlJc w:val="left"/>
-      <w:pPr>
-        <w:ind w:left="6480" w:hanging="360"/>
-      </w:pPr>
-      <w:rPr>
-        <w:u w:val="none"/>
-      </w:rPr>
-    </w:lvl>
-  </w:abstractNum>
-  <w:abstractNum w:abstractNumId="11">
-    <w:lvl w:ilvl="0">
-      <w:start w:val="1"/>
-      <w:numFmt w:val="bullet"/>
-      <w:lvlText w:val="●"/>
-      <w:lvlJc w:val="left"/>
-      <w:pPr>
-        <w:ind w:left="720" w:hanging="360"/>
-      </w:pPr>
-      <w:rPr>
-        <w:u w:val="none"/>
-      </w:rPr>
-    </w:lvl>
-    <w:lvl w:ilvl="1">
-      <w:start w:val="1"/>
-      <w:numFmt w:val="bullet"/>
-      <w:lvlText w:val="○"/>
-      <w:lvlJc w:val="left"/>
-      <w:pPr>
-        <w:ind w:left="1440" w:hanging="360"/>
-      </w:pPr>
-      <w:rPr>
-        <w:u w:val="none"/>
-      </w:rPr>
-    </w:lvl>
-    <w:lvl w:ilvl="2">
-      <w:start w:val="1"/>
-      <w:numFmt w:val="bullet"/>
-      <w:lvlText w:val="■"/>
-      <w:lvlJc w:val="left"/>
-      <w:pPr>
-        <w:ind w:left="2160" w:hanging="360"/>
-      </w:pPr>
-      <w:rPr>
-        <w:u w:val="none"/>
-      </w:rPr>
-    </w:lvl>
-    <w:lvl w:ilvl="3">
-      <w:start w:val="1"/>
-      <w:numFmt w:val="bullet"/>
-      <w:lvlText w:val="●"/>
-      <w:lvlJc w:val="left"/>
-      <w:pPr>
-        <w:ind w:left="2880" w:hanging="360"/>
-      </w:pPr>
-      <w:rPr>
-        <w:u w:val="none"/>
-      </w:rPr>
-    </w:lvl>
-    <w:lvl w:ilvl="4">
-      <w:start w:val="1"/>
-      <w:numFmt w:val="bullet"/>
-      <w:lvlText w:val="○"/>
-      <w:lvlJc w:val="left"/>
-      <w:pPr>
-        <w:ind w:left="3600" w:hanging="360"/>
-      </w:pPr>
-      <w:rPr>
-        <w:u w:val="none"/>
-      </w:rPr>
-    </w:lvl>
-    <w:lvl w:ilvl="5">
-      <w:start w:val="1"/>
-      <w:numFmt w:val="bullet"/>
-      <w:lvlText w:val="■"/>
-      <w:lvlJc w:val="left"/>
-      <w:pPr>
-        <w:ind w:left="4320" w:hanging="360"/>
-      </w:pPr>
-      <w:rPr>
-        <w:u w:val="none"/>
-      </w:rPr>
-    </w:lvl>
-    <w:lvl w:ilvl="6">
-      <w:start w:val="1"/>
-      <w:numFmt w:val="bullet"/>
-      <w:lvlText w:val="●"/>
-      <w:lvlJc w:val="left"/>
-      <w:pPr>
-        <w:ind w:left="5040" w:hanging="360"/>
-      </w:pPr>
-      <w:rPr>
-        <w:u w:val="none"/>
-      </w:rPr>
-    </w:lvl>
-    <w:lvl w:ilvl="7">
-      <w:start w:val="1"/>
-      <w:numFmt w:val="bullet"/>
-      <w:lvlText w:val="○"/>
-      <w:lvlJc w:val="left"/>
-      <w:pPr>
-        <w:ind w:left="5760" w:hanging="360"/>
-      </w:pPr>
-      <w:rPr>
-        <w:u w:val="none"/>
-      </w:rPr>
-    </w:lvl>
-    <w:lvl w:ilvl="8">
-      <w:start w:val="1"/>
-      <w:numFmt w:val="bullet"/>
-      <w:lvlText w:val="■"/>
-      <w:lvlJc w:val="left"/>
-      <w:pPr>
-        <w:ind w:left="6480" w:hanging="360"/>
-      </w:pPr>
-      <w:rPr>
-        <w:u w:val="none"/>
-      </w:rPr>
-    </w:lvl>
-  </w:abstractNum>
-  <w:abstractNum w:abstractNumId="12">
-    <w:lvl w:ilvl="0">
-      <w:start w:val="1"/>
-      <w:numFmt w:val="bullet"/>
-      <w:lvlText w:val="●"/>
-      <w:lvlJc w:val="left"/>
-      <w:pPr>
-        <w:ind w:left="720" w:hanging="360"/>
-      </w:pPr>
-      <w:rPr>
-        <w:u w:val="none"/>
-      </w:rPr>
-    </w:lvl>
-    <w:lvl w:ilvl="1">
-      <w:start w:val="1"/>
-      <w:numFmt w:val="bullet"/>
-      <w:lvlText w:val="○"/>
-      <w:lvlJc w:val="left"/>
-      <w:pPr>
-        <w:ind w:left="1440" w:hanging="360"/>
-      </w:pPr>
-      <w:rPr>
-        <w:u w:val="none"/>
-      </w:rPr>
-    </w:lvl>
-    <w:lvl w:ilvl="2">
-      <w:start w:val="1"/>
-      <w:numFmt w:val="bullet"/>
-      <w:lvlText w:val="■"/>
-      <w:lvlJc w:val="left"/>
-      <w:pPr>
-        <w:ind w:left="2160" w:hanging="360"/>
-      </w:pPr>
-      <w:rPr>
-        <w:u w:val="none"/>
-      </w:rPr>
-    </w:lvl>
-    <w:lvl w:ilvl="3">
-      <w:start w:val="1"/>
-      <w:numFmt w:val="bullet"/>
-      <w:lvlText w:val="●"/>
-      <w:lvlJc w:val="left"/>
-      <w:pPr>
-        <w:ind w:left="2880" w:hanging="360"/>
-      </w:pPr>
-      <w:rPr>
-        <w:u w:val="none"/>
-      </w:rPr>
-    </w:lvl>
-    <w:lvl w:ilvl="4">
-      <w:start w:val="1"/>
-      <w:numFmt w:val="bullet"/>
-      <w:lvlText w:val="○"/>
-      <w:lvlJc w:val="left"/>
-      <w:pPr>
-        <w:ind w:left="3600" w:hanging="360"/>
-      </w:pPr>
-      <w:rPr>
-        <w:u w:val="none"/>
-      </w:rPr>
-    </w:lvl>
-    <w:lvl w:ilvl="5">
-      <w:start w:val="1"/>
-      <w:numFmt w:val="bullet"/>
-      <w:lvlText w:val="■"/>
-      <w:lvlJc w:val="left"/>
-      <w:pPr>
-        <w:ind w:left="4320" w:hanging="360"/>
-      </w:pPr>
-      <w:rPr>
-        <w:u w:val="none"/>
-      </w:rPr>
-    </w:lvl>
-    <w:lvl w:ilvl="6">
-      <w:start w:val="1"/>
-      <w:numFmt w:val="bullet"/>
-      <w:lvlText w:val="●"/>
-      <w:lvlJc w:val="left"/>
-      <w:pPr>
-        <w:ind w:left="5040" w:hanging="360"/>
-      </w:pPr>
-      <w:rPr>
-        <w:u w:val="none"/>
-      </w:rPr>
-    </w:lvl>
-    <w:lvl w:ilvl="7">
-      <w:start w:val="1"/>
-      <w:numFmt w:val="bullet"/>
-      <w:lvlText w:val="○"/>
-      <w:lvlJc w:val="left"/>
-      <w:pPr>
-        <w:ind w:left="5760" w:hanging="360"/>
-      </w:pPr>
-      <w:rPr>
-        <w:u w:val="none"/>
-      </w:rPr>
-    </w:lvl>
-    <w:lvl w:ilvl="8">
-      <w:start w:val="1"/>
-      <w:numFmt w:val="bullet"/>
-      <w:lvlText w:val="■"/>
-      <w:lvlJc w:val="left"/>
       <w:pPr>
         <w:ind w:left="6480" w:hanging="360"/>
       </w:pPr>

</xml_diff>